<commit_message>
implement Strongly Connected Component
</commit_message>
<xml_diff>
--- a/documents/Graph.docx
+++ b/documents/Graph.docx
@@ -64,7 +64,6 @@
       </w:r>
     </w:p>
     <w:p>
-      <w:bookmarkStart w:id="0" w:name="_GoBack"/>
       <w:r>
         <w:rPr>
           <w:noProof/>
@@ -105,30 +104,157 @@
           </wp:inline>
         </w:drawing>
       </w:r>
-      <w:bookmarkEnd w:id="0"/>
     </w:p>
     <w:p/>
-    <w:p/>
-    <w:p/>
-    <w:p/>
-    <w:p/>
-    <w:p/>
-    <w:p/>
-    <w:p/>
-    <w:p/>
-    <w:p/>
-    <w:p/>
-    <w:p/>
-    <w:p/>
-    <w:p/>
-    <w:p/>
-    <w:p/>
-    <w:p/>
-    <w:p/>
-    <w:p/>
-    <w:p/>
-    <w:p/>
     <w:p>
+      <w:r>
+        <w:t>1.0.</w:t>
+      </w:r>
+      <w:r>
+        <w:t>2</w:t>
+      </w:r>
+      <w:r>
+        <w:rPr>
+          <w:noProof/>
+        </w:rPr>
+        <mc:AlternateContent>
+          <mc:Choice Requires="wps">
+            <w:drawing>
+              <wp:anchor distT="0" distB="0" distL="114300" distR="114300" simplePos="0" relativeHeight="251754496" behindDoc="0" locked="0" layoutInCell="1" allowOverlap="1" wp14:anchorId="588FE9D0" wp14:editId="1864E2BD">
+                <wp:simplePos x="0" y="0"/>
+                <wp:positionH relativeFrom="column">
+                  <wp:posOffset>2306543</wp:posOffset>
+                </wp:positionH>
+                <wp:positionV relativeFrom="paragraph">
+                  <wp:posOffset>1334802</wp:posOffset>
+                </wp:positionV>
+                <wp:extent cx="330233" cy="45719"/>
+                <wp:effectExtent l="38100" t="38100" r="12700" b="88265"/>
+                <wp:wrapNone/>
+                <wp:docPr id="3" name="Connecteur droit avec flèche 3"/>
+                <wp:cNvGraphicFramePr/>
+                <a:graphic xmlns:a="http://schemas.openxmlformats.org/drawingml/2006/main">
+                  <a:graphicData uri="http://schemas.microsoft.com/office/word/2010/wordprocessingShape">
+                    <wps:wsp>
+                      <wps:cNvCnPr/>
+                      <wps:spPr>
+                        <a:xfrm flipH="1">
+                          <a:off x="0" y="0"/>
+                          <a:ext cx="330233" cy="45719"/>
+                        </a:xfrm>
+                        <a:prstGeom prst="straightConnector1">
+                          <a:avLst/>
+                        </a:prstGeom>
+                        <a:ln>
+                          <a:tailEnd type="triangle"/>
+                        </a:ln>
+                      </wps:spPr>
+                      <wps:style>
+                        <a:lnRef idx="1">
+                          <a:schemeClr val="accent1"/>
+                        </a:lnRef>
+                        <a:fillRef idx="0">
+                          <a:schemeClr val="accent1"/>
+                        </a:fillRef>
+                        <a:effectRef idx="0">
+                          <a:schemeClr val="accent1"/>
+                        </a:effectRef>
+                        <a:fontRef idx="minor">
+                          <a:schemeClr val="tx1"/>
+                        </a:fontRef>
+                      </wps:style>
+                      <wps:bodyPr/>
+                    </wps:wsp>
+                  </a:graphicData>
+                </a:graphic>
+                <wp14:sizeRelH relativeFrom="margin">
+                  <wp14:pctWidth>0</wp14:pctWidth>
+                </wp14:sizeRelH>
+                <wp14:sizeRelV relativeFrom="margin">
+                  <wp14:pctHeight>0</wp14:pctHeight>
+                </wp14:sizeRelV>
+              </wp:anchor>
+            </w:drawing>
+          </mc:Choice>
+          <mc:Fallback>
+            <w:pict>
+              <v:shapetype w14:anchorId="6AE6F831" id="_x0000_t32" coordsize="21600,21600" o:spt="32" o:oned="t" path="m,l21600,21600e" filled="f">
+                <v:path arrowok="t" fillok="f" o:connecttype="none"/>
+                <o:lock v:ext="edit" shapetype="t"/>
+              </v:shapetype>
+              <v:shape id="Connecteur droit avec flèche 3" o:spid="_x0000_s1026" type="#_x0000_t32" style="position:absolute;margin-left:181.6pt;margin-top:105.1pt;width:26pt;height:3.6pt;flip:x;z-index:251754496;visibility:visible;mso-wrap-style:square;mso-width-percent:0;mso-height-percent:0;mso-wrap-distance-left:9pt;mso-wrap-distance-top:0;mso-wrap-distance-right:9pt;mso-wrap-distance-bottom:0;mso-position-horizontal:absolute;mso-position-horizontal-relative:text;mso-position-vertical:absolute;mso-position-vertical-relative:text;mso-width-percent:0;mso-height-percent:0;mso-width-relative:margin;mso-height-relative:margin" o:gfxdata="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" strokecolor="#4472c4 [3204]" strokeweight=".5pt">
+                <v:stroke endarrow="block" joinstyle="miter"/>
+              </v:shape>
+            </w:pict>
+          </mc:Fallback>
+        </mc:AlternateContent>
+      </w:r>
+      <w:r>
+        <w:rPr>
+          <w:noProof/>
+        </w:rPr>
+        <mc:AlternateContent>
+          <mc:Choice Requires="wps">
+            <w:drawing>
+              <wp:anchor distT="0" distB="0" distL="114300" distR="114300" simplePos="0" relativeHeight="251750400" behindDoc="0" locked="0" layoutInCell="1" allowOverlap="1" wp14:anchorId="23D6A209" wp14:editId="02DF8A28">
+                <wp:simplePos x="0" y="0"/>
+                <wp:positionH relativeFrom="column">
+                  <wp:posOffset>2607186</wp:posOffset>
+                </wp:positionH>
+                <wp:positionV relativeFrom="paragraph">
+                  <wp:posOffset>865835</wp:posOffset>
+                </wp:positionV>
+                <wp:extent cx="201834" cy="243445"/>
+                <wp:effectExtent l="0" t="0" r="84455" b="61595"/>
+                <wp:wrapNone/>
+                <wp:docPr id="8" name="Connecteur droit avec flèche 8"/>
+                <wp:cNvGraphicFramePr/>
+                <a:graphic xmlns:a="http://schemas.openxmlformats.org/drawingml/2006/main">
+                  <a:graphicData uri="http://schemas.microsoft.com/office/word/2010/wordprocessingShape">
+                    <wps:wsp>
+                      <wps:cNvCnPr/>
+                      <wps:spPr>
+                        <a:xfrm>
+                          <a:off x="0" y="0"/>
+                          <a:ext cx="201834" cy="243445"/>
+                        </a:xfrm>
+                        <a:prstGeom prst="straightConnector1">
+                          <a:avLst/>
+                        </a:prstGeom>
+                        <a:ln>
+                          <a:tailEnd type="triangle"/>
+                        </a:ln>
+                      </wps:spPr>
+                      <wps:style>
+                        <a:lnRef idx="1">
+                          <a:schemeClr val="accent1"/>
+                        </a:lnRef>
+                        <a:fillRef idx="0">
+                          <a:schemeClr val="accent1"/>
+                        </a:fillRef>
+                        <a:effectRef idx="0">
+                          <a:schemeClr val="accent1"/>
+                        </a:effectRef>
+                        <a:fontRef idx="minor">
+                          <a:schemeClr val="tx1"/>
+                        </a:fontRef>
+                      </wps:style>
+                      <wps:bodyPr/>
+                    </wps:wsp>
+                  </a:graphicData>
+                </a:graphic>
+              </wp:anchor>
+            </w:drawing>
+          </mc:Choice>
+          <mc:Fallback>
+            <w:pict>
+              <v:shape w14:anchorId="71AC41C4" id="Connecteur droit avec flèche 8" o:spid="_x0000_s1026" type="#_x0000_t32" style="position:absolute;margin-left:205.3pt;margin-top:68.2pt;width:15.9pt;height:19.15pt;z-index:251750400;visibility:visible;mso-wrap-style:square;mso-wrap-distance-left:9pt;mso-wrap-distance-top:0;mso-wrap-distance-right:9pt;mso-wrap-distance-bottom:0;mso-position-horizontal:absolute;mso-position-horizontal-relative:text;mso-position-vertical:absolute;mso-position-vertical-relative:text" o:gfxdata="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" strokecolor="#4472c4 [3204]" strokeweight=".5pt">
+                <v:stroke endarrow="block" joinstyle="miter"/>
+              </v:shape>
+            </w:pict>
+          </mc:Fallback>
+        </mc:AlternateContent>
+      </w:r>
       <w:r>
         <w:rPr>
           <w:noProof/>
@@ -136,18 +262,18 @@
         <mc:AlternateContent>
           <mc:Choice Requires="wpg">
             <w:drawing>
-              <wp:anchor distT="0" distB="0" distL="114300" distR="114300" simplePos="0" relativeHeight="251696128" behindDoc="0" locked="0" layoutInCell="1" allowOverlap="1" wp14:anchorId="74EE5540" wp14:editId="76495E4D">
+              <wp:anchor distT="0" distB="0" distL="114300" distR="114300" simplePos="0" relativeHeight="251742208" behindDoc="0" locked="0" layoutInCell="1" allowOverlap="1" wp14:anchorId="2809D155" wp14:editId="7E556AF1">
                 <wp:simplePos x="0" y="0"/>
                 <wp:positionH relativeFrom="column">
-                  <wp:posOffset>2710304</wp:posOffset>
+                  <wp:posOffset>1947545</wp:posOffset>
                 </wp:positionH>
                 <wp:positionV relativeFrom="paragraph">
-                  <wp:posOffset>197930</wp:posOffset>
+                  <wp:posOffset>1160557</wp:posOffset>
                 </wp:positionV>
-                <wp:extent cx="331200" cy="338400"/>
+                <wp:extent cx="330835" cy="337820"/>
                 <wp:effectExtent l="0" t="0" r="12065" b="24130"/>
                 <wp:wrapNone/>
-                <wp:docPr id="116" name="Groupe 116"/>
+                <wp:docPr id="36" name="Groupe 36"/>
                 <wp:cNvGraphicFramePr/>
                 <a:graphic xmlns:a="http://schemas.openxmlformats.org/drawingml/2006/main">
                   <a:graphicData uri="http://schemas.microsoft.com/office/word/2010/wordprocessingGroup">
@@ -156,13 +282,13 @@
                       <wpg:grpSpPr>
                         <a:xfrm>
                           <a:off x="0" y="0"/>
-                          <a:ext cx="331200" cy="338400"/>
+                          <a:ext cx="330835" cy="337820"/>
                           <a:chOff x="0" y="0"/>
                           <a:chExt cx="331200" cy="338400"/>
                         </a:xfrm>
                       </wpg:grpSpPr>
                       <wps:wsp>
-                        <wps:cNvPr id="117" name="Organigramme : Connecteur 117"/>
+                        <wps:cNvPr id="37" name="Organigramme : Connecteur 37"/>
                         <wps:cNvSpPr/>
                         <wps:spPr>
                           <a:xfrm>
@@ -206,7 +332,7 @@
                         </wps:bodyPr>
                       </wps:wsp>
                       <wps:wsp>
-                        <wps:cNvPr id="118" name="Zone de texte 118"/>
+                        <wps:cNvPr id="38" name="Zone de texte 38"/>
                         <wps:cNvSpPr txBox="1"/>
                         <wps:spPr>
                           <a:xfrm>
@@ -271,11 +397,11 @@
           </mc:Choice>
           <mc:Fallback>
             <w:pict>
-              <v:group w14:anchorId="74EE5540" id="Groupe 116" o:spid="_x0000_s1026" style="position:absolute;margin-left:213.4pt;margin-top:15.6pt;width:26.1pt;height:26.65pt;z-index:251696128" coordsize="331200,338400" o:gfxdata="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">
+              <v:group w14:anchorId="2809D155" id="Groupe 36" o:spid="_x0000_s1026" style="position:absolute;margin-left:153.35pt;margin-top:91.4pt;width:26.05pt;height:26.6pt;z-index:251742208" coordsize="331200,338400" o:gfxdata="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">
                 <v:shapetype id="_x0000_t120" coordsize="21600,21600" o:spt="120" path="m10800,qx,10800,10800,21600,21600,10800,10800,xe">
                   <v:path gradientshapeok="t" o:connecttype="custom" o:connectlocs="10800,0;3163,3163;0,10800;3163,18437;10800,21600;18437,18437;21600,10800;18437,3163" textboxrect="3163,3163,18437,18437"/>
                 </v:shapetype>
-                <v:shape id="Organigramme : Connecteur 117" o:spid="_x0000_s1027" type="#_x0000_t120" style="position:absolute;width:331200;height:338400;visibility:visible;mso-wrap-style:square;v-text-anchor:middle" o:gfxdata="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" fillcolor="#5b9bd5 [3208]" strokecolor="#1f4d78 [1608]" strokeweight="1pt">
+                <v:shape id="Organigramme : Connecteur 37" o:spid="_x0000_s1027" type="#_x0000_t120" style="position:absolute;width:331200;height:338400;visibility:visible;mso-wrap-style:square;v-text-anchor:middle" o:gfxdata="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" fillcolor="#5b9bd5 [3208]" strokecolor="#1f4d78 [1608]" strokeweight="1pt">
                   <v:stroke joinstyle="miter"/>
                   <v:textbox>
                     <w:txbxContent>
@@ -291,7 +417,1751 @@
                   <v:stroke joinstyle="miter"/>
                   <v:path gradientshapeok="t" o:connecttype="rect"/>
                 </v:shapetype>
-                <v:shape id="Zone de texte 118" o:spid="_x0000_s1028" type="#_x0000_t202" style="position:absolute;left:41563;top:17813;width:243205;height:249143;visibility:visible;mso-wrap-style:square;v-text-anchor:top" o:gfxdata="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" filled="f" stroked="f">
+                <v:shape id="Zone de texte 38" o:spid="_x0000_s1028" type="#_x0000_t202" style="position:absolute;left:41563;top:17813;width:243205;height:249143;visibility:visible;mso-wrap-style:square;v-text-anchor:top" o:gfxdata="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" filled="f" stroked="f">
+                  <v:textbox>
+                    <w:txbxContent>
+                      <w:p>
+                        <w:pPr>
+                          <w:rPr>
+                            <w:b/>
+                            <w:sz w:val="24"/>
+                            <w:szCs w:val="24"/>
+                          </w:rPr>
+                        </w:pPr>
+                        <w:r>
+                          <w:rPr>
+                            <w:b/>
+                            <w:sz w:val="24"/>
+                            <w:szCs w:val="24"/>
+                          </w:rPr>
+                          <w:t>0</w:t>
+                        </w:r>
+                      </w:p>
+                    </w:txbxContent>
+                  </v:textbox>
+                </v:shape>
+              </v:group>
+            </w:pict>
+          </mc:Fallback>
+        </mc:AlternateContent>
+      </w:r>
+      <w:r>
+        <w:rPr>
+          <w:noProof/>
+        </w:rPr>
+        <mc:AlternateContent>
+          <mc:Choice Requires="wpg">
+            <w:drawing>
+              <wp:anchor distT="0" distB="0" distL="114300" distR="114300" simplePos="0" relativeHeight="251743232" behindDoc="0" locked="0" layoutInCell="1" allowOverlap="1" wp14:anchorId="5DAE7C08" wp14:editId="2DF48F7F">
+                <wp:simplePos x="0" y="0"/>
+                <wp:positionH relativeFrom="margin">
+                  <wp:posOffset>2708910</wp:posOffset>
+                </wp:positionH>
+                <wp:positionV relativeFrom="paragraph">
+                  <wp:posOffset>1134522</wp:posOffset>
+                </wp:positionV>
+                <wp:extent cx="331200" cy="338400"/>
+                <wp:effectExtent l="0" t="0" r="12065" b="24130"/>
+                <wp:wrapNone/>
+                <wp:docPr id="39" name="Groupe 39"/>
+                <wp:cNvGraphicFramePr/>
+                <a:graphic xmlns:a="http://schemas.openxmlformats.org/drawingml/2006/main">
+                  <a:graphicData uri="http://schemas.microsoft.com/office/word/2010/wordprocessingGroup">
+                    <wpg:wgp>
+                      <wpg:cNvGrpSpPr/>
+                      <wpg:grpSpPr>
+                        <a:xfrm>
+                          <a:off x="0" y="0"/>
+                          <a:ext cx="331200" cy="338400"/>
+                          <a:chOff x="0" y="0"/>
+                          <a:chExt cx="331200" cy="338400"/>
+                        </a:xfrm>
+                      </wpg:grpSpPr>
+                      <wps:wsp>
+                        <wps:cNvPr id="40" name="Organigramme : Connecteur 40"/>
+                        <wps:cNvSpPr/>
+                        <wps:spPr>
+                          <a:xfrm>
+                            <a:off x="0" y="0"/>
+                            <a:ext cx="331200" cy="338400"/>
+                          </a:xfrm>
+                          <a:prstGeom prst="flowChartConnector">
+                            <a:avLst/>
+                          </a:prstGeom>
+                        </wps:spPr>
+                        <wps:style>
+                          <a:lnRef idx="2">
+                            <a:schemeClr val="accent5">
+                              <a:shade val="50000"/>
+                            </a:schemeClr>
+                          </a:lnRef>
+                          <a:fillRef idx="1">
+                            <a:schemeClr val="accent5"/>
+                          </a:fillRef>
+                          <a:effectRef idx="0">
+                            <a:schemeClr val="accent5"/>
+                          </a:effectRef>
+                          <a:fontRef idx="minor">
+                            <a:schemeClr val="lt1"/>
+                          </a:fontRef>
+                        </wps:style>
+                        <wps:txbx>
+                          <w:txbxContent>
+                            <w:p>
+                              <w:pPr>
+                                <w:jc w:val="center"/>
+                              </w:pPr>
+                            </w:p>
+                          </w:txbxContent>
+                        </wps:txbx>
+                        <wps:bodyPr rot="0" spcFirstLastPara="0" vertOverflow="overflow" horzOverflow="overflow" vert="horz" wrap="square" lIns="91440" tIns="45720" rIns="91440" bIns="45720" numCol="1" spcCol="0" rtlCol="0" fromWordArt="0" anchor="ctr" anchorCtr="0" forceAA="0" compatLnSpc="1">
+                          <a:prstTxWarp prst="textNoShape">
+                            <a:avLst/>
+                          </a:prstTxWarp>
+                          <a:noAutofit/>
+                        </wps:bodyPr>
+                      </wps:wsp>
+                      <wps:wsp>
+                        <wps:cNvPr id="41" name="Zone de texte 41"/>
+                        <wps:cNvSpPr txBox="1"/>
+                        <wps:spPr>
+                          <a:xfrm>
+                            <a:off x="41563" y="17813"/>
+                            <a:ext cx="243205" cy="249143"/>
+                          </a:xfrm>
+                          <a:prstGeom prst="rect">
+                            <a:avLst/>
+                          </a:prstGeom>
+                          <a:noFill/>
+                          <a:ln>
+                            <a:noFill/>
+                          </a:ln>
+                        </wps:spPr>
+                        <wps:style>
+                          <a:lnRef idx="0">
+                            <a:scrgbClr r="0" g="0" b="0"/>
+                          </a:lnRef>
+                          <a:fillRef idx="0">
+                            <a:scrgbClr r="0" g="0" b="0"/>
+                          </a:fillRef>
+                          <a:effectRef idx="0">
+                            <a:scrgbClr r="0" g="0" b="0"/>
+                          </a:effectRef>
+                          <a:fontRef idx="minor">
+                            <a:schemeClr val="dk1"/>
+                          </a:fontRef>
+                        </wps:style>
+                        <wps:txbx>
+                          <w:txbxContent>
+                            <w:p>
+                              <w:pPr>
+                                <w:rPr>
+                                  <w:b/>
+                                  <w:sz w:val="24"/>
+                                  <w:szCs w:val="24"/>
+                                </w:rPr>
+                              </w:pPr>
+                              <w:r>
+                                <w:rPr>
+                                  <w:b/>
+                                  <w:sz w:val="24"/>
+                                  <w:szCs w:val="24"/>
+                                </w:rPr>
+                                <w:t>2</w:t>
+                              </w:r>
+                            </w:p>
+                          </w:txbxContent>
+                        </wps:txbx>
+                        <wps:bodyPr rot="0" spcFirstLastPara="0" vertOverflow="overflow" horzOverflow="overflow" vert="horz" wrap="square" lIns="91440" tIns="45720" rIns="91440" bIns="45720" numCol="1" spcCol="0" rtlCol="0" fromWordArt="0" anchor="t" anchorCtr="0" forceAA="0" compatLnSpc="1">
+                          <a:prstTxWarp prst="textNoShape">
+                            <a:avLst/>
+                          </a:prstTxWarp>
+                          <a:noAutofit/>
+                        </wps:bodyPr>
+                      </wps:wsp>
+                    </wpg:wgp>
+                  </a:graphicData>
+                </a:graphic>
+              </wp:anchor>
+            </w:drawing>
+          </mc:Choice>
+          <mc:Fallback>
+            <w:pict>
+              <v:group w14:anchorId="5DAE7C08" id="Groupe 39" o:spid="_x0000_s1029" style="position:absolute;margin-left:213.3pt;margin-top:89.35pt;width:26.1pt;height:26.65pt;z-index:251743232;mso-position-horizontal-relative:margin" coordsize="331200,338400" o:gfxdata="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">
+                <v:shape id="Organigramme : Connecteur 40" o:spid="_x0000_s1030" type="#_x0000_t120" style="position:absolute;width:331200;height:338400;visibility:visible;mso-wrap-style:square;v-text-anchor:middle" o:gfxdata="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" fillcolor="#5b9bd5 [3208]" strokecolor="#1f4d78 [1608]" strokeweight="1pt">
+                  <v:stroke joinstyle="miter"/>
+                  <v:textbox>
+                    <w:txbxContent>
+                      <w:p>
+                        <w:pPr>
+                          <w:jc w:val="center"/>
+                        </w:pPr>
+                      </w:p>
+                    </w:txbxContent>
+                  </v:textbox>
+                </v:shape>
+                <v:shape id="Zone de texte 41" o:spid="_x0000_s1031" type="#_x0000_t202" style="position:absolute;left:41563;top:17813;width:243205;height:249143;visibility:visible;mso-wrap-style:square;v-text-anchor:top" o:gfxdata="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" filled="f" stroked="f">
+                  <v:textbox>
+                    <w:txbxContent>
+                      <w:p>
+                        <w:pPr>
+                          <w:rPr>
+                            <w:b/>
+                            <w:sz w:val="24"/>
+                            <w:szCs w:val="24"/>
+                          </w:rPr>
+                        </w:pPr>
+                        <w:r>
+                          <w:rPr>
+                            <w:b/>
+                            <w:sz w:val="24"/>
+                            <w:szCs w:val="24"/>
+                          </w:rPr>
+                          <w:t>2</w:t>
+                        </w:r>
+                      </w:p>
+                    </w:txbxContent>
+                  </v:textbox>
+                </v:shape>
+                <w10:wrap anchorx="margin"/>
+              </v:group>
+            </w:pict>
+          </mc:Fallback>
+        </mc:AlternateContent>
+      </w:r>
+      <w:r>
+        <w:rPr>
+          <w:noProof/>
+        </w:rPr>
+        <mc:AlternateContent>
+          <mc:Choice Requires="wpg">
+            <w:drawing>
+              <wp:anchor distT="0" distB="0" distL="114300" distR="114300" simplePos="0" relativeHeight="251741184" behindDoc="0" locked="0" layoutInCell="1" allowOverlap="1" wp14:anchorId="0263D009" wp14:editId="1A31BD00">
+                <wp:simplePos x="0" y="0"/>
+                <wp:positionH relativeFrom="column">
+                  <wp:posOffset>2309825</wp:posOffset>
+                </wp:positionH>
+                <wp:positionV relativeFrom="paragraph">
+                  <wp:posOffset>515622</wp:posOffset>
+                </wp:positionV>
+                <wp:extent cx="331200" cy="338400"/>
+                <wp:effectExtent l="0" t="0" r="12065" b="24130"/>
+                <wp:wrapNone/>
+                <wp:docPr id="62" name="Groupe 62"/>
+                <wp:cNvGraphicFramePr/>
+                <a:graphic xmlns:a="http://schemas.openxmlformats.org/drawingml/2006/main">
+                  <a:graphicData uri="http://schemas.microsoft.com/office/word/2010/wordprocessingGroup">
+                    <wpg:wgp>
+                      <wpg:cNvGrpSpPr/>
+                      <wpg:grpSpPr>
+                        <a:xfrm>
+                          <a:off x="0" y="0"/>
+                          <a:ext cx="331200" cy="338400"/>
+                          <a:chOff x="0" y="0"/>
+                          <a:chExt cx="331200" cy="338400"/>
+                        </a:xfrm>
+                      </wpg:grpSpPr>
+                      <wps:wsp>
+                        <wps:cNvPr id="63" name="Organigramme : Connecteur 63"/>
+                        <wps:cNvSpPr/>
+                        <wps:spPr>
+                          <a:xfrm>
+                            <a:off x="0" y="0"/>
+                            <a:ext cx="331200" cy="338400"/>
+                          </a:xfrm>
+                          <a:prstGeom prst="flowChartConnector">
+                            <a:avLst/>
+                          </a:prstGeom>
+                        </wps:spPr>
+                        <wps:style>
+                          <a:lnRef idx="2">
+                            <a:schemeClr val="accent5">
+                              <a:shade val="50000"/>
+                            </a:schemeClr>
+                          </a:lnRef>
+                          <a:fillRef idx="1">
+                            <a:schemeClr val="accent5"/>
+                          </a:fillRef>
+                          <a:effectRef idx="0">
+                            <a:schemeClr val="accent5"/>
+                          </a:effectRef>
+                          <a:fontRef idx="minor">
+                            <a:schemeClr val="lt1"/>
+                          </a:fontRef>
+                        </wps:style>
+                        <wps:txbx>
+                          <w:txbxContent>
+                            <w:p>
+                              <w:pPr>
+                                <w:jc w:val="center"/>
+                              </w:pPr>
+                            </w:p>
+                          </w:txbxContent>
+                        </wps:txbx>
+                        <wps:bodyPr rot="0" spcFirstLastPara="0" vertOverflow="overflow" horzOverflow="overflow" vert="horz" wrap="square" lIns="91440" tIns="45720" rIns="91440" bIns="45720" numCol="1" spcCol="0" rtlCol="0" fromWordArt="0" anchor="ctr" anchorCtr="0" forceAA="0" compatLnSpc="1">
+                          <a:prstTxWarp prst="textNoShape">
+                            <a:avLst/>
+                          </a:prstTxWarp>
+                          <a:noAutofit/>
+                        </wps:bodyPr>
+                      </wps:wsp>
+                      <wps:wsp>
+                        <wps:cNvPr id="64" name="Zone de texte 64"/>
+                        <wps:cNvSpPr txBox="1"/>
+                        <wps:spPr>
+                          <a:xfrm>
+                            <a:off x="41563" y="17813"/>
+                            <a:ext cx="243205" cy="249143"/>
+                          </a:xfrm>
+                          <a:prstGeom prst="rect">
+                            <a:avLst/>
+                          </a:prstGeom>
+                          <a:noFill/>
+                          <a:ln>
+                            <a:noFill/>
+                          </a:ln>
+                        </wps:spPr>
+                        <wps:style>
+                          <a:lnRef idx="0">
+                            <a:scrgbClr r="0" g="0" b="0"/>
+                          </a:lnRef>
+                          <a:fillRef idx="0">
+                            <a:scrgbClr r="0" g="0" b="0"/>
+                          </a:fillRef>
+                          <a:effectRef idx="0">
+                            <a:scrgbClr r="0" g="0" b="0"/>
+                          </a:effectRef>
+                          <a:fontRef idx="minor">
+                            <a:schemeClr val="dk1"/>
+                          </a:fontRef>
+                        </wps:style>
+                        <wps:txbx>
+                          <w:txbxContent>
+                            <w:p>
+                              <w:pPr>
+                                <w:rPr>
+                                  <w:b/>
+                                  <w:sz w:val="24"/>
+                                  <w:szCs w:val="24"/>
+                                </w:rPr>
+                              </w:pPr>
+                              <w:r>
+                                <w:rPr>
+                                  <w:b/>
+                                  <w:sz w:val="24"/>
+                                  <w:szCs w:val="24"/>
+                                </w:rPr>
+                                <w:t>1</w:t>
+                              </w:r>
+                            </w:p>
+                          </w:txbxContent>
+                        </wps:txbx>
+                        <wps:bodyPr rot="0" spcFirstLastPara="0" vertOverflow="overflow" horzOverflow="overflow" vert="horz" wrap="square" lIns="91440" tIns="45720" rIns="91440" bIns="45720" numCol="1" spcCol="0" rtlCol="0" fromWordArt="0" anchor="t" anchorCtr="0" forceAA="0" compatLnSpc="1">
+                          <a:prstTxWarp prst="textNoShape">
+                            <a:avLst/>
+                          </a:prstTxWarp>
+                          <a:noAutofit/>
+                        </wps:bodyPr>
+                      </wps:wsp>
+                    </wpg:wgp>
+                  </a:graphicData>
+                </a:graphic>
+              </wp:anchor>
+            </w:drawing>
+          </mc:Choice>
+          <mc:Fallback>
+            <w:pict>
+              <v:group w14:anchorId="0263D009" id="Groupe 62" o:spid="_x0000_s1032" style="position:absolute;margin-left:181.9pt;margin-top:40.6pt;width:26.1pt;height:26.65pt;z-index:251741184" coordsize="331200,338400" o:gfxdata="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">
+                <v:shape id="Organigramme : Connecteur 63" o:spid="_x0000_s1033" type="#_x0000_t120" style="position:absolute;width:331200;height:338400;visibility:visible;mso-wrap-style:square;v-text-anchor:middle" o:gfxdata="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" fillcolor="#5b9bd5 [3208]" strokecolor="#1f4d78 [1608]" strokeweight="1pt">
+                  <v:stroke joinstyle="miter"/>
+                  <v:textbox>
+                    <w:txbxContent>
+                      <w:p>
+                        <w:pPr>
+                          <w:jc w:val="center"/>
+                        </w:pPr>
+                      </w:p>
+                    </w:txbxContent>
+                  </v:textbox>
+                </v:shape>
+                <v:shape id="Zone de texte 64" o:spid="_x0000_s1034" type="#_x0000_t202" style="position:absolute;left:41563;top:17813;width:243205;height:249143;visibility:visible;mso-wrap-style:square;v-text-anchor:top" o:gfxdata="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" filled="f" stroked="f">
+                  <v:textbox>
+                    <w:txbxContent>
+                      <w:p>
+                        <w:pPr>
+                          <w:rPr>
+                            <w:b/>
+                            <w:sz w:val="24"/>
+                            <w:szCs w:val="24"/>
+                          </w:rPr>
+                        </w:pPr>
+                        <w:r>
+                          <w:rPr>
+                            <w:b/>
+                            <w:sz w:val="24"/>
+                            <w:szCs w:val="24"/>
+                          </w:rPr>
+                          <w:t>1</w:t>
+                        </w:r>
+                      </w:p>
+                    </w:txbxContent>
+                  </v:textbox>
+                </v:shape>
+              </v:group>
+            </w:pict>
+          </mc:Fallback>
+        </mc:AlternateContent>
+      </w:r>
+    </w:p>
+    <w:p>
+      <w:r>
+        <w:rPr>
+          <w:noProof/>
+        </w:rPr>
+        <mc:AlternateContent>
+          <mc:Choice Requires="wps">
+            <w:drawing>
+              <wp:anchor distT="0" distB="0" distL="114300" distR="114300" simplePos="0" relativeHeight="251753472" behindDoc="0" locked="0" layoutInCell="1" allowOverlap="1" wp14:anchorId="6ACE50B9" wp14:editId="430C1903">
+                <wp:simplePos x="0" y="0"/>
+                <wp:positionH relativeFrom="column">
+                  <wp:posOffset>3946525</wp:posOffset>
+                </wp:positionH>
+                <wp:positionV relativeFrom="paragraph">
+                  <wp:posOffset>369570</wp:posOffset>
+                </wp:positionV>
+                <wp:extent cx="262890" cy="53340"/>
+                <wp:effectExtent l="38100" t="19050" r="22860" b="80010"/>
+                <wp:wrapNone/>
+                <wp:docPr id="17" name="Connecteur droit avec flèche 17"/>
+                <wp:cNvGraphicFramePr/>
+                <a:graphic xmlns:a="http://schemas.openxmlformats.org/drawingml/2006/main">
+                  <a:graphicData uri="http://schemas.microsoft.com/office/word/2010/wordprocessingShape">
+                    <wps:wsp>
+                      <wps:cNvCnPr/>
+                      <wps:spPr>
+                        <a:xfrm flipH="1">
+                          <a:off x="0" y="0"/>
+                          <a:ext cx="262890" cy="53340"/>
+                        </a:xfrm>
+                        <a:prstGeom prst="straightConnector1">
+                          <a:avLst/>
+                        </a:prstGeom>
+                        <a:ln>
+                          <a:tailEnd type="triangle"/>
+                        </a:ln>
+                      </wps:spPr>
+                      <wps:style>
+                        <a:lnRef idx="1">
+                          <a:schemeClr val="accent1"/>
+                        </a:lnRef>
+                        <a:fillRef idx="0">
+                          <a:schemeClr val="accent1"/>
+                        </a:fillRef>
+                        <a:effectRef idx="0">
+                          <a:schemeClr val="accent1"/>
+                        </a:effectRef>
+                        <a:fontRef idx="minor">
+                          <a:schemeClr val="tx1"/>
+                        </a:fontRef>
+                      </wps:style>
+                      <wps:bodyPr/>
+                    </wps:wsp>
+                  </a:graphicData>
+                </a:graphic>
+                <wp14:sizeRelH relativeFrom="margin">
+                  <wp14:pctWidth>0</wp14:pctWidth>
+                </wp14:sizeRelH>
+                <wp14:sizeRelV relativeFrom="margin">
+                  <wp14:pctHeight>0</wp14:pctHeight>
+                </wp14:sizeRelV>
+              </wp:anchor>
+            </w:drawing>
+          </mc:Choice>
+          <mc:Fallback>
+            <w:pict>
+              <v:shape w14:anchorId="0FA17FDE" id="Connecteur droit avec flèche 17" o:spid="_x0000_s1026" type="#_x0000_t32" style="position:absolute;margin-left:310.75pt;margin-top:29.1pt;width:20.7pt;height:4.2pt;flip:x;z-index:251753472;visibility:visible;mso-wrap-style:square;mso-width-percent:0;mso-height-percent:0;mso-wrap-distance-left:9pt;mso-wrap-distance-top:0;mso-wrap-distance-right:9pt;mso-wrap-distance-bottom:0;mso-position-horizontal:absolute;mso-position-horizontal-relative:text;mso-position-vertical:absolute;mso-position-vertical-relative:text;mso-width-percent:0;mso-height-percent:0;mso-width-relative:margin;mso-height-relative:margin" o:gfxdata="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" strokecolor="#4472c4 [3204]" strokeweight=".5pt">
+                <v:stroke endarrow="block" joinstyle="miter"/>
+              </v:shape>
+            </w:pict>
+          </mc:Fallback>
+        </mc:AlternateContent>
+      </w:r>
+      <w:r>
+        <w:rPr>
+          <w:noProof/>
+        </w:rPr>
+        <mc:AlternateContent>
+          <mc:Choice Requires="wpg">
+            <w:drawing>
+              <wp:anchor distT="0" distB="0" distL="114300" distR="114300" simplePos="0" relativeHeight="251746304" behindDoc="0" locked="0" layoutInCell="1" allowOverlap="1" wp14:anchorId="2E1879B3" wp14:editId="6A337399">
+                <wp:simplePos x="0" y="0"/>
+                <wp:positionH relativeFrom="column">
+                  <wp:posOffset>4251960</wp:posOffset>
+                </wp:positionH>
+                <wp:positionV relativeFrom="paragraph">
+                  <wp:posOffset>205105</wp:posOffset>
+                </wp:positionV>
+                <wp:extent cx="330835" cy="337820"/>
+                <wp:effectExtent l="0" t="0" r="12065" b="24130"/>
+                <wp:wrapNone/>
+                <wp:docPr id="56" name="Groupe 56"/>
+                <wp:cNvGraphicFramePr/>
+                <a:graphic xmlns:a="http://schemas.openxmlformats.org/drawingml/2006/main">
+                  <a:graphicData uri="http://schemas.microsoft.com/office/word/2010/wordprocessingGroup">
+                    <wpg:wgp>
+                      <wpg:cNvGrpSpPr/>
+                      <wpg:grpSpPr>
+                        <a:xfrm>
+                          <a:off x="0" y="0"/>
+                          <a:ext cx="330835" cy="337820"/>
+                          <a:chOff x="0" y="0"/>
+                          <a:chExt cx="331200" cy="338400"/>
+                        </a:xfrm>
+                      </wpg:grpSpPr>
+                      <wps:wsp>
+                        <wps:cNvPr id="57" name="Organigramme : Connecteur 57"/>
+                        <wps:cNvSpPr/>
+                        <wps:spPr>
+                          <a:xfrm>
+                            <a:off x="0" y="0"/>
+                            <a:ext cx="331200" cy="338400"/>
+                          </a:xfrm>
+                          <a:prstGeom prst="flowChartConnector">
+                            <a:avLst/>
+                          </a:prstGeom>
+                        </wps:spPr>
+                        <wps:style>
+                          <a:lnRef idx="2">
+                            <a:schemeClr val="accent5">
+                              <a:shade val="50000"/>
+                            </a:schemeClr>
+                          </a:lnRef>
+                          <a:fillRef idx="1">
+                            <a:schemeClr val="accent5"/>
+                          </a:fillRef>
+                          <a:effectRef idx="0">
+                            <a:schemeClr val="accent5"/>
+                          </a:effectRef>
+                          <a:fontRef idx="minor">
+                            <a:schemeClr val="lt1"/>
+                          </a:fontRef>
+                        </wps:style>
+                        <wps:txbx>
+                          <w:txbxContent>
+                            <w:p>
+                              <w:pPr>
+                                <w:jc w:val="center"/>
+                              </w:pPr>
+                            </w:p>
+                          </w:txbxContent>
+                        </wps:txbx>
+                        <wps:bodyPr rot="0" spcFirstLastPara="0" vertOverflow="overflow" horzOverflow="overflow" vert="horz" wrap="square" lIns="91440" tIns="45720" rIns="91440" bIns="45720" numCol="1" spcCol="0" rtlCol="0" fromWordArt="0" anchor="ctr" anchorCtr="0" forceAA="0" compatLnSpc="1">
+                          <a:prstTxWarp prst="textNoShape">
+                            <a:avLst/>
+                          </a:prstTxWarp>
+                          <a:noAutofit/>
+                        </wps:bodyPr>
+                      </wps:wsp>
+                      <wps:wsp>
+                        <wps:cNvPr id="58" name="Zone de texte 58"/>
+                        <wps:cNvSpPr txBox="1"/>
+                        <wps:spPr>
+                          <a:xfrm>
+                            <a:off x="41563" y="17813"/>
+                            <a:ext cx="243205" cy="249143"/>
+                          </a:xfrm>
+                          <a:prstGeom prst="rect">
+                            <a:avLst/>
+                          </a:prstGeom>
+                          <a:noFill/>
+                          <a:ln>
+                            <a:noFill/>
+                          </a:ln>
+                        </wps:spPr>
+                        <wps:style>
+                          <a:lnRef idx="0">
+                            <a:scrgbClr r="0" g="0" b="0"/>
+                          </a:lnRef>
+                          <a:fillRef idx="0">
+                            <a:scrgbClr r="0" g="0" b="0"/>
+                          </a:fillRef>
+                          <a:effectRef idx="0">
+                            <a:scrgbClr r="0" g="0" b="0"/>
+                          </a:effectRef>
+                          <a:fontRef idx="minor">
+                            <a:schemeClr val="dk1"/>
+                          </a:fontRef>
+                        </wps:style>
+                        <wps:txbx>
+                          <w:txbxContent>
+                            <w:p>
+                              <w:pPr>
+                                <w:rPr>
+                                  <w:b/>
+                                  <w:sz w:val="24"/>
+                                  <w:szCs w:val="24"/>
+                                </w:rPr>
+                              </w:pPr>
+                              <w:r>
+                                <w:rPr>
+                                  <w:b/>
+                                  <w:sz w:val="24"/>
+                                  <w:szCs w:val="24"/>
+                                </w:rPr>
+                                <w:t>4</w:t>
+                              </w:r>
+                            </w:p>
+                          </w:txbxContent>
+                        </wps:txbx>
+                        <wps:bodyPr rot="0" spcFirstLastPara="0" vertOverflow="overflow" horzOverflow="overflow" vert="horz" wrap="square" lIns="91440" tIns="45720" rIns="91440" bIns="45720" numCol="1" spcCol="0" rtlCol="0" fromWordArt="0" anchor="t" anchorCtr="0" forceAA="0" compatLnSpc="1">
+                          <a:prstTxWarp prst="textNoShape">
+                            <a:avLst/>
+                          </a:prstTxWarp>
+                          <a:noAutofit/>
+                        </wps:bodyPr>
+                      </wps:wsp>
+                    </wpg:wgp>
+                  </a:graphicData>
+                </a:graphic>
+              </wp:anchor>
+            </w:drawing>
+          </mc:Choice>
+          <mc:Fallback>
+            <w:pict>
+              <v:group w14:anchorId="2E1879B3" id="Groupe 56" o:spid="_x0000_s1035" style="position:absolute;margin-left:334.8pt;margin-top:16.15pt;width:26.05pt;height:26.6pt;z-index:251746304" coordsize="331200,338400" o:gfxdata="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">
+                <v:shape id="Organigramme : Connecteur 57" o:spid="_x0000_s1036" type="#_x0000_t120" style="position:absolute;width:331200;height:338400;visibility:visible;mso-wrap-style:square;v-text-anchor:middle" o:gfxdata="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" fillcolor="#5b9bd5 [3208]" strokecolor="#1f4d78 [1608]" strokeweight="1pt">
+                  <v:stroke joinstyle="miter"/>
+                  <v:textbox>
+                    <w:txbxContent>
+                      <w:p>
+                        <w:pPr>
+                          <w:jc w:val="center"/>
+                        </w:pPr>
+                      </w:p>
+                    </w:txbxContent>
+                  </v:textbox>
+                </v:shape>
+                <v:shape id="Zone de texte 58" o:spid="_x0000_s1037" type="#_x0000_t202" style="position:absolute;left:41563;top:17813;width:243205;height:249143;visibility:visible;mso-wrap-style:square;v-text-anchor:top" o:gfxdata="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" filled="f" stroked="f">
+                  <v:textbox>
+                    <w:txbxContent>
+                      <w:p>
+                        <w:pPr>
+                          <w:rPr>
+                            <w:b/>
+                            <w:sz w:val="24"/>
+                            <w:szCs w:val="24"/>
+                          </w:rPr>
+                        </w:pPr>
+                        <w:r>
+                          <w:rPr>
+                            <w:b/>
+                            <w:sz w:val="24"/>
+                            <w:szCs w:val="24"/>
+                          </w:rPr>
+                          <w:t>4</w:t>
+                        </w:r>
+                      </w:p>
+                    </w:txbxContent>
+                  </v:textbox>
+                </v:shape>
+              </v:group>
+            </w:pict>
+          </mc:Fallback>
+        </mc:AlternateContent>
+      </w:r>
+      <w:r>
+        <w:rPr>
+          <w:noProof/>
+        </w:rPr>
+        <mc:AlternateContent>
+          <mc:Choice Requires="wps">
+            <w:drawing>
+              <wp:anchor distT="0" distB="0" distL="114300" distR="114300" simplePos="0" relativeHeight="251752448" behindDoc="0" locked="0" layoutInCell="1" allowOverlap="1" wp14:anchorId="7DB1ED78" wp14:editId="52E69A39">
+                <wp:simplePos x="0" y="0"/>
+                <wp:positionH relativeFrom="column">
+                  <wp:posOffset>3863340</wp:posOffset>
+                </wp:positionH>
+                <wp:positionV relativeFrom="paragraph">
+                  <wp:posOffset>640715</wp:posOffset>
+                </wp:positionV>
+                <wp:extent cx="154305" cy="225425"/>
+                <wp:effectExtent l="0" t="0" r="74295" b="60325"/>
+                <wp:wrapNone/>
+                <wp:docPr id="9" name="Connecteur droit avec flèche 9"/>
+                <wp:cNvGraphicFramePr/>
+                <a:graphic xmlns:a="http://schemas.openxmlformats.org/drawingml/2006/main">
+                  <a:graphicData uri="http://schemas.microsoft.com/office/word/2010/wordprocessingShape">
+                    <wps:wsp>
+                      <wps:cNvCnPr/>
+                      <wps:spPr>
+                        <a:xfrm>
+                          <a:off x="0" y="0"/>
+                          <a:ext cx="154305" cy="225425"/>
+                        </a:xfrm>
+                        <a:prstGeom prst="straightConnector1">
+                          <a:avLst/>
+                        </a:prstGeom>
+                        <a:ln>
+                          <a:tailEnd type="triangle"/>
+                        </a:ln>
+                      </wps:spPr>
+                      <wps:style>
+                        <a:lnRef idx="1">
+                          <a:schemeClr val="accent1"/>
+                        </a:lnRef>
+                        <a:fillRef idx="0">
+                          <a:schemeClr val="accent1"/>
+                        </a:fillRef>
+                        <a:effectRef idx="0">
+                          <a:schemeClr val="accent1"/>
+                        </a:effectRef>
+                        <a:fontRef idx="minor">
+                          <a:schemeClr val="tx1"/>
+                        </a:fontRef>
+                      </wps:style>
+                      <wps:bodyPr/>
+                    </wps:wsp>
+                  </a:graphicData>
+                </a:graphic>
+                <wp14:sizeRelH relativeFrom="margin">
+                  <wp14:pctWidth>0</wp14:pctWidth>
+                </wp14:sizeRelH>
+                <wp14:sizeRelV relativeFrom="margin">
+                  <wp14:pctHeight>0</wp14:pctHeight>
+                </wp14:sizeRelV>
+              </wp:anchor>
+            </w:drawing>
+          </mc:Choice>
+          <mc:Fallback>
+            <w:pict>
+              <v:shape w14:anchorId="563867F8" id="Connecteur droit avec flèche 9" o:spid="_x0000_s1026" type="#_x0000_t32" style="position:absolute;margin-left:304.2pt;margin-top:50.45pt;width:12.15pt;height:17.75pt;z-index:251752448;visibility:visible;mso-wrap-style:square;mso-width-percent:0;mso-height-percent:0;mso-wrap-distance-left:9pt;mso-wrap-distance-top:0;mso-wrap-distance-right:9pt;mso-wrap-distance-bottom:0;mso-position-horizontal:absolute;mso-position-horizontal-relative:text;mso-position-vertical:absolute;mso-position-vertical-relative:text;mso-width-percent:0;mso-height-percent:0;mso-width-relative:margin;mso-height-relative:margin" o:gfxdata="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" strokecolor="#4472c4 [3204]" strokeweight=".5pt">
+                <v:stroke endarrow="block" joinstyle="miter"/>
+              </v:shape>
+            </w:pict>
+          </mc:Fallback>
+        </mc:AlternateContent>
+      </w:r>
+      <w:r>
+        <w:rPr>
+          <w:noProof/>
+        </w:rPr>
+        <mc:AlternateContent>
+          <mc:Choice Requires="wps">
+            <w:drawing>
+              <wp:anchor distT="0" distB="0" distL="114300" distR="114300" simplePos="0" relativeHeight="251757568" behindDoc="0" locked="0" layoutInCell="1" allowOverlap="1" wp14:anchorId="560DBC2D" wp14:editId="73B75292">
+                <wp:simplePos x="0" y="0"/>
+                <wp:positionH relativeFrom="column">
+                  <wp:posOffset>4237355</wp:posOffset>
+                </wp:positionH>
+                <wp:positionV relativeFrom="paragraph">
+                  <wp:posOffset>577850</wp:posOffset>
+                </wp:positionV>
+                <wp:extent cx="136525" cy="332105"/>
+                <wp:effectExtent l="0" t="38100" r="53975" b="29845"/>
+                <wp:wrapNone/>
+                <wp:docPr id="65" name="Connecteur droit avec flèche 65"/>
+                <wp:cNvGraphicFramePr/>
+                <a:graphic xmlns:a="http://schemas.openxmlformats.org/drawingml/2006/main">
+                  <a:graphicData uri="http://schemas.microsoft.com/office/word/2010/wordprocessingShape">
+                    <wps:wsp>
+                      <wps:cNvCnPr/>
+                      <wps:spPr>
+                        <a:xfrm flipV="1">
+                          <a:off x="0" y="0"/>
+                          <a:ext cx="136525" cy="332105"/>
+                        </a:xfrm>
+                        <a:prstGeom prst="straightConnector1">
+                          <a:avLst/>
+                        </a:prstGeom>
+                        <a:ln>
+                          <a:tailEnd type="triangle"/>
+                        </a:ln>
+                      </wps:spPr>
+                      <wps:style>
+                        <a:lnRef idx="1">
+                          <a:schemeClr val="accent1"/>
+                        </a:lnRef>
+                        <a:fillRef idx="0">
+                          <a:schemeClr val="accent1"/>
+                        </a:fillRef>
+                        <a:effectRef idx="0">
+                          <a:schemeClr val="accent1"/>
+                        </a:effectRef>
+                        <a:fontRef idx="minor">
+                          <a:schemeClr val="tx1"/>
+                        </a:fontRef>
+                      </wps:style>
+                      <wps:bodyPr/>
+                    </wps:wsp>
+                  </a:graphicData>
+                </a:graphic>
+                <wp14:sizeRelH relativeFrom="margin">
+                  <wp14:pctWidth>0</wp14:pctWidth>
+                </wp14:sizeRelH>
+                <wp14:sizeRelV relativeFrom="margin">
+                  <wp14:pctHeight>0</wp14:pctHeight>
+                </wp14:sizeRelV>
+              </wp:anchor>
+            </w:drawing>
+          </mc:Choice>
+          <mc:Fallback>
+            <w:pict>
+              <v:shape w14:anchorId="28D2509F" id="Connecteur droit avec flèche 65" o:spid="_x0000_s1026" type="#_x0000_t32" style="position:absolute;margin-left:333.65pt;margin-top:45.5pt;width:10.75pt;height:26.15pt;flip:y;z-index:251757568;visibility:visible;mso-wrap-style:square;mso-width-percent:0;mso-height-percent:0;mso-wrap-distance-left:9pt;mso-wrap-distance-top:0;mso-wrap-distance-right:9pt;mso-wrap-distance-bottom:0;mso-position-horizontal:absolute;mso-position-horizontal-relative:text;mso-position-vertical:absolute;mso-position-vertical-relative:text;mso-width-percent:0;mso-height-percent:0;mso-width-relative:margin;mso-height-relative:margin" o:gfxdata="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" strokecolor="#4472c4 [3204]" strokeweight=".5pt">
+                <v:stroke endarrow="block" joinstyle="miter"/>
+              </v:shape>
+            </w:pict>
+          </mc:Fallback>
+        </mc:AlternateContent>
+      </w:r>
+      <w:r>
+        <w:rPr>
+          <w:noProof/>
+        </w:rPr>
+        <mc:AlternateContent>
+          <mc:Choice Requires="wpg">
+            <w:drawing>
+              <wp:anchor distT="0" distB="0" distL="114300" distR="114300" simplePos="0" relativeHeight="251740160" behindDoc="0" locked="0" layoutInCell="1" allowOverlap="1" wp14:anchorId="6AFE4D61" wp14:editId="5AE7B162">
+                <wp:simplePos x="0" y="0"/>
+                <wp:positionH relativeFrom="column">
+                  <wp:posOffset>3937000</wp:posOffset>
+                </wp:positionH>
+                <wp:positionV relativeFrom="paragraph">
+                  <wp:posOffset>909955</wp:posOffset>
+                </wp:positionV>
+                <wp:extent cx="330835" cy="337820"/>
+                <wp:effectExtent l="0" t="0" r="12065" b="24130"/>
+                <wp:wrapNone/>
+                <wp:docPr id="50" name="Groupe 50"/>
+                <wp:cNvGraphicFramePr/>
+                <a:graphic xmlns:a="http://schemas.openxmlformats.org/drawingml/2006/main">
+                  <a:graphicData uri="http://schemas.microsoft.com/office/word/2010/wordprocessingGroup">
+                    <wpg:wgp>
+                      <wpg:cNvGrpSpPr/>
+                      <wpg:grpSpPr>
+                        <a:xfrm>
+                          <a:off x="0" y="0"/>
+                          <a:ext cx="330835" cy="337820"/>
+                          <a:chOff x="0" y="0"/>
+                          <a:chExt cx="331200" cy="338400"/>
+                        </a:xfrm>
+                      </wpg:grpSpPr>
+                      <wps:wsp>
+                        <wps:cNvPr id="51" name="Organigramme : Connecteur 51"/>
+                        <wps:cNvSpPr/>
+                        <wps:spPr>
+                          <a:xfrm>
+                            <a:off x="0" y="0"/>
+                            <a:ext cx="331200" cy="338400"/>
+                          </a:xfrm>
+                          <a:prstGeom prst="flowChartConnector">
+                            <a:avLst/>
+                          </a:prstGeom>
+                        </wps:spPr>
+                        <wps:style>
+                          <a:lnRef idx="2">
+                            <a:schemeClr val="accent5">
+                              <a:shade val="50000"/>
+                            </a:schemeClr>
+                          </a:lnRef>
+                          <a:fillRef idx="1">
+                            <a:schemeClr val="accent5"/>
+                          </a:fillRef>
+                          <a:effectRef idx="0">
+                            <a:schemeClr val="accent5"/>
+                          </a:effectRef>
+                          <a:fontRef idx="minor">
+                            <a:schemeClr val="lt1"/>
+                          </a:fontRef>
+                        </wps:style>
+                        <wps:txbx>
+                          <w:txbxContent>
+                            <w:p>
+                              <w:pPr>
+                                <w:jc w:val="center"/>
+                              </w:pPr>
+                            </w:p>
+                          </w:txbxContent>
+                        </wps:txbx>
+                        <wps:bodyPr rot="0" spcFirstLastPara="0" vertOverflow="overflow" horzOverflow="overflow" vert="horz" wrap="square" lIns="91440" tIns="45720" rIns="91440" bIns="45720" numCol="1" spcCol="0" rtlCol="0" fromWordArt="0" anchor="ctr" anchorCtr="0" forceAA="0" compatLnSpc="1">
+                          <a:prstTxWarp prst="textNoShape">
+                            <a:avLst/>
+                          </a:prstTxWarp>
+                          <a:noAutofit/>
+                        </wps:bodyPr>
+                      </wps:wsp>
+                      <wps:wsp>
+                        <wps:cNvPr id="52" name="Zone de texte 52"/>
+                        <wps:cNvSpPr txBox="1"/>
+                        <wps:spPr>
+                          <a:xfrm>
+                            <a:off x="41563" y="17813"/>
+                            <a:ext cx="243205" cy="249143"/>
+                          </a:xfrm>
+                          <a:prstGeom prst="rect">
+                            <a:avLst/>
+                          </a:prstGeom>
+                          <a:noFill/>
+                          <a:ln>
+                            <a:noFill/>
+                          </a:ln>
+                        </wps:spPr>
+                        <wps:style>
+                          <a:lnRef idx="0">
+                            <a:scrgbClr r="0" g="0" b="0"/>
+                          </a:lnRef>
+                          <a:fillRef idx="0">
+                            <a:scrgbClr r="0" g="0" b="0"/>
+                          </a:fillRef>
+                          <a:effectRef idx="0">
+                            <a:scrgbClr r="0" g="0" b="0"/>
+                          </a:effectRef>
+                          <a:fontRef idx="minor">
+                            <a:schemeClr val="dk1"/>
+                          </a:fontRef>
+                        </wps:style>
+                        <wps:txbx>
+                          <w:txbxContent>
+                            <w:p>
+                              <w:pPr>
+                                <w:rPr>
+                                  <w:b/>
+                                  <w:sz w:val="24"/>
+                                  <w:szCs w:val="24"/>
+                                </w:rPr>
+                              </w:pPr>
+                              <w:r>
+                                <w:rPr>
+                                  <w:b/>
+                                  <w:sz w:val="24"/>
+                                  <w:szCs w:val="24"/>
+                                </w:rPr>
+                                <w:t>3</w:t>
+                              </w:r>
+                            </w:p>
+                          </w:txbxContent>
+                        </wps:txbx>
+                        <wps:bodyPr rot="0" spcFirstLastPara="0" vertOverflow="overflow" horzOverflow="overflow" vert="horz" wrap="square" lIns="91440" tIns="45720" rIns="91440" bIns="45720" numCol="1" spcCol="0" rtlCol="0" fromWordArt="0" anchor="t" anchorCtr="0" forceAA="0" compatLnSpc="1">
+                          <a:prstTxWarp prst="textNoShape">
+                            <a:avLst/>
+                          </a:prstTxWarp>
+                          <a:noAutofit/>
+                        </wps:bodyPr>
+                      </wps:wsp>
+                    </wpg:wgp>
+                  </a:graphicData>
+                </a:graphic>
+              </wp:anchor>
+            </w:drawing>
+          </mc:Choice>
+          <mc:Fallback>
+            <w:pict>
+              <v:group w14:anchorId="6AFE4D61" id="Groupe 50" o:spid="_x0000_s1038" style="position:absolute;margin-left:310pt;margin-top:71.65pt;width:26.05pt;height:26.6pt;z-index:251740160" coordsize="331200,338400" o:gfxdata="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">
+                <v:shape id="Organigramme : Connecteur 51" o:spid="_x0000_s1039" type="#_x0000_t120" style="position:absolute;width:331200;height:338400;visibility:visible;mso-wrap-style:square;v-text-anchor:middle" o:gfxdata="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" fillcolor="#5b9bd5 [3208]" strokecolor="#1f4d78 [1608]" strokeweight="1pt">
+                  <v:stroke joinstyle="miter"/>
+                  <v:textbox>
+                    <w:txbxContent>
+                      <w:p>
+                        <w:pPr>
+                          <w:jc w:val="center"/>
+                        </w:pPr>
+                      </w:p>
+                    </w:txbxContent>
+                  </v:textbox>
+                </v:shape>
+                <v:shape id="Zone de texte 52" o:spid="_x0000_s1040" type="#_x0000_t202" style="position:absolute;left:41563;top:17813;width:243205;height:249143;visibility:visible;mso-wrap-style:square;v-text-anchor:top" o:gfxdata="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" filled="f" stroked="f">
+                  <v:textbox>
+                    <w:txbxContent>
+                      <w:p>
+                        <w:pPr>
+                          <w:rPr>
+                            <w:b/>
+                            <w:sz w:val="24"/>
+                            <w:szCs w:val="24"/>
+                          </w:rPr>
+                        </w:pPr>
+                        <w:r>
+                          <w:rPr>
+                            <w:b/>
+                            <w:sz w:val="24"/>
+                            <w:szCs w:val="24"/>
+                          </w:rPr>
+                          <w:t>3</w:t>
+                        </w:r>
+                      </w:p>
+                    </w:txbxContent>
+                  </v:textbox>
+                </v:shape>
+              </v:group>
+            </w:pict>
+          </mc:Fallback>
+        </mc:AlternateContent>
+      </w:r>
+    </w:p>
+    <w:p>
+      <w:r>
+        <w:rPr>
+          <w:noProof/>
+        </w:rPr>
+        <mc:AlternateContent>
+          <mc:Choice Requires="wpg">
+            <w:drawing>
+              <wp:anchor distT="0" distB="0" distL="114300" distR="114300" simplePos="0" relativeHeight="251759616" behindDoc="0" locked="0" layoutInCell="1" allowOverlap="1" wp14:anchorId="741D3646" wp14:editId="3FEC4F53">
+                <wp:simplePos x="0" y="0"/>
+                <wp:positionH relativeFrom="column">
+                  <wp:posOffset>3574992</wp:posOffset>
+                </wp:positionH>
+                <wp:positionV relativeFrom="paragraph">
+                  <wp:posOffset>5806</wp:posOffset>
+                </wp:positionV>
+                <wp:extent cx="330835" cy="337820"/>
+                <wp:effectExtent l="0" t="0" r="12065" b="24130"/>
+                <wp:wrapNone/>
+                <wp:docPr id="67" name="Groupe 67"/>
+                <wp:cNvGraphicFramePr/>
+                <a:graphic xmlns:a="http://schemas.openxmlformats.org/drawingml/2006/main">
+                  <a:graphicData uri="http://schemas.microsoft.com/office/word/2010/wordprocessingGroup">
+                    <wpg:wgp>
+                      <wpg:cNvGrpSpPr/>
+                      <wpg:grpSpPr>
+                        <a:xfrm>
+                          <a:off x="0" y="0"/>
+                          <a:ext cx="330835" cy="337820"/>
+                          <a:chOff x="0" y="0"/>
+                          <a:chExt cx="331200" cy="338400"/>
+                        </a:xfrm>
+                      </wpg:grpSpPr>
+                      <wps:wsp>
+                        <wps:cNvPr id="68" name="Organigramme : Connecteur 68"/>
+                        <wps:cNvSpPr/>
+                        <wps:spPr>
+                          <a:xfrm>
+                            <a:off x="0" y="0"/>
+                            <a:ext cx="331200" cy="338400"/>
+                          </a:xfrm>
+                          <a:prstGeom prst="flowChartConnector">
+                            <a:avLst/>
+                          </a:prstGeom>
+                        </wps:spPr>
+                        <wps:style>
+                          <a:lnRef idx="2">
+                            <a:schemeClr val="accent5">
+                              <a:shade val="50000"/>
+                            </a:schemeClr>
+                          </a:lnRef>
+                          <a:fillRef idx="1">
+                            <a:schemeClr val="accent5"/>
+                          </a:fillRef>
+                          <a:effectRef idx="0">
+                            <a:schemeClr val="accent5"/>
+                          </a:effectRef>
+                          <a:fontRef idx="minor">
+                            <a:schemeClr val="lt1"/>
+                          </a:fontRef>
+                        </wps:style>
+                        <wps:txbx>
+                          <w:txbxContent>
+                            <w:p>
+                              <w:pPr>
+                                <w:jc w:val="center"/>
+                              </w:pPr>
+                            </w:p>
+                          </w:txbxContent>
+                        </wps:txbx>
+                        <wps:bodyPr rot="0" spcFirstLastPara="0" vertOverflow="overflow" horzOverflow="overflow" vert="horz" wrap="square" lIns="91440" tIns="45720" rIns="91440" bIns="45720" numCol="1" spcCol="0" rtlCol="0" fromWordArt="0" anchor="ctr" anchorCtr="0" forceAA="0" compatLnSpc="1">
+                          <a:prstTxWarp prst="textNoShape">
+                            <a:avLst/>
+                          </a:prstTxWarp>
+                          <a:noAutofit/>
+                        </wps:bodyPr>
+                      </wps:wsp>
+                      <wps:wsp>
+                        <wps:cNvPr id="69" name="Zone de texte 69"/>
+                        <wps:cNvSpPr txBox="1"/>
+                        <wps:spPr>
+                          <a:xfrm>
+                            <a:off x="41563" y="17813"/>
+                            <a:ext cx="243205" cy="249143"/>
+                          </a:xfrm>
+                          <a:prstGeom prst="rect">
+                            <a:avLst/>
+                          </a:prstGeom>
+                          <a:noFill/>
+                          <a:ln>
+                            <a:noFill/>
+                          </a:ln>
+                        </wps:spPr>
+                        <wps:style>
+                          <a:lnRef idx="0">
+                            <a:scrgbClr r="0" g="0" b="0"/>
+                          </a:lnRef>
+                          <a:fillRef idx="0">
+                            <a:scrgbClr r="0" g="0" b="0"/>
+                          </a:fillRef>
+                          <a:effectRef idx="0">
+                            <a:scrgbClr r="0" g="0" b="0"/>
+                          </a:effectRef>
+                          <a:fontRef idx="minor">
+                            <a:schemeClr val="dk1"/>
+                          </a:fontRef>
+                        </wps:style>
+                        <wps:txbx>
+                          <w:txbxContent>
+                            <w:p>
+                              <w:pPr>
+                                <w:rPr>
+                                  <w:b/>
+                                  <w:sz w:val="24"/>
+                                  <w:szCs w:val="24"/>
+                                </w:rPr>
+                              </w:pPr>
+                              <w:r>
+                                <w:rPr>
+                                  <w:b/>
+                                  <w:sz w:val="24"/>
+                                  <w:szCs w:val="24"/>
+                                </w:rPr>
+                                <w:t>5</w:t>
+                              </w:r>
+                            </w:p>
+                          </w:txbxContent>
+                        </wps:txbx>
+                        <wps:bodyPr rot="0" spcFirstLastPara="0" vertOverflow="overflow" horzOverflow="overflow" vert="horz" wrap="square" lIns="91440" tIns="45720" rIns="91440" bIns="45720" numCol="1" spcCol="0" rtlCol="0" fromWordArt="0" anchor="t" anchorCtr="0" forceAA="0" compatLnSpc="1">
+                          <a:prstTxWarp prst="textNoShape">
+                            <a:avLst/>
+                          </a:prstTxWarp>
+                          <a:noAutofit/>
+                        </wps:bodyPr>
+                      </wps:wsp>
+                    </wpg:wgp>
+                  </a:graphicData>
+                </a:graphic>
+              </wp:anchor>
+            </w:drawing>
+          </mc:Choice>
+          <mc:Fallback>
+            <w:pict>
+              <v:group w14:anchorId="741D3646" id="Groupe 67" o:spid="_x0000_s1041" style="position:absolute;margin-left:281.5pt;margin-top:.45pt;width:26.05pt;height:26.6pt;z-index:251759616" coordsize="331200,338400" o:gfxdata="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">
+                <v:shape id="Organigramme : Connecteur 68" o:spid="_x0000_s1042" type="#_x0000_t120" style="position:absolute;width:331200;height:338400;visibility:visible;mso-wrap-style:square;v-text-anchor:middle" o:gfxdata="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" fillcolor="#5b9bd5 [3208]" strokecolor="#1f4d78 [1608]" strokeweight="1pt">
+                  <v:stroke joinstyle="miter"/>
+                  <v:textbox>
+                    <w:txbxContent>
+                      <w:p>
+                        <w:pPr>
+                          <w:jc w:val="center"/>
+                        </w:pPr>
+                      </w:p>
+                    </w:txbxContent>
+                  </v:textbox>
+                </v:shape>
+                <v:shape id="Zone de texte 69" o:spid="_x0000_s1043" type="#_x0000_t202" style="position:absolute;left:41563;top:17813;width:243205;height:249143;visibility:visible;mso-wrap-style:square;v-text-anchor:top" o:gfxdata="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" filled="f" stroked="f">
+                  <v:textbox>
+                    <w:txbxContent>
+                      <w:p>
+                        <w:pPr>
+                          <w:rPr>
+                            <w:b/>
+                            <w:sz w:val="24"/>
+                            <w:szCs w:val="24"/>
+                          </w:rPr>
+                        </w:pPr>
+                        <w:r>
+                          <w:rPr>
+                            <w:b/>
+                            <w:sz w:val="24"/>
+                            <w:szCs w:val="24"/>
+                          </w:rPr>
+                          <w:t>5</w:t>
+                        </w:r>
+                      </w:p>
+                    </w:txbxContent>
+                  </v:textbox>
+                </v:shape>
+              </v:group>
+            </w:pict>
+          </mc:Fallback>
+        </mc:AlternateContent>
+      </w:r>
+    </w:p>
+    <w:p>
+      <w:bookmarkStart w:id="0" w:name="_GoBack"/>
+      <w:bookmarkEnd w:id="0"/>
+      <w:r>
+        <w:rPr>
+          <w:noProof/>
+        </w:rPr>
+        <mc:AlternateContent>
+          <mc:Choice Requires="wps">
+            <w:drawing>
+              <wp:anchor distT="0" distB="0" distL="114300" distR="114300" simplePos="0" relativeHeight="251748352" behindDoc="0" locked="0" layoutInCell="1" allowOverlap="1" wp14:anchorId="2655EF7E" wp14:editId="058CF0AB">
+                <wp:simplePos x="0" y="0"/>
+                <wp:positionH relativeFrom="column">
+                  <wp:posOffset>2181298</wp:posOffset>
+                </wp:positionH>
+                <wp:positionV relativeFrom="paragraph">
+                  <wp:posOffset>7784</wp:posOffset>
+                </wp:positionV>
+                <wp:extent cx="184620" cy="255163"/>
+                <wp:effectExtent l="0" t="38100" r="63500" b="31115"/>
+                <wp:wrapNone/>
+                <wp:docPr id="4" name="Connecteur droit avec flèche 4"/>
+                <wp:cNvGraphicFramePr/>
+                <a:graphic xmlns:a="http://schemas.openxmlformats.org/drawingml/2006/main">
+                  <a:graphicData uri="http://schemas.microsoft.com/office/word/2010/wordprocessingShape">
+                    <wps:wsp>
+                      <wps:cNvCnPr/>
+                      <wps:spPr>
+                        <a:xfrm flipV="1">
+                          <a:off x="0" y="0"/>
+                          <a:ext cx="184620" cy="255163"/>
+                        </a:xfrm>
+                        <a:prstGeom prst="straightConnector1">
+                          <a:avLst/>
+                        </a:prstGeom>
+                        <a:ln>
+                          <a:tailEnd type="triangle"/>
+                        </a:ln>
+                      </wps:spPr>
+                      <wps:style>
+                        <a:lnRef idx="1">
+                          <a:schemeClr val="accent1"/>
+                        </a:lnRef>
+                        <a:fillRef idx="0">
+                          <a:schemeClr val="accent1"/>
+                        </a:fillRef>
+                        <a:effectRef idx="0">
+                          <a:schemeClr val="accent1"/>
+                        </a:effectRef>
+                        <a:fontRef idx="minor">
+                          <a:schemeClr val="tx1"/>
+                        </a:fontRef>
+                      </wps:style>
+                      <wps:bodyPr/>
+                    </wps:wsp>
+                  </a:graphicData>
+                </a:graphic>
+                <wp14:sizeRelH relativeFrom="margin">
+                  <wp14:pctWidth>0</wp14:pctWidth>
+                </wp14:sizeRelH>
+                <wp14:sizeRelV relativeFrom="margin">
+                  <wp14:pctHeight>0</wp14:pctHeight>
+                </wp14:sizeRelV>
+              </wp:anchor>
+            </w:drawing>
+          </mc:Choice>
+          <mc:Fallback>
+            <w:pict>
+              <v:shape w14:anchorId="173572E9" id="Connecteur droit avec flèche 4" o:spid="_x0000_s1026" type="#_x0000_t32" style="position:absolute;margin-left:171.75pt;margin-top:.6pt;width:14.55pt;height:20.1pt;flip:y;z-index:251748352;visibility:visible;mso-wrap-style:square;mso-width-percent:0;mso-height-percent:0;mso-wrap-distance-left:9pt;mso-wrap-distance-top:0;mso-wrap-distance-right:9pt;mso-wrap-distance-bottom:0;mso-position-horizontal:absolute;mso-position-horizontal-relative:text;mso-position-vertical:absolute;mso-position-vertical-relative:text;mso-width-percent:0;mso-height-percent:0;mso-width-relative:margin;mso-height-relative:margin" o:gfxdata="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" strokecolor="#4472c4 [3204]" strokeweight=".5pt">
+                <v:stroke endarrow="block" joinstyle="miter"/>
+              </v:shape>
+            </w:pict>
+          </mc:Fallback>
+        </mc:AlternateContent>
+      </w:r>
+    </w:p>
+    <w:p>
+      <w:r>
+        <w:rPr>
+          <w:noProof/>
+        </w:rPr>
+        <mc:AlternateContent>
+          <mc:Choice Requires="wps">
+            <w:drawing>
+              <wp:anchor distT="0" distB="0" distL="114300" distR="114300" simplePos="0" relativeHeight="251755520" behindDoc="0" locked="0" layoutInCell="1" allowOverlap="1" wp14:anchorId="4C0C4F4F" wp14:editId="0AF99176">
+                <wp:simplePos x="0" y="0"/>
+                <wp:positionH relativeFrom="column">
+                  <wp:posOffset>3108127</wp:posOffset>
+                </wp:positionH>
+                <wp:positionV relativeFrom="paragraph">
+                  <wp:posOffset>167360</wp:posOffset>
+                </wp:positionV>
+                <wp:extent cx="712520" cy="45719"/>
+                <wp:effectExtent l="0" t="38100" r="49530" b="88265"/>
+                <wp:wrapNone/>
+                <wp:docPr id="2" name="Connecteur droit avec flèche 2"/>
+                <wp:cNvGraphicFramePr/>
+                <a:graphic xmlns:a="http://schemas.openxmlformats.org/drawingml/2006/main">
+                  <a:graphicData uri="http://schemas.microsoft.com/office/word/2010/wordprocessingShape">
+                    <wps:wsp>
+                      <wps:cNvCnPr/>
+                      <wps:spPr>
+                        <a:xfrm>
+                          <a:off x="0" y="0"/>
+                          <a:ext cx="712520" cy="45719"/>
+                        </a:xfrm>
+                        <a:prstGeom prst="straightConnector1">
+                          <a:avLst/>
+                        </a:prstGeom>
+                        <a:ln>
+                          <a:tailEnd type="triangle"/>
+                        </a:ln>
+                      </wps:spPr>
+                      <wps:style>
+                        <a:lnRef idx="1">
+                          <a:schemeClr val="accent1"/>
+                        </a:lnRef>
+                        <a:fillRef idx="0">
+                          <a:schemeClr val="accent1"/>
+                        </a:fillRef>
+                        <a:effectRef idx="0">
+                          <a:schemeClr val="accent1"/>
+                        </a:effectRef>
+                        <a:fontRef idx="minor">
+                          <a:schemeClr val="tx1"/>
+                        </a:fontRef>
+                      </wps:style>
+                      <wps:bodyPr/>
+                    </wps:wsp>
+                  </a:graphicData>
+                </a:graphic>
+                <wp14:sizeRelH relativeFrom="margin">
+                  <wp14:pctWidth>0</wp14:pctWidth>
+                </wp14:sizeRelH>
+                <wp14:sizeRelV relativeFrom="margin">
+                  <wp14:pctHeight>0</wp14:pctHeight>
+                </wp14:sizeRelV>
+              </wp:anchor>
+            </w:drawing>
+          </mc:Choice>
+          <mc:Fallback>
+            <w:pict>
+              <v:shape w14:anchorId="35F10335" id="Connecteur droit avec flèche 2" o:spid="_x0000_s1026" type="#_x0000_t32" style="position:absolute;margin-left:244.75pt;margin-top:13.2pt;width:56.1pt;height:3.6pt;z-index:251755520;visibility:visible;mso-wrap-style:square;mso-width-percent:0;mso-height-percent:0;mso-wrap-distance-left:9pt;mso-wrap-distance-top:0;mso-wrap-distance-right:9pt;mso-wrap-distance-bottom:0;mso-position-horizontal:absolute;mso-position-horizontal-relative:text;mso-position-vertical:absolute;mso-position-vertical-relative:text;mso-width-percent:0;mso-height-percent:0;mso-width-relative:margin;mso-height-relative:margin" o:gfxdata="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" strokecolor="#4472c4 [3204]" strokeweight=".5pt">
+                <v:stroke endarrow="block" joinstyle="miter"/>
+              </v:shape>
+            </w:pict>
+          </mc:Fallback>
+        </mc:AlternateContent>
+      </w:r>
+    </w:p>
+    <w:p>
+      <w:r>
+        <w:rPr>
+          <w:noProof/>
+        </w:rPr>
+        <mc:AlternateContent>
+          <mc:Choice Requires="wps">
+            <w:drawing>
+              <wp:anchor distT="0" distB="0" distL="114300" distR="114300" simplePos="0" relativeHeight="251749376" behindDoc="0" locked="0" layoutInCell="1" allowOverlap="1" wp14:anchorId="5C546D8D" wp14:editId="234E1E55">
+                <wp:simplePos x="0" y="0"/>
+                <wp:positionH relativeFrom="margin">
+                  <wp:posOffset>2971073</wp:posOffset>
+                </wp:positionH>
+                <wp:positionV relativeFrom="paragraph">
+                  <wp:posOffset>59186</wp:posOffset>
+                </wp:positionV>
+                <wp:extent cx="178570" cy="321186"/>
+                <wp:effectExtent l="0" t="0" r="69215" b="60325"/>
+                <wp:wrapNone/>
+                <wp:docPr id="18" name="Connecteur droit avec flèche 18"/>
+                <wp:cNvGraphicFramePr/>
+                <a:graphic xmlns:a="http://schemas.openxmlformats.org/drawingml/2006/main">
+                  <a:graphicData uri="http://schemas.microsoft.com/office/word/2010/wordprocessingShape">
+                    <wps:wsp>
+                      <wps:cNvCnPr/>
+                      <wps:spPr>
+                        <a:xfrm>
+                          <a:off x="0" y="0"/>
+                          <a:ext cx="178570" cy="321186"/>
+                        </a:xfrm>
+                        <a:prstGeom prst="straightConnector1">
+                          <a:avLst/>
+                        </a:prstGeom>
+                        <a:ln>
+                          <a:tailEnd type="triangle"/>
+                        </a:ln>
+                      </wps:spPr>
+                      <wps:style>
+                        <a:lnRef idx="1">
+                          <a:schemeClr val="accent1"/>
+                        </a:lnRef>
+                        <a:fillRef idx="0">
+                          <a:schemeClr val="accent1"/>
+                        </a:fillRef>
+                        <a:effectRef idx="0">
+                          <a:schemeClr val="accent1"/>
+                        </a:effectRef>
+                        <a:fontRef idx="minor">
+                          <a:schemeClr val="tx1"/>
+                        </a:fontRef>
+                      </wps:style>
+                      <wps:bodyPr/>
+                    </wps:wsp>
+                  </a:graphicData>
+                </a:graphic>
+                <wp14:sizeRelH relativeFrom="margin">
+                  <wp14:pctWidth>0</wp14:pctWidth>
+                </wp14:sizeRelH>
+                <wp14:sizeRelV relativeFrom="margin">
+                  <wp14:pctHeight>0</wp14:pctHeight>
+                </wp14:sizeRelV>
+              </wp:anchor>
+            </w:drawing>
+          </mc:Choice>
+          <mc:Fallback>
+            <w:pict>
+              <v:shape w14:anchorId="609F0B5C" id="Connecteur droit avec flèche 18" o:spid="_x0000_s1026" type="#_x0000_t32" style="position:absolute;margin-left:233.95pt;margin-top:4.65pt;width:14.05pt;height:25.3pt;z-index:251749376;visibility:visible;mso-wrap-style:square;mso-width-percent:0;mso-height-percent:0;mso-wrap-distance-left:9pt;mso-wrap-distance-top:0;mso-wrap-distance-right:9pt;mso-wrap-distance-bottom:0;mso-position-horizontal:absolute;mso-position-horizontal-relative:margin;mso-position-vertical:absolute;mso-position-vertical-relative:text;mso-width-percent:0;mso-height-percent:0;mso-width-relative:margin;mso-height-relative:margin" o:gfxdata="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" strokecolor="#4472c4 [3204]" strokeweight=".5pt">
+                <v:stroke endarrow="block" joinstyle="miter"/>
+                <w10:wrap anchorx="margin"/>
+              </v:shape>
+            </w:pict>
+          </mc:Fallback>
+        </mc:AlternateContent>
+      </w:r>
+    </w:p>
+    <w:p>
+      <w:r>
+        <w:rPr>
+          <w:noProof/>
+        </w:rPr>
+        <mc:AlternateContent>
+          <mc:Choice Requires="wpg">
+            <w:drawing>
+              <wp:anchor distT="0" distB="0" distL="114300" distR="114300" simplePos="0" relativeHeight="251739136" behindDoc="0" locked="0" layoutInCell="1" allowOverlap="1" wp14:anchorId="63A06ADB" wp14:editId="06EE5AC7">
+                <wp:simplePos x="0" y="0"/>
+                <wp:positionH relativeFrom="column">
+                  <wp:posOffset>3110898</wp:posOffset>
+                </wp:positionH>
+                <wp:positionV relativeFrom="paragraph">
+                  <wp:posOffset>110053</wp:posOffset>
+                </wp:positionV>
+                <wp:extent cx="331200" cy="338400"/>
+                <wp:effectExtent l="0" t="0" r="12065" b="24130"/>
+                <wp:wrapNone/>
+                <wp:docPr id="59" name="Groupe 59"/>
+                <wp:cNvGraphicFramePr/>
+                <a:graphic xmlns:a="http://schemas.openxmlformats.org/drawingml/2006/main">
+                  <a:graphicData uri="http://schemas.microsoft.com/office/word/2010/wordprocessingGroup">
+                    <wpg:wgp>
+                      <wpg:cNvGrpSpPr/>
+                      <wpg:grpSpPr>
+                        <a:xfrm>
+                          <a:off x="0" y="0"/>
+                          <a:ext cx="331200" cy="338400"/>
+                          <a:chOff x="0" y="0"/>
+                          <a:chExt cx="331200" cy="338400"/>
+                        </a:xfrm>
+                      </wpg:grpSpPr>
+                      <wps:wsp>
+                        <wps:cNvPr id="60" name="Organigramme : Connecteur 60"/>
+                        <wps:cNvSpPr/>
+                        <wps:spPr>
+                          <a:xfrm>
+                            <a:off x="0" y="0"/>
+                            <a:ext cx="331200" cy="338400"/>
+                          </a:xfrm>
+                          <a:prstGeom prst="flowChartConnector">
+                            <a:avLst/>
+                          </a:prstGeom>
+                        </wps:spPr>
+                        <wps:style>
+                          <a:lnRef idx="2">
+                            <a:schemeClr val="accent5">
+                              <a:shade val="50000"/>
+                            </a:schemeClr>
+                          </a:lnRef>
+                          <a:fillRef idx="1">
+                            <a:schemeClr val="accent5"/>
+                          </a:fillRef>
+                          <a:effectRef idx="0">
+                            <a:schemeClr val="accent5"/>
+                          </a:effectRef>
+                          <a:fontRef idx="minor">
+                            <a:schemeClr val="lt1"/>
+                          </a:fontRef>
+                        </wps:style>
+                        <wps:txbx>
+                          <w:txbxContent>
+                            <w:p>
+                              <w:pPr>
+                                <w:jc w:val="center"/>
+                              </w:pPr>
+                            </w:p>
+                          </w:txbxContent>
+                        </wps:txbx>
+                        <wps:bodyPr rot="0" spcFirstLastPara="0" vertOverflow="overflow" horzOverflow="overflow" vert="horz" wrap="square" lIns="91440" tIns="45720" rIns="91440" bIns="45720" numCol="1" spcCol="0" rtlCol="0" fromWordArt="0" anchor="ctr" anchorCtr="0" forceAA="0" compatLnSpc="1">
+                          <a:prstTxWarp prst="textNoShape">
+                            <a:avLst/>
+                          </a:prstTxWarp>
+                          <a:noAutofit/>
+                        </wps:bodyPr>
+                      </wps:wsp>
+                      <wps:wsp>
+                        <wps:cNvPr id="61" name="Zone de texte 61"/>
+                        <wps:cNvSpPr txBox="1"/>
+                        <wps:spPr>
+                          <a:xfrm>
+                            <a:off x="41563" y="17813"/>
+                            <a:ext cx="243205" cy="249143"/>
+                          </a:xfrm>
+                          <a:prstGeom prst="rect">
+                            <a:avLst/>
+                          </a:prstGeom>
+                          <a:noFill/>
+                          <a:ln>
+                            <a:noFill/>
+                          </a:ln>
+                        </wps:spPr>
+                        <wps:style>
+                          <a:lnRef idx="0">
+                            <a:scrgbClr r="0" g="0" b="0"/>
+                          </a:lnRef>
+                          <a:fillRef idx="0">
+                            <a:scrgbClr r="0" g="0" b="0"/>
+                          </a:fillRef>
+                          <a:effectRef idx="0">
+                            <a:scrgbClr r="0" g="0" b="0"/>
+                          </a:effectRef>
+                          <a:fontRef idx="minor">
+                            <a:schemeClr val="dk1"/>
+                          </a:fontRef>
+                        </wps:style>
+                        <wps:txbx>
+                          <w:txbxContent>
+                            <w:p>
+                              <w:pPr>
+                                <w:rPr>
+                                  <w:b/>
+                                  <w:sz w:val="24"/>
+                                  <w:szCs w:val="24"/>
+                                </w:rPr>
+                              </w:pPr>
+                              <w:r>
+                                <w:rPr>
+                                  <w:b/>
+                                  <w:sz w:val="24"/>
+                                  <w:szCs w:val="24"/>
+                                </w:rPr>
+                                <w:t>6</w:t>
+                              </w:r>
+                            </w:p>
+                          </w:txbxContent>
+                        </wps:txbx>
+                        <wps:bodyPr rot="0" spcFirstLastPara="0" vertOverflow="overflow" horzOverflow="overflow" vert="horz" wrap="square" lIns="91440" tIns="45720" rIns="91440" bIns="45720" numCol="1" spcCol="0" rtlCol="0" fromWordArt="0" anchor="t" anchorCtr="0" forceAA="0" compatLnSpc="1">
+                          <a:prstTxWarp prst="textNoShape">
+                            <a:avLst/>
+                          </a:prstTxWarp>
+                          <a:noAutofit/>
+                        </wps:bodyPr>
+                      </wps:wsp>
+                    </wpg:wgp>
+                  </a:graphicData>
+                </a:graphic>
+              </wp:anchor>
+            </w:drawing>
+          </mc:Choice>
+          <mc:Fallback>
+            <w:pict>
+              <v:group w14:anchorId="63A06ADB" id="Groupe 59" o:spid="_x0000_s1044" style="position:absolute;margin-left:244.95pt;margin-top:8.65pt;width:26.1pt;height:26.65pt;z-index:251739136" coordsize="331200,338400" o:gfxdata="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">
+                <v:shape id="Organigramme : Connecteur 60" o:spid="_x0000_s1045" type="#_x0000_t120" style="position:absolute;width:331200;height:338400;visibility:visible;mso-wrap-style:square;v-text-anchor:middle" o:gfxdata="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" fillcolor="#5b9bd5 [3208]" strokecolor="#1f4d78 [1608]" strokeweight="1pt">
+                  <v:stroke joinstyle="miter"/>
+                  <v:textbox>
+                    <w:txbxContent>
+                      <w:p>
+                        <w:pPr>
+                          <w:jc w:val="center"/>
+                        </w:pPr>
+                      </w:p>
+                    </w:txbxContent>
+                  </v:textbox>
+                </v:shape>
+                <v:shape id="Zone de texte 61" o:spid="_x0000_s1046" type="#_x0000_t202" style="position:absolute;left:41563;top:17813;width:243205;height:249143;visibility:visible;mso-wrap-style:square;v-text-anchor:top" o:gfxdata="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" filled="f" stroked="f">
+                  <v:textbox>
+                    <w:txbxContent>
+                      <w:p>
+                        <w:pPr>
+                          <w:rPr>
+                            <w:b/>
+                            <w:sz w:val="24"/>
+                            <w:szCs w:val="24"/>
+                          </w:rPr>
+                        </w:pPr>
+                        <w:r>
+                          <w:rPr>
+                            <w:b/>
+                            <w:sz w:val="24"/>
+                            <w:szCs w:val="24"/>
+                          </w:rPr>
+                          <w:t>6</w:t>
+                        </w:r>
+                      </w:p>
+                    </w:txbxContent>
+                  </v:textbox>
+                </v:shape>
+              </v:group>
+            </w:pict>
+          </mc:Fallback>
+        </mc:AlternateContent>
+      </w:r>
+    </w:p>
+    <w:p/>
+    <w:p/>
+    <w:p/>
+    <w:p/>
+    <w:p/>
+    <w:p/>
+    <w:p/>
+    <w:p/>
+    <w:p/>
+    <w:p/>
+    <w:p/>
+    <w:p/>
+    <w:p/>
+    <w:p>
+      <w:r>
+        <w:rPr>
+          <w:noProof/>
+        </w:rPr>
+        <mc:AlternateContent>
+          <mc:Choice Requires="wpg">
+            <w:drawing>
+              <wp:anchor distT="0" distB="0" distL="114300" distR="114300" simplePos="0" relativeHeight="251695104" behindDoc="0" locked="0" layoutInCell="1" allowOverlap="1" wp14:anchorId="74EE5540" wp14:editId="011D4B1B">
+                <wp:simplePos x="0" y="0"/>
+                <wp:positionH relativeFrom="column">
+                  <wp:posOffset>2710304</wp:posOffset>
+                </wp:positionH>
+                <wp:positionV relativeFrom="paragraph">
+                  <wp:posOffset>197930</wp:posOffset>
+                </wp:positionV>
+                <wp:extent cx="331200" cy="338400"/>
+                <wp:effectExtent l="0" t="0" r="12065" b="24130"/>
+                <wp:wrapNone/>
+                <wp:docPr id="116" name="Groupe 116"/>
+                <wp:cNvGraphicFramePr/>
+                <a:graphic xmlns:a="http://schemas.openxmlformats.org/drawingml/2006/main">
+                  <a:graphicData uri="http://schemas.microsoft.com/office/word/2010/wordprocessingGroup">
+                    <wpg:wgp>
+                      <wpg:cNvGrpSpPr/>
+                      <wpg:grpSpPr>
+                        <a:xfrm>
+                          <a:off x="0" y="0"/>
+                          <a:ext cx="331200" cy="338400"/>
+                          <a:chOff x="0" y="0"/>
+                          <a:chExt cx="331200" cy="338400"/>
+                        </a:xfrm>
+                      </wpg:grpSpPr>
+                      <wps:wsp>
+                        <wps:cNvPr id="117" name="Organigramme : Connecteur 117"/>
+                        <wps:cNvSpPr/>
+                        <wps:spPr>
+                          <a:xfrm>
+                            <a:off x="0" y="0"/>
+                            <a:ext cx="331200" cy="338400"/>
+                          </a:xfrm>
+                          <a:prstGeom prst="flowChartConnector">
+                            <a:avLst/>
+                          </a:prstGeom>
+                        </wps:spPr>
+                        <wps:style>
+                          <a:lnRef idx="2">
+                            <a:schemeClr val="accent5">
+                              <a:shade val="50000"/>
+                            </a:schemeClr>
+                          </a:lnRef>
+                          <a:fillRef idx="1">
+                            <a:schemeClr val="accent5"/>
+                          </a:fillRef>
+                          <a:effectRef idx="0">
+                            <a:schemeClr val="accent5"/>
+                          </a:effectRef>
+                          <a:fontRef idx="minor">
+                            <a:schemeClr val="lt1"/>
+                          </a:fontRef>
+                        </wps:style>
+                        <wps:txbx>
+                          <w:txbxContent>
+                            <w:p>
+                              <w:pPr>
+                                <w:jc w:val="center"/>
+                              </w:pPr>
+                            </w:p>
+                          </w:txbxContent>
+                        </wps:txbx>
+                        <wps:bodyPr rot="0" spcFirstLastPara="0" vertOverflow="overflow" horzOverflow="overflow" vert="horz" wrap="square" lIns="91440" tIns="45720" rIns="91440" bIns="45720" numCol="1" spcCol="0" rtlCol="0" fromWordArt="0" anchor="ctr" anchorCtr="0" forceAA="0" compatLnSpc="1">
+                          <a:prstTxWarp prst="textNoShape">
+                            <a:avLst/>
+                          </a:prstTxWarp>
+                          <a:noAutofit/>
+                        </wps:bodyPr>
+                      </wps:wsp>
+                      <wps:wsp>
+                        <wps:cNvPr id="118" name="Zone de texte 118"/>
+                        <wps:cNvSpPr txBox="1"/>
+                        <wps:spPr>
+                          <a:xfrm>
+                            <a:off x="41563" y="17813"/>
+                            <a:ext cx="243205" cy="249143"/>
+                          </a:xfrm>
+                          <a:prstGeom prst="rect">
+                            <a:avLst/>
+                          </a:prstGeom>
+                          <a:noFill/>
+                          <a:ln>
+                            <a:noFill/>
+                          </a:ln>
+                        </wps:spPr>
+                        <wps:style>
+                          <a:lnRef idx="0">
+                            <a:scrgbClr r="0" g="0" b="0"/>
+                          </a:lnRef>
+                          <a:fillRef idx="0">
+                            <a:scrgbClr r="0" g="0" b="0"/>
+                          </a:fillRef>
+                          <a:effectRef idx="0">
+                            <a:scrgbClr r="0" g="0" b="0"/>
+                          </a:effectRef>
+                          <a:fontRef idx="minor">
+                            <a:schemeClr val="dk1"/>
+                          </a:fontRef>
+                        </wps:style>
+                        <wps:txbx>
+                          <w:txbxContent>
+                            <w:p>
+                              <w:pPr>
+                                <w:rPr>
+                                  <w:b/>
+                                  <w:sz w:val="24"/>
+                                  <w:szCs w:val="24"/>
+                                </w:rPr>
+                              </w:pPr>
+                              <w:r>
+                                <w:rPr>
+                                  <w:b/>
+                                  <w:sz w:val="24"/>
+                                  <w:szCs w:val="24"/>
+                                </w:rPr>
+                                <w:t>0</w:t>
+                              </w:r>
+                            </w:p>
+                          </w:txbxContent>
+                        </wps:txbx>
+                        <wps:bodyPr rot="0" spcFirstLastPara="0" vertOverflow="overflow" horzOverflow="overflow" vert="horz" wrap="square" lIns="91440" tIns="45720" rIns="91440" bIns="45720" numCol="1" spcCol="0" rtlCol="0" fromWordArt="0" anchor="t" anchorCtr="0" forceAA="0" compatLnSpc="1">
+                          <a:prstTxWarp prst="textNoShape">
+                            <a:avLst/>
+                          </a:prstTxWarp>
+                          <a:noAutofit/>
+                        </wps:bodyPr>
+                      </wps:wsp>
+                    </wpg:wgp>
+                  </a:graphicData>
+                </a:graphic>
+              </wp:anchor>
+            </w:drawing>
+          </mc:Choice>
+          <mc:Fallback>
+            <w:pict>
+              <v:group w14:anchorId="74EE5540" id="Groupe 116" o:spid="_x0000_s1047" style="position:absolute;margin-left:213.4pt;margin-top:15.6pt;width:26.1pt;height:26.65pt;z-index:251695104" coordsize="331200,338400" o:gfxdata="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">
+                <v:shape id="Organigramme : Connecteur 117" o:spid="_x0000_s1048" type="#_x0000_t120" style="position:absolute;width:331200;height:338400;visibility:visible;mso-wrap-style:square;v-text-anchor:middle" o:gfxdata="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" fillcolor="#5b9bd5 [3208]" strokecolor="#1f4d78 [1608]" strokeweight="1pt">
+                  <v:stroke joinstyle="miter"/>
+                  <v:textbox>
+                    <w:txbxContent>
+                      <w:p>
+                        <w:pPr>
+                          <w:jc w:val="center"/>
+                        </w:pPr>
+                      </w:p>
+                    </w:txbxContent>
+                  </v:textbox>
+                </v:shape>
+                <v:shape id="Zone de texte 118" o:spid="_x0000_s1049" type="#_x0000_t202" style="position:absolute;left:41563;top:17813;width:243205;height:249143;visibility:visible;mso-wrap-style:square;v-text-anchor:top" o:gfxdata="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" filled="f" stroked="f">
                   <v:textbox>
                     <w:txbxContent>
                       <w:p>
@@ -328,7 +2198,7 @@
         <mc:AlternateContent>
           <mc:Choice Requires="wps">
             <w:drawing>
-              <wp:anchor distT="0" distB="0" distL="114300" distR="114300" simplePos="0" relativeHeight="251717632" behindDoc="0" locked="0" layoutInCell="1" allowOverlap="1" wp14:anchorId="59A74601" wp14:editId="317BB86F">
+              <wp:anchor distT="0" distB="0" distL="114300" distR="114300" simplePos="0" relativeHeight="251716608" behindDoc="0" locked="0" layoutInCell="1" allowOverlap="1" wp14:anchorId="59A74601" wp14:editId="5BD6F0DF">
                 <wp:simplePos x="0" y="0"/>
                 <wp:positionH relativeFrom="column">
                   <wp:posOffset>3046746</wp:posOffset>
@@ -408,7 +2278,7 @@
           </mc:Choice>
           <mc:Fallback>
             <w:pict>
-              <v:shape w14:anchorId="59A74601" id="Zone de texte 151" o:spid="_x0000_s1029" type="#_x0000_t202" style="position:absolute;margin-left:239.9pt;margin-top:10.7pt;width:17.6pt;height:21pt;z-index:251717632;visibility:visible;mso-wrap-style:square;mso-height-percent:0;mso-wrap-distance-left:9pt;mso-wrap-distance-top:0;mso-wrap-distance-right:9pt;mso-wrap-distance-bottom:0;mso-position-horizontal:absolute;mso-position-horizontal-relative:text;mso-position-vertical:absolute;mso-position-vertical-relative:text;mso-height-percent:0;mso-height-relative:margin;v-text-anchor:top" o:gfxdata="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" filled="f" stroked="f">
+              <v:shape w14:anchorId="59A74601" id="Zone de texte 151" o:spid="_x0000_s1050" type="#_x0000_t202" style="position:absolute;margin-left:239.9pt;margin-top:10.7pt;width:17.6pt;height:21pt;z-index:251716608;visibility:visible;mso-wrap-style:square;mso-height-percent:0;mso-wrap-distance-left:9pt;mso-wrap-distance-top:0;mso-wrap-distance-right:9pt;mso-wrap-distance-bottom:0;mso-position-horizontal:absolute;mso-position-horizontal-relative:text;mso-position-vertical:absolute;mso-position-vertical-relative:text;mso-height-percent:0;mso-height-relative:margin;v-text-anchor:top" o:gfxdata="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" filled="f" stroked="f">
                 <v:textbox>
                   <w:txbxContent>
                     <w:p>
@@ -440,7 +2310,7 @@
         <mc:AlternateContent>
           <mc:Choice Requires="wps">
             <w:drawing>
-              <wp:anchor distT="0" distB="0" distL="114300" distR="114300" simplePos="0" relativeHeight="251713536" behindDoc="0" locked="0" layoutInCell="1" allowOverlap="1" wp14:anchorId="22D47C2E" wp14:editId="11EBEBEB">
+              <wp:anchor distT="0" distB="0" distL="114300" distR="114300" simplePos="0" relativeHeight="251712512" behindDoc="0" locked="0" layoutInCell="1" allowOverlap="1" wp14:anchorId="22D47C2E" wp14:editId="5FE37F57">
                 <wp:simplePos x="0" y="0"/>
                 <wp:positionH relativeFrom="column">
                   <wp:posOffset>2502032</wp:posOffset>
@@ -520,7 +2390,7 @@
           </mc:Choice>
           <mc:Fallback>
             <w:pict>
-              <v:shape w14:anchorId="22D47C2E" id="Zone de texte 149" o:spid="_x0000_s1030" type="#_x0000_t202" style="position:absolute;margin-left:197pt;margin-top:12.15pt;width:17.6pt;height:21pt;z-index:251713536;visibility:visible;mso-wrap-style:square;mso-height-percent:0;mso-wrap-distance-left:9pt;mso-wrap-distance-top:0;mso-wrap-distance-right:9pt;mso-wrap-distance-bottom:0;mso-position-horizontal:absolute;mso-position-horizontal-relative:text;mso-position-vertical:absolute;mso-position-vertical-relative:text;mso-height-percent:0;mso-height-relative:margin;v-text-anchor:top" o:gfxdata="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" filled="f" stroked="f">
+              <v:shape w14:anchorId="22D47C2E" id="Zone de texte 149" o:spid="_x0000_s1051" type="#_x0000_t202" style="position:absolute;margin-left:197pt;margin-top:12.15pt;width:17.6pt;height:21pt;z-index:251712512;visibility:visible;mso-wrap-style:square;mso-height-percent:0;mso-wrap-distance-left:9pt;mso-wrap-distance-top:0;mso-wrap-distance-right:9pt;mso-wrap-distance-bottom:0;mso-position-horizontal:absolute;mso-position-horizontal-relative:text;mso-position-vertical:absolute;mso-position-vertical-relative:text;mso-height-percent:0;mso-height-relative:margin;v-text-anchor:top" o:gfxdata="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" filled="f" stroked="f">
                 <v:textbox>
                   <w:txbxContent>
                     <w:p>
@@ -552,7 +2422,7 @@
         <mc:AlternateContent>
           <mc:Choice Requires="wps">
             <w:drawing>
-              <wp:anchor distT="0" distB="0" distL="114300" distR="114300" simplePos="0" relativeHeight="251705344" behindDoc="0" locked="0" layoutInCell="1" allowOverlap="1" wp14:anchorId="7218DAE0" wp14:editId="6433EC27">
+              <wp:anchor distT="0" distB="0" distL="114300" distR="114300" simplePos="0" relativeHeight="251704320" behindDoc="0" locked="0" layoutInCell="1" allowOverlap="1" wp14:anchorId="7218DAE0" wp14:editId="35991A3A">
                 <wp:simplePos x="0" y="0"/>
                 <wp:positionH relativeFrom="column">
                   <wp:posOffset>2211541</wp:posOffset>
@@ -610,11 +2480,7 @@
           </mc:Choice>
           <mc:Fallback>
             <w:pict>
-              <v:shapetype w14:anchorId="72F7E93D" id="_x0000_t32" coordsize="21600,21600" o:spt="32" o:oned="t" path="m,l21600,21600e" filled="f">
-                <v:path arrowok="t" fillok="f" o:connecttype="none"/>
-                <o:lock v:ext="edit" shapetype="t"/>
-              </v:shapetype>
-              <v:shape id="Connecteur droit avec flèche 121" o:spid="_x0000_s1026" type="#_x0000_t32" style="position:absolute;margin-left:174.15pt;margin-top:68.35pt;width:10.75pt;height:20.1pt;flip:x;z-index:251705344;visibility:visible;mso-wrap-style:square;mso-width-percent:0;mso-height-percent:0;mso-wrap-distance-left:9pt;mso-wrap-distance-top:0;mso-wrap-distance-right:9pt;mso-wrap-distance-bottom:0;mso-position-horizontal:absolute;mso-position-horizontal-relative:text;mso-position-vertical:absolute;mso-position-vertical-relative:text;mso-width-percent:0;mso-height-percent:0;mso-width-relative:margin;mso-height-relative:margin" o:gfxdata="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" strokecolor="#4472c4 [3204]" strokeweight=".5pt">
+              <v:shape w14:anchorId="0C5F7283" id="Connecteur droit avec flèche 121" o:spid="_x0000_s1026" type="#_x0000_t32" style="position:absolute;margin-left:174.15pt;margin-top:68.35pt;width:10.75pt;height:20.1pt;flip:x;z-index:251704320;visibility:visible;mso-wrap-style:square;mso-width-percent:0;mso-height-percent:0;mso-wrap-distance-left:9pt;mso-wrap-distance-top:0;mso-wrap-distance-right:9pt;mso-wrap-distance-bottom:0;mso-position-horizontal:absolute;mso-position-horizontal-relative:text;mso-position-vertical:absolute;mso-position-vertical-relative:text;mso-width-percent:0;mso-height-percent:0;mso-width-relative:margin;mso-height-relative:margin" o:gfxdata="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" strokecolor="#4472c4 [3204]" strokeweight=".5pt">
                 <v:stroke endarrow="block" joinstyle="miter"/>
               </v:shape>
             </w:pict>
@@ -628,7 +2494,7 @@
         <mc:AlternateContent>
           <mc:Choice Requires="wps">
             <w:drawing>
-              <wp:anchor distT="0" distB="0" distL="114300" distR="114300" simplePos="0" relativeHeight="251708416" behindDoc="0" locked="0" layoutInCell="1" allowOverlap="1" wp14:anchorId="78F4B757" wp14:editId="5F2A7AD7">
+              <wp:anchor distT="0" distB="0" distL="114300" distR="114300" simplePos="0" relativeHeight="251707392" behindDoc="0" locked="0" layoutInCell="1" allowOverlap="1" wp14:anchorId="78F4B757" wp14:editId="4D8FF2F2">
                 <wp:simplePos x="0" y="0"/>
                 <wp:positionH relativeFrom="column">
                   <wp:posOffset>2579675</wp:posOffset>
@@ -686,7 +2552,7 @@
           </mc:Choice>
           <mc:Fallback>
             <w:pict>
-              <v:shape w14:anchorId="000EBAD0" id="Connecteur droit avec flèche 122" o:spid="_x0000_s1026" type="#_x0000_t32" style="position:absolute;margin-left:203.1pt;margin-top:18.8pt;width:12.6pt;height:19.65pt;flip:x;z-index:251708416;visibility:visible;mso-wrap-style:square;mso-width-percent:0;mso-height-percent:0;mso-wrap-distance-left:9pt;mso-wrap-distance-top:0;mso-wrap-distance-right:9pt;mso-wrap-distance-bottom:0;mso-position-horizontal:absolute;mso-position-horizontal-relative:text;mso-position-vertical:absolute;mso-position-vertical-relative:text;mso-width-percent:0;mso-height-percent:0;mso-width-relative:margin;mso-height-relative:margin" o:gfxdata="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" strokecolor="#4472c4 [3204]" strokeweight=".5pt">
+              <v:shape w14:anchorId="2339DE66" id="Connecteur droit avec flèche 122" o:spid="_x0000_s1026" type="#_x0000_t32" style="position:absolute;margin-left:203.1pt;margin-top:18.8pt;width:12.6pt;height:19.65pt;flip:x;z-index:251707392;visibility:visible;mso-wrap-style:square;mso-width-percent:0;mso-height-percent:0;mso-wrap-distance-left:9pt;mso-wrap-distance-top:0;mso-wrap-distance-right:9pt;mso-wrap-distance-bottom:0;mso-position-horizontal:absolute;mso-position-horizontal-relative:text;mso-position-vertical:absolute;mso-position-vertical-relative:text;mso-width-percent:0;mso-height-percent:0;mso-width-relative:margin;mso-height-relative:margin" o:gfxdata="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" strokecolor="#4472c4 [3204]" strokeweight=".5pt">
                 <v:stroke endarrow="block" joinstyle="miter"/>
               </v:shape>
             </w:pict>
@@ -700,7 +2566,7 @@
         <mc:AlternateContent>
           <mc:Choice Requires="wps">
             <w:drawing>
-              <wp:anchor distT="0" distB="0" distL="114300" distR="114300" simplePos="0" relativeHeight="251706368" behindDoc="0" locked="0" layoutInCell="1" allowOverlap="1" wp14:anchorId="5A322B88" wp14:editId="3A638638">
+              <wp:anchor distT="0" distB="0" distL="114300" distR="114300" simplePos="0" relativeHeight="251705344" behindDoc="0" locked="0" layoutInCell="1" allowOverlap="1" wp14:anchorId="5A322B88" wp14:editId="2667F985">
                 <wp:simplePos x="0" y="0"/>
                 <wp:positionH relativeFrom="column">
                   <wp:posOffset>3470324</wp:posOffset>
@@ -758,7 +2624,7 @@
           </mc:Choice>
           <mc:Fallback>
             <w:pict>
-              <v:shape w14:anchorId="34776E13" id="Connecteur droit avec flèche 126" o:spid="_x0000_s1026" type="#_x0000_t32" style="position:absolute;margin-left:273.25pt;margin-top:64.6pt;width:13.1pt;height:21pt;z-index:251706368;visibility:visible;mso-wrap-style:square;mso-width-percent:0;mso-height-percent:0;mso-wrap-distance-left:9pt;mso-wrap-distance-top:0;mso-wrap-distance-right:9pt;mso-wrap-distance-bottom:0;mso-position-horizontal:absolute;mso-position-horizontal-relative:text;mso-position-vertical:absolute;mso-position-vertical-relative:text;mso-width-percent:0;mso-height-percent:0;mso-width-relative:margin;mso-height-relative:margin" o:gfxdata="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" strokecolor="#4472c4 [3204]" strokeweight=".5pt">
+              <v:shape w14:anchorId="0A58081B" id="Connecteur droit avec flèche 126" o:spid="_x0000_s1026" type="#_x0000_t32" style="position:absolute;margin-left:273.25pt;margin-top:64.6pt;width:13.1pt;height:21pt;z-index:251705344;visibility:visible;mso-wrap-style:square;mso-width-percent:0;mso-height-percent:0;mso-wrap-distance-left:9pt;mso-wrap-distance-top:0;mso-wrap-distance-right:9pt;mso-wrap-distance-bottom:0;mso-position-horizontal:absolute;mso-position-horizontal-relative:text;mso-position-vertical:absolute;mso-position-vertical-relative:text;mso-width-percent:0;mso-height-percent:0;mso-width-relative:margin;mso-height-relative:margin" o:gfxdata="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" strokecolor="#4472c4 [3204]" strokeweight=".5pt">
                 <v:stroke endarrow="block" joinstyle="miter"/>
               </v:shape>
             </w:pict>
@@ -772,7 +2638,7 @@
         <mc:AlternateContent>
           <mc:Choice Requires="wps">
             <w:drawing>
-              <wp:anchor distT="0" distB="0" distL="114300" distR="114300" simplePos="0" relativeHeight="251704320" behindDoc="0" locked="0" layoutInCell="1" allowOverlap="1" wp14:anchorId="54DF76A0" wp14:editId="1720F52D">
+              <wp:anchor distT="0" distB="0" distL="114300" distR="114300" simplePos="0" relativeHeight="251703296" behindDoc="0" locked="0" layoutInCell="1" allowOverlap="1" wp14:anchorId="54DF76A0" wp14:editId="7DDC215B">
                 <wp:simplePos x="0" y="0"/>
                 <wp:positionH relativeFrom="column">
                   <wp:posOffset>3013124</wp:posOffset>
@@ -824,7 +2690,7 @@
           </mc:Choice>
           <mc:Fallback>
             <w:pict>
-              <v:shape w14:anchorId="6F6C3150" id="Connecteur droit avec flèche 127" o:spid="_x0000_s1026" type="#_x0000_t32" style="position:absolute;margin-left:237.25pt;margin-top:17.85pt;width:15.9pt;height:19.15pt;z-index:251704320;visibility:visible;mso-wrap-style:square;mso-wrap-distance-left:9pt;mso-wrap-distance-top:0;mso-wrap-distance-right:9pt;mso-wrap-distance-bottom:0;mso-position-horizontal:absolute;mso-position-horizontal-relative:text;mso-position-vertical:absolute;mso-position-vertical-relative:text" o:gfxdata="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" strokecolor="#4472c4 [3204]" strokeweight=".5pt">
+              <v:shape w14:anchorId="659EE585" id="Connecteur droit avec flèche 127" o:spid="_x0000_s1026" type="#_x0000_t32" style="position:absolute;margin-left:237.25pt;margin-top:17.85pt;width:15.9pt;height:19.15pt;z-index:251703296;visibility:visible;mso-wrap-style:square;mso-wrap-distance-left:9pt;mso-wrap-distance-top:0;mso-wrap-distance-right:9pt;mso-wrap-distance-bottom:0;mso-position-horizontal:absolute;mso-position-horizontal-relative:text;mso-position-vertical:absolute;mso-position-vertical-relative:text" o:gfxdata="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" strokecolor="#4472c4 [3204]" strokeweight=".5pt">
                 <v:stroke endarrow="block" joinstyle="miter"/>
               </v:shape>
             </w:pict>
@@ -838,7 +2704,7 @@
         <mc:AlternateContent>
           <mc:Choice Requires="wpg">
             <w:drawing>
-              <wp:anchor distT="0" distB="0" distL="114300" distR="114300" simplePos="0" relativeHeight="251703296" behindDoc="0" locked="0" layoutInCell="1" allowOverlap="1" wp14:anchorId="124A0662" wp14:editId="666A893A">
+              <wp:anchor distT="0" distB="0" distL="114300" distR="114300" simplePos="0" relativeHeight="251702272" behindDoc="0" locked="0" layoutInCell="1" allowOverlap="1" wp14:anchorId="124A0662" wp14:editId="00F88930">
                 <wp:simplePos x="0" y="0"/>
                 <wp:positionH relativeFrom="column">
                   <wp:posOffset>3550549</wp:posOffset>
@@ -973,8 +2839,8 @@
           </mc:Choice>
           <mc:Fallback>
             <w:pict>
-              <v:group w14:anchorId="124A0662" id="Groupe 140" o:spid="_x0000_s1031" style="position:absolute;margin-left:279.55pt;margin-top:88.3pt;width:26.1pt;height:26.65pt;z-index:251703296" coordsize="331200,338400" o:gfxdata="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">
-                <v:shape id="Organigramme : Connecteur 141" o:spid="_x0000_s1032" type="#_x0000_t120" style="position:absolute;width:331200;height:338400;visibility:visible;mso-wrap-style:square;v-text-anchor:middle" o:gfxdata="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" fillcolor="#5b9bd5 [3208]" strokecolor="#1f4d78 [1608]" strokeweight="1pt">
+              <v:group w14:anchorId="124A0662" id="Groupe 140" o:spid="_x0000_s1052" style="position:absolute;margin-left:279.55pt;margin-top:88.3pt;width:26.1pt;height:26.65pt;z-index:251702272" coordsize="331200,338400" o:gfxdata="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">
+                <v:shape id="Organigramme : Connecteur 141" o:spid="_x0000_s1053" type="#_x0000_t120" style="position:absolute;width:331200;height:338400;visibility:visible;mso-wrap-style:square;v-text-anchor:middle" o:gfxdata="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" fillcolor="#5b9bd5 [3208]" strokecolor="#1f4d78 [1608]" strokeweight="1pt">
                   <v:stroke joinstyle="miter"/>
                   <v:textbox>
                     <w:txbxContent>
@@ -986,7 +2852,7 @@
                     </w:txbxContent>
                   </v:textbox>
                 </v:shape>
-                <v:shape id="Zone de texte 142" o:spid="_x0000_s1033" type="#_x0000_t202" style="position:absolute;left:41563;top:17813;width:243205;height:249143;visibility:visible;mso-wrap-style:square;v-text-anchor:top" o:gfxdata="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" filled="f" stroked="f">
+                <v:shape id="Zone de texte 142" o:spid="_x0000_s1054" type="#_x0000_t202" style="position:absolute;left:41563;top:17813;width:243205;height:249143;visibility:visible;mso-wrap-style:square;v-text-anchor:top" o:gfxdata="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" filled="f" stroked="f">
                   <v:textbox>
                     <w:txbxContent>
                       <w:p>
@@ -1021,7 +2887,7 @@
         <mc:AlternateContent>
           <mc:Choice Requires="wpg">
             <w:drawing>
-              <wp:anchor distT="0" distB="0" distL="114300" distR="114300" simplePos="0" relativeHeight="251697152" behindDoc="0" locked="0" layoutInCell="1" allowOverlap="1" wp14:anchorId="02A5EDE8" wp14:editId="201F53A8">
+              <wp:anchor distT="0" distB="0" distL="114300" distR="114300" simplePos="0" relativeHeight="251696128" behindDoc="0" locked="0" layoutInCell="1" allowOverlap="1" wp14:anchorId="02A5EDE8" wp14:editId="59B3A3EB">
                 <wp:simplePos x="0" y="0"/>
                 <wp:positionH relativeFrom="column">
                   <wp:posOffset>3176419</wp:posOffset>
@@ -1156,8 +3022,8 @@
           </mc:Choice>
           <mc:Fallback>
             <w:pict>
-              <v:group w14:anchorId="02A5EDE8" id="Groupe 143" o:spid="_x0000_s1034" style="position:absolute;margin-left:250.1pt;margin-top:38.5pt;width:26.1pt;height:26.65pt;z-index:251697152" coordsize="331200,338400" o:gfxdata="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">
-                <v:shape id="Organigramme : Connecteur 144" o:spid="_x0000_s1035" type="#_x0000_t120" style="position:absolute;width:331200;height:338400;visibility:visible;mso-wrap-style:square;v-text-anchor:middle" o:gfxdata="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" fillcolor="#5b9bd5 [3208]" strokecolor="#1f4d78 [1608]" strokeweight="1pt">
+              <v:group w14:anchorId="02A5EDE8" id="Groupe 143" o:spid="_x0000_s1055" style="position:absolute;margin-left:250.1pt;margin-top:38.5pt;width:26.1pt;height:26.65pt;z-index:251696128" coordsize="331200,338400" o:gfxdata="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">
+                <v:shape id="Organigramme : Connecteur 144" o:spid="_x0000_s1056" type="#_x0000_t120" style="position:absolute;width:331200;height:338400;visibility:visible;mso-wrap-style:square;v-text-anchor:middle" o:gfxdata="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" fillcolor="#5b9bd5 [3208]" strokecolor="#1f4d78 [1608]" strokeweight="1pt">
                   <v:stroke joinstyle="miter"/>
                   <v:textbox>
                     <w:txbxContent>
@@ -1169,7 +3035,7 @@
                     </w:txbxContent>
                   </v:textbox>
                 </v:shape>
-                <v:shape id="Zone de texte 145" o:spid="_x0000_s1036" type="#_x0000_t202" style="position:absolute;left:41563;top:17813;width:243205;height:249143;visibility:visible;mso-wrap-style:square;v-text-anchor:top" o:gfxdata="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" filled="f" stroked="f">
+                <v:shape id="Zone de texte 145" o:spid="_x0000_s1057" type="#_x0000_t202" style="position:absolute;left:41563;top:17813;width:243205;height:249143;visibility:visible;mso-wrap-style:square;v-text-anchor:top" o:gfxdata="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" filled="f" stroked="f">
                   <v:textbox>
                     <w:txbxContent>
                       <w:p>
@@ -1204,7 +3070,7 @@
         <mc:AlternateContent>
           <mc:Choice Requires="wpg">
             <w:drawing>
-              <wp:anchor distT="0" distB="0" distL="114300" distR="114300" simplePos="0" relativeHeight="251699200" behindDoc="0" locked="0" layoutInCell="1" allowOverlap="1" wp14:anchorId="6C698A22" wp14:editId="6CD928D9">
+              <wp:anchor distT="0" distB="0" distL="114300" distR="114300" simplePos="0" relativeHeight="251698176" behindDoc="0" locked="0" layoutInCell="1" allowOverlap="1" wp14:anchorId="6C698A22" wp14:editId="5BA45207">
                 <wp:simplePos x="0" y="0"/>
                 <wp:positionH relativeFrom="column">
                   <wp:posOffset>2309825</wp:posOffset>
@@ -1339,8 +3205,8 @@
           </mc:Choice>
           <mc:Fallback>
             <w:pict>
-              <v:group w14:anchorId="6C698A22" id="Groupe 146" o:spid="_x0000_s1037" style="position:absolute;margin-left:181.9pt;margin-top:40.6pt;width:26.1pt;height:26.65pt;z-index:251699200" coordsize="331200,338400" o:gfxdata="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">
-                <v:shape id="Organigramme : Connecteur 147" o:spid="_x0000_s1038" type="#_x0000_t120" style="position:absolute;width:331200;height:338400;visibility:visible;mso-wrap-style:square;v-text-anchor:middle" o:gfxdata="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" fillcolor="#5b9bd5 [3208]" strokecolor="#1f4d78 [1608]" strokeweight="1pt">
+              <v:group w14:anchorId="6C698A22" id="Groupe 146" o:spid="_x0000_s1058" style="position:absolute;margin-left:181.9pt;margin-top:40.6pt;width:26.1pt;height:26.65pt;z-index:251698176" coordsize="331200,338400" o:gfxdata="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">
+                <v:shape id="Organigramme : Connecteur 147" o:spid="_x0000_s1059" type="#_x0000_t120" style="position:absolute;width:331200;height:338400;visibility:visible;mso-wrap-style:square;v-text-anchor:middle" o:gfxdata="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" fillcolor="#5b9bd5 [3208]" strokecolor="#1f4d78 [1608]" strokeweight="1pt">
                   <v:stroke joinstyle="miter"/>
                   <v:textbox>
                     <w:txbxContent>
@@ -1352,7 +3218,7 @@
                     </w:txbxContent>
                   </v:textbox>
                 </v:shape>
-                <v:shape id="Zone de texte 148" o:spid="_x0000_s1039" type="#_x0000_t202" style="position:absolute;left:41563;top:17813;width:243205;height:249143;visibility:visible;mso-wrap-style:square;v-text-anchor:top" o:gfxdata="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" filled="f" stroked="f">
+                <v:shape id="Zone de texte 148" o:spid="_x0000_s1060" type="#_x0000_t202" style="position:absolute;left:41563;top:17813;width:243205;height:249143;visibility:visible;mso-wrap-style:square;v-text-anchor:top" o:gfxdata="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" filled="f" stroked="f">
                   <v:textbox>
                     <w:txbxContent>
                       <w:p>
@@ -1390,7 +3256,7 @@
         <mc:AlternateContent>
           <mc:Choice Requires="wps">
             <w:drawing>
-              <wp:anchor distT="0" distB="0" distL="114300" distR="114300" simplePos="0" relativeHeight="251712512" behindDoc="0" locked="0" layoutInCell="1" allowOverlap="1" wp14:anchorId="77B39918" wp14:editId="3B727D62">
+              <wp:anchor distT="0" distB="0" distL="114300" distR="114300" simplePos="0" relativeHeight="251711488" behindDoc="0" locked="0" layoutInCell="1" allowOverlap="1" wp14:anchorId="77B39918" wp14:editId="49EBABD0">
                 <wp:simplePos x="0" y="0"/>
                 <wp:positionH relativeFrom="column">
                   <wp:posOffset>3149691</wp:posOffset>
@@ -1448,7 +3314,7 @@
           </mc:Choice>
           <mc:Fallback>
             <w:pict>
-              <v:shape w14:anchorId="3CC4F12E" id="Connecteur droit avec flèche 119" o:spid="_x0000_s1026" type="#_x0000_t32" style="position:absolute;margin-left:248pt;margin-top:22pt;width:15.45pt;height:66.85pt;flip:x;z-index:251712512;visibility:visible;mso-wrap-style:square;mso-width-percent:0;mso-height-percent:0;mso-wrap-distance-left:9pt;mso-wrap-distance-top:0;mso-wrap-distance-right:9pt;mso-wrap-distance-bottom:0;mso-position-horizontal:absolute;mso-position-horizontal-relative:text;mso-position-vertical:absolute;mso-position-vertical-relative:text;mso-width-percent:0;mso-height-percent:0;mso-width-relative:margin;mso-height-relative:margin" o:gfxdata="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" strokecolor="#4472c4 [3204]" strokeweight=".5pt">
+              <v:shape w14:anchorId="08C377EA" id="Connecteur droit avec flèche 119" o:spid="_x0000_s1026" type="#_x0000_t32" style="position:absolute;margin-left:248pt;margin-top:22pt;width:15.45pt;height:66.85pt;flip:x;z-index:251711488;visibility:visible;mso-wrap-style:square;mso-width-percent:0;mso-height-percent:0;mso-wrap-distance-left:9pt;mso-wrap-distance-top:0;mso-wrap-distance-right:9pt;mso-wrap-distance-bottom:0;mso-position-horizontal:absolute;mso-position-horizontal-relative:text;mso-position-vertical:absolute;mso-position-vertical-relative:text;mso-width-percent:0;mso-height-percent:0;mso-width-relative:margin;mso-height-relative:margin" o:gfxdata="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" strokecolor="#4472c4 [3204]" strokeweight=".5pt">
                 <v:stroke endarrow="block" joinstyle="miter"/>
               </v:shape>
             </w:pict>
@@ -1462,7 +3328,7 @@
         <mc:AlternateContent>
           <mc:Choice Requires="wps">
             <w:drawing>
-              <wp:anchor distT="0" distB="0" distL="114300" distR="114300" simplePos="0" relativeHeight="251710464" behindDoc="0" locked="0" layoutInCell="1" allowOverlap="1" wp14:anchorId="51A0AC9A" wp14:editId="19F0F3A2">
+              <wp:anchor distT="0" distB="0" distL="114300" distR="114300" simplePos="0" relativeHeight="251709440" behindDoc="0" locked="0" layoutInCell="1" allowOverlap="1" wp14:anchorId="51A0AC9A" wp14:editId="712B1929">
                 <wp:simplePos x="0" y="0"/>
                 <wp:positionH relativeFrom="column">
                   <wp:posOffset>2324356</wp:posOffset>
@@ -1520,7 +3386,7 @@
           </mc:Choice>
           <mc:Fallback>
             <w:pict>
-              <v:shape w14:anchorId="53B738AF" id="Connecteur droit avec flèche 125" o:spid="_x0000_s1026" type="#_x0000_t32" style="position:absolute;margin-left:183pt;margin-top:16.85pt;width:70.15pt;height:31.3pt;flip:x;z-index:251710464;visibility:visible;mso-wrap-style:square;mso-width-percent:0;mso-height-percent:0;mso-wrap-distance-left:9pt;mso-wrap-distance-top:0;mso-wrap-distance-right:9pt;mso-wrap-distance-bottom:0;mso-position-horizontal:absolute;mso-position-horizontal-relative:text;mso-position-vertical:absolute;mso-position-vertical-relative:text;mso-width-percent:0;mso-height-percent:0;mso-width-relative:margin;mso-height-relative:margin" o:gfxdata="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" strokecolor="#4472c4 [3204]" strokeweight=".5pt">
+              <v:shape w14:anchorId="077F2E0D" id="Connecteur droit avec flèche 125" o:spid="_x0000_s1026" type="#_x0000_t32" style="position:absolute;margin-left:183pt;margin-top:16.85pt;width:70.15pt;height:31.3pt;flip:x;z-index:251709440;visibility:visible;mso-wrap-style:square;mso-width-percent:0;mso-height-percent:0;mso-wrap-distance-left:9pt;mso-wrap-distance-top:0;mso-wrap-distance-right:9pt;mso-wrap-distance-bottom:0;mso-position-horizontal:absolute;mso-position-horizontal-relative:text;mso-position-vertical:absolute;mso-position-vertical-relative:text;mso-width-percent:0;mso-height-percent:0;mso-width-relative:margin;mso-height-relative:margin" o:gfxdata="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" strokecolor="#4472c4 [3204]" strokeweight=".5pt">
                 <v:stroke endarrow="block" joinstyle="miter"/>
               </v:shape>
             </w:pict>
@@ -1534,7 +3400,7 @@
         <mc:AlternateContent>
           <mc:Choice Requires="wps">
             <w:drawing>
-              <wp:anchor distT="0" distB="0" distL="114300" distR="114300" simplePos="0" relativeHeight="251723776" behindDoc="0" locked="0" layoutInCell="1" allowOverlap="1" wp14:anchorId="182D7E48" wp14:editId="6EE3A325">
+              <wp:anchor distT="0" distB="0" distL="114300" distR="114300" simplePos="0" relativeHeight="251722752" behindDoc="0" locked="0" layoutInCell="1" allowOverlap="1" wp14:anchorId="182D7E48" wp14:editId="1D71287E">
                 <wp:simplePos x="0" y="0"/>
                 <wp:positionH relativeFrom="margin">
                   <wp:posOffset>3473838</wp:posOffset>
@@ -1614,7 +3480,7 @@
           </mc:Choice>
           <mc:Fallback>
             <w:pict>
-              <v:shape w14:anchorId="182D7E48" id="Zone de texte 154" o:spid="_x0000_s1040" type="#_x0000_t202" style="position:absolute;margin-left:273.55pt;margin-top:12pt;width:17.6pt;height:21pt;z-index:251723776;visibility:visible;mso-wrap-style:square;mso-height-percent:0;mso-wrap-distance-left:9pt;mso-wrap-distance-top:0;mso-wrap-distance-right:9pt;mso-wrap-distance-bottom:0;mso-position-horizontal:absolute;mso-position-horizontal-relative:margin;mso-position-vertical:absolute;mso-position-vertical-relative:text;mso-height-percent:0;mso-height-relative:margin;v-text-anchor:top" o:gfxdata="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" filled="f" stroked="f">
+              <v:shape w14:anchorId="182D7E48" id="Zone de texte 154" o:spid="_x0000_s1061" type="#_x0000_t202" style="position:absolute;margin-left:273.55pt;margin-top:12pt;width:17.6pt;height:21pt;z-index:251722752;visibility:visible;mso-wrap-style:square;mso-height-percent:0;mso-wrap-distance-left:9pt;mso-wrap-distance-top:0;mso-wrap-distance-right:9pt;mso-wrap-distance-bottom:0;mso-position-horizontal:absolute;mso-position-horizontal-relative:margin;mso-position-vertical:absolute;mso-position-vertical-relative:text;mso-height-percent:0;mso-height-relative:margin;v-text-anchor:top" o:gfxdata="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" filled="f" stroked="f">
                 <v:textbox>
                   <w:txbxContent>
                     <w:p>
@@ -1647,7 +3513,7 @@
         <mc:AlternateContent>
           <mc:Choice Requires="wps">
             <w:drawing>
-              <wp:anchor distT="0" distB="0" distL="114300" distR="114300" simplePos="0" relativeHeight="251719680" behindDoc="0" locked="0" layoutInCell="1" allowOverlap="1" wp14:anchorId="42891E10" wp14:editId="68665444">
+              <wp:anchor distT="0" distB="0" distL="114300" distR="114300" simplePos="0" relativeHeight="251718656" behindDoc="0" locked="0" layoutInCell="1" allowOverlap="1" wp14:anchorId="42891E10" wp14:editId="192B2126">
                 <wp:simplePos x="0" y="0"/>
                 <wp:positionH relativeFrom="margin">
                   <wp:align>center</wp:align>
@@ -1727,7 +3593,7 @@
           </mc:Choice>
           <mc:Fallback>
             <w:pict>
-              <v:shape w14:anchorId="42891E10" id="Zone de texte 152" o:spid="_x0000_s1041" type="#_x0000_t202" style="position:absolute;margin-left:0;margin-top:4.05pt;width:17.6pt;height:21pt;z-index:251719680;visibility:visible;mso-wrap-style:square;mso-height-percent:0;mso-wrap-distance-left:9pt;mso-wrap-distance-top:0;mso-wrap-distance-right:9pt;mso-wrap-distance-bottom:0;mso-position-horizontal:center;mso-position-horizontal-relative:margin;mso-position-vertical:absolute;mso-position-vertical-relative:text;mso-height-percent:0;mso-height-relative:margin;v-text-anchor:top" o:gfxdata="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" filled="f" stroked="f">
+              <v:shape w14:anchorId="42891E10" id="Zone de texte 152" o:spid="_x0000_s1062" type="#_x0000_t202" style="position:absolute;margin-left:0;margin-top:4.05pt;width:17.6pt;height:21pt;z-index:251718656;visibility:visible;mso-wrap-style:square;mso-height-percent:0;mso-wrap-distance-left:9pt;mso-wrap-distance-top:0;mso-wrap-distance-right:9pt;mso-wrap-distance-bottom:0;mso-position-horizontal:center;mso-position-horizontal-relative:margin;mso-position-vertical:absolute;mso-position-vertical-relative:text;mso-height-percent:0;mso-height-relative:margin;v-text-anchor:top" o:gfxdata="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" filled="f" stroked="f">
                 <v:textbox>
                   <w:txbxContent>
                     <w:p>
@@ -1760,7 +3626,7 @@
         <mc:AlternateContent>
           <mc:Choice Requires="wps">
             <w:drawing>
-              <wp:anchor distT="0" distB="0" distL="114300" distR="114300" simplePos="0" relativeHeight="251707392" behindDoc="0" locked="0" layoutInCell="1" allowOverlap="1" wp14:anchorId="7BB77C38" wp14:editId="4A89AFC7">
+              <wp:anchor distT="0" distB="0" distL="114300" distR="114300" simplePos="0" relativeHeight="251706368" behindDoc="0" locked="0" layoutInCell="1" allowOverlap="1" wp14:anchorId="7BB77C38" wp14:editId="26A36B33">
                 <wp:simplePos x="0" y="0"/>
                 <wp:positionH relativeFrom="column">
                   <wp:posOffset>2686553</wp:posOffset>
@@ -1818,7 +3684,7 @@
           </mc:Choice>
           <mc:Fallback>
             <w:pict>
-              <v:shape w14:anchorId="5BAE859F" id="Connecteur droit avec flèche 123" o:spid="_x0000_s1026" type="#_x0000_t32" style="position:absolute;margin-left:211.55pt;margin-top:7pt;width:33.85pt;height:3.6pt;z-index:251707392;visibility:visible;mso-wrap-style:square;mso-width-percent:0;mso-height-percent:0;mso-wrap-distance-left:9pt;mso-wrap-distance-top:0;mso-wrap-distance-right:9pt;mso-wrap-distance-bottom:0;mso-position-horizontal:absolute;mso-position-horizontal-relative:text;mso-position-vertical:absolute;mso-position-vertical-relative:text;mso-width-percent:0;mso-height-percent:0;mso-width-relative:margin;mso-height-relative:margin" o:gfxdata="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" strokecolor="#4472c4 [3204]" strokeweight=".5pt">
+              <v:shape w14:anchorId="36AD6C39" id="Connecteur droit avec flèche 123" o:spid="_x0000_s1026" type="#_x0000_t32" style="position:absolute;margin-left:211.55pt;margin-top:7pt;width:33.85pt;height:3.6pt;z-index:251706368;visibility:visible;mso-wrap-style:square;mso-width-percent:0;mso-height-percent:0;mso-wrap-distance-left:9pt;mso-wrap-distance-top:0;mso-wrap-distance-right:9pt;mso-wrap-distance-bottom:0;mso-position-horizontal:absolute;mso-position-horizontal-relative:text;mso-position-vertical:absolute;mso-position-vertical-relative:text;mso-width-percent:0;mso-height-percent:0;mso-width-relative:margin;mso-height-relative:margin" o:gfxdata="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" strokecolor="#4472c4 [3204]" strokeweight=".5pt">
                 <v:stroke endarrow="block" joinstyle="miter"/>
               </v:shape>
             </w:pict>
@@ -1832,7 +3698,7 @@
         <mc:AlternateContent>
           <mc:Choice Requires="wps">
             <w:drawing>
-              <wp:anchor distT="0" distB="0" distL="114300" distR="114300" simplePos="0" relativeHeight="251715584" behindDoc="0" locked="0" layoutInCell="1" allowOverlap="1" wp14:anchorId="33F303BC" wp14:editId="5290C2F8">
+              <wp:anchor distT="0" distB="0" distL="114300" distR="114300" simplePos="0" relativeHeight="251714560" behindDoc="0" locked="0" layoutInCell="1" allowOverlap="1" wp14:anchorId="33F303BC" wp14:editId="66544670">
                 <wp:simplePos x="0" y="0"/>
                 <wp:positionH relativeFrom="column">
                   <wp:posOffset>2113973</wp:posOffset>
@@ -1912,7 +3778,7 @@
           </mc:Choice>
           <mc:Fallback>
             <w:pict>
-              <v:shape w14:anchorId="33F303BC" id="Zone de texte 150" o:spid="_x0000_s1042" type="#_x0000_t202" style="position:absolute;margin-left:166.45pt;margin-top:15.75pt;width:17.6pt;height:21pt;z-index:251715584;visibility:visible;mso-wrap-style:square;mso-height-percent:0;mso-wrap-distance-left:9pt;mso-wrap-distance-top:0;mso-wrap-distance-right:9pt;mso-wrap-distance-bottom:0;mso-position-horizontal:absolute;mso-position-horizontal-relative:text;mso-position-vertical:absolute;mso-position-vertical-relative:text;mso-height-percent:0;mso-height-relative:margin;v-text-anchor:top" o:gfxdata="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" filled="f" stroked="f">
+              <v:shape w14:anchorId="33F303BC" id="Zone de texte 150" o:spid="_x0000_s1063" type="#_x0000_t202" style="position:absolute;margin-left:166.45pt;margin-top:15.75pt;width:17.6pt;height:21pt;z-index:251714560;visibility:visible;mso-wrap-style:square;mso-height-percent:0;mso-wrap-distance-left:9pt;mso-wrap-distance-top:0;mso-wrap-distance-right:9pt;mso-wrap-distance-bottom:0;mso-position-horizontal:absolute;mso-position-horizontal-relative:text;mso-position-vertical:absolute;mso-position-vertical-relative:text;mso-height-percent:0;mso-height-relative:margin;v-text-anchor:top" o:gfxdata="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" filled="f" stroked="f">
                 <v:textbox>
                   <w:txbxContent>
                     <w:p>
@@ -1946,7 +3812,7 @@
         <mc:AlternateContent>
           <mc:Choice Requires="wps">
             <w:drawing>
-              <wp:anchor distT="0" distB="0" distL="114300" distR="114300" simplePos="0" relativeHeight="251721728" behindDoc="0" locked="0" layoutInCell="1" allowOverlap="1" wp14:anchorId="7D6B799C" wp14:editId="5B94BEFB">
+              <wp:anchor distT="0" distB="0" distL="114300" distR="114300" simplePos="0" relativeHeight="251720704" behindDoc="0" locked="0" layoutInCell="1" allowOverlap="1" wp14:anchorId="7D6B799C" wp14:editId="4A1F1865">
                 <wp:simplePos x="0" y="0"/>
                 <wp:positionH relativeFrom="column">
                   <wp:posOffset>3125413</wp:posOffset>
@@ -2026,7 +3892,7 @@
           </mc:Choice>
           <mc:Fallback>
             <w:pict>
-              <v:shape w14:anchorId="7D6B799C" id="Zone de texte 153" o:spid="_x0000_s1043" type="#_x0000_t202" style="position:absolute;margin-left:246.1pt;margin-top:.25pt;width:17.6pt;height:21pt;z-index:251721728;visibility:visible;mso-wrap-style:square;mso-height-percent:0;mso-wrap-distance-left:9pt;mso-wrap-distance-top:0;mso-wrap-distance-right:9pt;mso-wrap-distance-bottom:0;mso-position-horizontal:absolute;mso-position-horizontal-relative:text;mso-position-vertical:absolute;mso-position-vertical-relative:text;mso-height-percent:0;mso-height-relative:margin;v-text-anchor:top" o:gfxdata="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" filled="f" stroked="f">
+              <v:shape w14:anchorId="7D6B799C" id="Zone de texte 153" o:spid="_x0000_s1064" type="#_x0000_t202" style="position:absolute;margin-left:246.1pt;margin-top:.25pt;width:17.6pt;height:21pt;z-index:251720704;visibility:visible;mso-wrap-style:square;mso-height-percent:0;mso-wrap-distance-left:9pt;mso-wrap-distance-top:0;mso-wrap-distance-right:9pt;mso-wrap-distance-bottom:0;mso-position-horizontal:absolute;mso-position-horizontal-relative:text;mso-position-vertical:absolute;mso-position-vertical-relative:text;mso-height-percent:0;mso-height-relative:margin;v-text-anchor:top" o:gfxdata="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" filled="f" stroked="f">
                 <v:textbox>
                   <w:txbxContent>
                     <w:p>
@@ -2058,7 +3924,7 @@
         <mc:AlternateContent>
           <mc:Choice Requires="wps">
             <w:drawing>
-              <wp:anchor distT="0" distB="0" distL="114300" distR="114300" simplePos="0" relativeHeight="251725824" behindDoc="0" locked="0" layoutInCell="1" allowOverlap="1" wp14:anchorId="0BDCDFB5" wp14:editId="4843EAC5">
+              <wp:anchor distT="0" distB="0" distL="114300" distR="114300" simplePos="0" relativeHeight="251724800" behindDoc="0" locked="0" layoutInCell="1" allowOverlap="1" wp14:anchorId="0BDCDFB5" wp14:editId="25F7AF23">
                 <wp:simplePos x="0" y="0"/>
                 <wp:positionH relativeFrom="column">
                   <wp:posOffset>2736215</wp:posOffset>
@@ -2138,7 +4004,7 @@
           </mc:Choice>
           <mc:Fallback>
             <w:pict>
-              <v:shape w14:anchorId="0BDCDFB5" id="Zone de texte 155" o:spid="_x0000_s1044" type="#_x0000_t202" style="position:absolute;margin-left:215.45pt;margin-top:2.55pt;width:17.6pt;height:21pt;z-index:251725824;visibility:visible;mso-wrap-style:square;mso-height-percent:0;mso-wrap-distance-left:9pt;mso-wrap-distance-top:0;mso-wrap-distance-right:9pt;mso-wrap-distance-bottom:0;mso-position-horizontal:absolute;mso-position-horizontal-relative:text;mso-position-vertical:absolute;mso-position-vertical-relative:text;mso-height-percent:0;mso-height-relative:margin;v-text-anchor:top" o:gfxdata="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" filled="f" stroked="f">
+              <v:shape w14:anchorId="0BDCDFB5" id="Zone de texte 155" o:spid="_x0000_s1065" type="#_x0000_t202" style="position:absolute;margin-left:215.45pt;margin-top:2.55pt;width:17.6pt;height:21pt;z-index:251724800;visibility:visible;mso-wrap-style:square;mso-height-percent:0;mso-wrap-distance-left:9pt;mso-wrap-distance-top:0;mso-wrap-distance-right:9pt;mso-wrap-distance-bottom:0;mso-position-horizontal:absolute;mso-position-horizontal-relative:text;mso-position-vertical:absolute;mso-position-vertical-relative:text;mso-height-percent:0;mso-height-relative:margin;v-text-anchor:top" o:gfxdata="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" filled="f" stroked="f">
                 <v:textbox>
                   <w:txbxContent>
                     <w:p>
@@ -2172,7 +4038,7 @@
         <mc:AlternateContent>
           <mc:Choice Requires="wps">
             <w:drawing>
-              <wp:anchor distT="0" distB="0" distL="114300" distR="114300" simplePos="0" relativeHeight="251729920" behindDoc="0" locked="0" layoutInCell="1" allowOverlap="1" wp14:anchorId="199C7D10" wp14:editId="18272060">
+              <wp:anchor distT="0" distB="0" distL="114300" distR="114300" simplePos="0" relativeHeight="251728896" behindDoc="0" locked="0" layoutInCell="1" allowOverlap="1" wp14:anchorId="199C7D10" wp14:editId="2A06A064">
                 <wp:simplePos x="0" y="0"/>
                 <wp:positionH relativeFrom="margin">
                   <wp:posOffset>2844165</wp:posOffset>
@@ -2252,7 +4118,7 @@
           </mc:Choice>
           <mc:Fallback>
             <w:pict>
-              <v:shape w14:anchorId="199C7D10" id="Zone de texte 157" o:spid="_x0000_s1045" type="#_x0000_t202" style="position:absolute;margin-left:223.95pt;margin-top:6.65pt;width:17.6pt;height:21pt;z-index:251729920;visibility:visible;mso-wrap-style:square;mso-height-percent:0;mso-wrap-distance-left:9pt;mso-wrap-distance-top:0;mso-wrap-distance-right:9pt;mso-wrap-distance-bottom:0;mso-position-horizontal:absolute;mso-position-horizontal-relative:margin;mso-position-vertical:absolute;mso-position-vertical-relative:text;mso-height-percent:0;mso-height-relative:margin;v-text-anchor:top" o:gfxdata="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" filled="f" stroked="f">
+              <v:shape w14:anchorId="199C7D10" id="Zone de texte 157" o:spid="_x0000_s1066" type="#_x0000_t202" style="position:absolute;margin-left:223.95pt;margin-top:6.65pt;width:17.6pt;height:21pt;z-index:251728896;visibility:visible;mso-wrap-style:square;mso-height-percent:0;mso-wrap-distance-left:9pt;mso-wrap-distance-top:0;mso-wrap-distance-right:9pt;mso-wrap-distance-bottom:0;mso-position-horizontal:absolute;mso-position-horizontal-relative:margin;mso-position-vertical:absolute;mso-position-vertical-relative:text;mso-height-percent:0;mso-height-relative:margin;v-text-anchor:top" o:gfxdata="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" filled="f" stroked="f">
                 <v:textbox>
                   <w:txbxContent>
                     <w:p>
@@ -2285,7 +4151,7 @@
         <mc:AlternateContent>
           <mc:Choice Requires="wps">
             <w:drawing>
-              <wp:anchor distT="0" distB="0" distL="114300" distR="114300" simplePos="0" relativeHeight="251727872" behindDoc="0" locked="0" layoutInCell="1" allowOverlap="1" wp14:anchorId="33F56800" wp14:editId="65C3D36E">
+              <wp:anchor distT="0" distB="0" distL="114300" distR="114300" simplePos="0" relativeHeight="251726848" behindDoc="0" locked="0" layoutInCell="1" allowOverlap="1" wp14:anchorId="33F56800" wp14:editId="5B43EB87">
                 <wp:simplePos x="0" y="0"/>
                 <wp:positionH relativeFrom="column">
                   <wp:posOffset>2407483</wp:posOffset>
@@ -2343,7 +4209,7 @@
           </mc:Choice>
           <mc:Fallback>
             <w:pict>
-              <v:shape w14:anchorId="5946676D" id="Connecteur droit avec flèche 156" o:spid="_x0000_s1026" type="#_x0000_t32" style="position:absolute;margin-left:189.55pt;margin-top:10.35pt;width:86.95pt;height:3.6pt;flip:y;z-index:251727872;visibility:visible;mso-wrap-style:square;mso-width-percent:0;mso-height-percent:0;mso-wrap-distance-left:9pt;mso-wrap-distance-top:0;mso-wrap-distance-right:9pt;mso-wrap-distance-bottom:0;mso-position-horizontal:absolute;mso-position-horizontal-relative:text;mso-position-vertical:absolute;mso-position-vertical-relative:text;mso-width-percent:0;mso-height-percent:0;mso-width-relative:margin;mso-height-relative:margin" o:gfxdata="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" strokecolor="#4472c4 [3204]" strokeweight=".5pt">
+              <v:shape w14:anchorId="375B5E59" id="Connecteur droit avec flèche 156" o:spid="_x0000_s1026" type="#_x0000_t32" style="position:absolute;margin-left:189.55pt;margin-top:10.35pt;width:86.95pt;height:3.6pt;flip:y;z-index:251726848;visibility:visible;mso-wrap-style:square;mso-width-percent:0;mso-height-percent:0;mso-wrap-distance-left:9pt;mso-wrap-distance-top:0;mso-wrap-distance-right:9pt;mso-wrap-distance-bottom:0;mso-position-horizontal:absolute;mso-position-horizontal-relative:text;mso-position-vertical:absolute;mso-position-vertical-relative:text;mso-width-percent:0;mso-height-percent:0;mso-width-relative:margin;mso-height-relative:margin" o:gfxdata="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" strokecolor="#4472c4 [3204]" strokeweight=".5pt">
                 <v:stroke endarrow="block" joinstyle="miter"/>
               </v:shape>
             </w:pict>
@@ -2357,7 +4223,7 @@
         <mc:AlternateContent>
           <mc:Choice Requires="wpg">
             <w:drawing>
-              <wp:anchor distT="0" distB="0" distL="114300" distR="114300" simplePos="0" relativeHeight="251700224" behindDoc="0" locked="0" layoutInCell="1" allowOverlap="1" wp14:anchorId="1A86B397" wp14:editId="19577ECF">
+              <wp:anchor distT="0" distB="0" distL="114300" distR="114300" simplePos="0" relativeHeight="251699200" behindDoc="0" locked="0" layoutInCell="1" allowOverlap="1" wp14:anchorId="1A86B397" wp14:editId="57AF73A8">
                 <wp:simplePos x="0" y="0"/>
                 <wp:positionH relativeFrom="column">
                   <wp:posOffset>2014492</wp:posOffset>
@@ -2492,8 +4358,8 @@
           </mc:Choice>
           <mc:Fallback>
             <w:pict>
-              <v:group w14:anchorId="1A86B397" id="Groupe 128" o:spid="_x0000_s1046" style="position:absolute;margin-left:158.6pt;margin-top:.45pt;width:26.05pt;height:26.6pt;z-index:251700224" coordsize="331200,338400" o:gfxdata="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">
-                <v:shape id="Organigramme : Connecteur 129" o:spid="_x0000_s1047" type="#_x0000_t120" style="position:absolute;width:331200;height:338400;visibility:visible;mso-wrap-style:square;v-text-anchor:middle" o:gfxdata="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" fillcolor="#5b9bd5 [3208]" strokecolor="#1f4d78 [1608]" strokeweight="1pt">
+              <v:group w14:anchorId="1A86B397" id="Groupe 128" o:spid="_x0000_s1067" style="position:absolute;margin-left:158.6pt;margin-top:.45pt;width:26.05pt;height:26.6pt;z-index:251699200" coordsize="331200,338400" o:gfxdata="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">
+                <v:shape id="Organigramme : Connecteur 129" o:spid="_x0000_s1068" type="#_x0000_t120" style="position:absolute;width:331200;height:338400;visibility:visible;mso-wrap-style:square;v-text-anchor:middle" o:gfxdata="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" fillcolor="#5b9bd5 [3208]" strokecolor="#1f4d78 [1608]" strokeweight="1pt">
                   <v:stroke joinstyle="miter"/>
                   <v:textbox>
                     <w:txbxContent>
@@ -2505,7 +4371,7 @@
                     </w:txbxContent>
                   </v:textbox>
                 </v:shape>
-                <v:shape id="Zone de texte 130" o:spid="_x0000_s1048" type="#_x0000_t202" style="position:absolute;left:41563;top:17813;width:243205;height:249143;visibility:visible;mso-wrap-style:square;v-text-anchor:top" o:gfxdata="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" filled="f" stroked="f">
+                <v:shape id="Zone de texte 130" o:spid="_x0000_s1069" type="#_x0000_t202" style="position:absolute;left:41563;top:17813;width:243205;height:249143;visibility:visible;mso-wrap-style:square;v-text-anchor:top" o:gfxdata="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" filled="f" stroked="f">
                   <v:textbox>
                     <w:txbxContent>
                       <w:p>
@@ -2542,7 +4408,7 @@
         <mc:AlternateContent>
           <mc:Choice Requires="wps">
             <w:drawing>
-              <wp:anchor distT="0" distB="0" distL="114300" distR="114300" simplePos="0" relativeHeight="251738112" behindDoc="0" locked="0" layoutInCell="1" allowOverlap="1" wp14:anchorId="29C421B9" wp14:editId="504B5D97">
+              <wp:anchor distT="0" distB="0" distL="114300" distR="114300" simplePos="0" relativeHeight="251737088" behindDoc="0" locked="0" layoutInCell="1" allowOverlap="1" wp14:anchorId="29C421B9" wp14:editId="00F4D72A">
                 <wp:simplePos x="0" y="0"/>
                 <wp:positionH relativeFrom="margin">
                   <wp:posOffset>3408218</wp:posOffset>
@@ -2625,7 +4491,7 @@
           </mc:Choice>
           <mc:Fallback>
             <w:pict>
-              <v:shape w14:anchorId="29C421B9" id="Zone de texte 161" o:spid="_x0000_s1049" type="#_x0000_t202" style="position:absolute;margin-left:268.35pt;margin-top:12.15pt;width:30.35pt;height:21pt;z-index:251738112;visibility:visible;mso-wrap-style:square;mso-width-percent:0;mso-height-percent:0;mso-wrap-distance-left:9pt;mso-wrap-distance-top:0;mso-wrap-distance-right:9pt;mso-wrap-distance-bottom:0;mso-position-horizontal:absolute;mso-position-horizontal-relative:margin;mso-position-vertical:absolute;mso-position-vertical-relative:text;mso-width-percent:0;mso-height-percent:0;mso-width-relative:margin;mso-height-relative:margin;v-text-anchor:top" o:gfxdata="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" filled="f" stroked="f">
+              <v:shape w14:anchorId="29C421B9" id="Zone de texte 161" o:spid="_x0000_s1070" type="#_x0000_t202" style="position:absolute;margin-left:268.35pt;margin-top:12.15pt;width:30.35pt;height:21pt;z-index:251737088;visibility:visible;mso-wrap-style:square;mso-width-percent:0;mso-height-percent:0;mso-wrap-distance-left:9pt;mso-wrap-distance-top:0;mso-wrap-distance-right:9pt;mso-wrap-distance-bottom:0;mso-position-horizontal:absolute;mso-position-horizontal-relative:margin;mso-position-vertical:absolute;mso-position-vertical-relative:text;mso-width-percent:0;mso-height-percent:0;mso-width-relative:margin;mso-height-relative:margin;v-text-anchor:top" o:gfxdata="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" filled="f" stroked="f">
                 <v:textbox>
                   <w:txbxContent>
                     <w:p>
@@ -2658,7 +4524,7 @@
         <mc:AlternateContent>
           <mc:Choice Requires="wps">
             <w:drawing>
-              <wp:anchor distT="0" distB="0" distL="114300" distR="114300" simplePos="0" relativeHeight="251736064" behindDoc="0" locked="0" layoutInCell="1" allowOverlap="1" wp14:anchorId="35ABFBEE" wp14:editId="03ED69BE">
+              <wp:anchor distT="0" distB="0" distL="114300" distR="114300" simplePos="0" relativeHeight="251735040" behindDoc="0" locked="0" layoutInCell="1" allowOverlap="1" wp14:anchorId="35ABFBEE" wp14:editId="4BEF25A6">
                 <wp:simplePos x="0" y="0"/>
                 <wp:positionH relativeFrom="column">
                   <wp:posOffset>3304070</wp:posOffset>
@@ -2716,7 +4582,7 @@
           </mc:Choice>
           <mc:Fallback>
             <w:pict>
-              <v:shape w14:anchorId="727E4C50" id="Connecteur droit avec flèche 160" o:spid="_x0000_s1026" type="#_x0000_t32" style="position:absolute;margin-left:260.15pt;margin-top:4.5pt;width:23.4pt;height:27.9pt;flip:y;z-index:251736064;visibility:visible;mso-wrap-style:square;mso-width-percent:0;mso-height-percent:0;mso-wrap-distance-left:9pt;mso-wrap-distance-top:0;mso-wrap-distance-right:9pt;mso-wrap-distance-bottom:0;mso-position-horizontal:absolute;mso-position-horizontal-relative:text;mso-position-vertical:absolute;mso-position-vertical-relative:text;mso-width-percent:0;mso-height-percent:0;mso-width-relative:margin;mso-height-relative:margin" o:gfxdata="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" strokecolor="#4472c4 [3204]" strokeweight=".5pt">
+              <v:shape w14:anchorId="7500A919" id="Connecteur droit avec flèche 160" o:spid="_x0000_s1026" type="#_x0000_t32" style="position:absolute;margin-left:260.15pt;margin-top:4.5pt;width:23.4pt;height:27.9pt;flip:y;z-index:251735040;visibility:visible;mso-wrap-style:square;mso-width-percent:0;mso-height-percent:0;mso-wrap-distance-left:9pt;mso-wrap-distance-top:0;mso-wrap-distance-right:9pt;mso-wrap-distance-bottom:0;mso-position-horizontal:absolute;mso-position-horizontal-relative:text;mso-position-vertical:absolute;mso-position-vertical-relative:text;mso-width-percent:0;mso-height-percent:0;mso-width-relative:margin;mso-height-relative:margin" o:gfxdata="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" strokecolor="#4472c4 [3204]" strokeweight=".5pt">
                 <v:stroke endarrow="block" joinstyle="miter"/>
               </v:shape>
             </w:pict>
@@ -2730,7 +4596,7 @@
         <mc:AlternateContent>
           <mc:Choice Requires="wps">
             <w:drawing>
-              <wp:anchor distT="0" distB="0" distL="114300" distR="114300" simplePos="0" relativeHeight="251734016" behindDoc="0" locked="0" layoutInCell="1" allowOverlap="1" wp14:anchorId="137E93B9" wp14:editId="4F7F4666">
+              <wp:anchor distT="0" distB="0" distL="114300" distR="114300" simplePos="0" relativeHeight="251732992" behindDoc="0" locked="0" layoutInCell="1" allowOverlap="1" wp14:anchorId="137E93B9" wp14:editId="30841E69">
                 <wp:simplePos x="0" y="0"/>
                 <wp:positionH relativeFrom="margin">
                   <wp:posOffset>2508423</wp:posOffset>
@@ -2813,7 +4679,7 @@
           </mc:Choice>
           <mc:Fallback>
             <w:pict>
-              <v:shape w14:anchorId="137E93B9" id="Zone de texte 159" o:spid="_x0000_s1050" type="#_x0000_t202" style="position:absolute;margin-left:197.5pt;margin-top:.3pt;width:30.35pt;height:21pt;z-index:251734016;visibility:visible;mso-wrap-style:square;mso-width-percent:0;mso-height-percent:0;mso-wrap-distance-left:9pt;mso-wrap-distance-top:0;mso-wrap-distance-right:9pt;mso-wrap-distance-bottom:0;mso-position-horizontal:absolute;mso-position-horizontal-relative:margin;mso-position-vertical:absolute;mso-position-vertical-relative:text;mso-width-percent:0;mso-height-percent:0;mso-width-relative:margin;mso-height-relative:margin;v-text-anchor:top" o:gfxdata="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" filled="f" stroked="f">
+              <v:shape w14:anchorId="137E93B9" id="Zone de texte 159" o:spid="_x0000_s1071" type="#_x0000_t202" style="position:absolute;margin-left:197.5pt;margin-top:.3pt;width:30.35pt;height:21pt;z-index:251732992;visibility:visible;mso-wrap-style:square;mso-width-percent:0;mso-height-percent:0;mso-wrap-distance-left:9pt;mso-wrap-distance-top:0;mso-wrap-distance-right:9pt;mso-wrap-distance-bottom:0;mso-position-horizontal:absolute;mso-position-horizontal-relative:margin;mso-position-vertical:absolute;mso-position-vertical-relative:text;mso-width-percent:0;mso-height-percent:0;mso-width-relative:margin;mso-height-relative:margin;v-text-anchor:top" o:gfxdata="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" filled="f" stroked="f">
                 <v:textbox>
                   <w:txbxContent>
                     <w:p>
@@ -2846,7 +4712,7 @@
         <mc:AlternateContent>
           <mc:Choice Requires="wps">
             <w:drawing>
-              <wp:anchor distT="0" distB="0" distL="114300" distR="114300" simplePos="0" relativeHeight="251731968" behindDoc="0" locked="0" layoutInCell="1" allowOverlap="1" wp14:anchorId="16372329" wp14:editId="09255B83">
+              <wp:anchor distT="0" distB="0" distL="114300" distR="114300" simplePos="0" relativeHeight="251730944" behindDoc="0" locked="0" layoutInCell="1" allowOverlap="1" wp14:anchorId="16372329" wp14:editId="578F5D90">
                 <wp:simplePos x="0" y="0"/>
                 <wp:positionH relativeFrom="column">
                   <wp:posOffset>2318418</wp:posOffset>
@@ -2904,7 +4770,7 @@
           </mc:Choice>
           <mc:Fallback>
             <w:pict>
-              <v:shape w14:anchorId="484B196E" id="Connecteur droit avec flèche 158" o:spid="_x0000_s1026" type="#_x0000_t32" style="position:absolute;margin-left:182.55pt;margin-top:5.45pt;width:45.3pt;height:28.25pt;z-index:251731968;visibility:visible;mso-wrap-style:square;mso-width-percent:0;mso-height-percent:0;mso-wrap-distance-left:9pt;mso-wrap-distance-top:0;mso-wrap-distance-right:9pt;mso-wrap-distance-bottom:0;mso-position-horizontal:absolute;mso-position-horizontal-relative:text;mso-position-vertical:absolute;mso-position-vertical-relative:text;mso-width-percent:0;mso-height-percent:0;mso-width-relative:margin;mso-height-relative:margin" o:gfxdata="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" strokecolor="#4472c4 [3204]" strokeweight=".5pt">
+              <v:shape w14:anchorId="08FD9306" id="Connecteur droit avec flèche 158" o:spid="_x0000_s1026" type="#_x0000_t32" style="position:absolute;margin-left:182.55pt;margin-top:5.45pt;width:45.3pt;height:28.25pt;z-index:251730944;visibility:visible;mso-wrap-style:square;mso-width-percent:0;mso-height-percent:0;mso-wrap-distance-left:9pt;mso-wrap-distance-top:0;mso-wrap-distance-right:9pt;mso-wrap-distance-bottom:0;mso-position-horizontal:absolute;mso-position-horizontal-relative:text;mso-position-vertical:absolute;mso-position-vertical-relative:text;mso-width-percent:0;mso-height-percent:0;mso-width-relative:margin;mso-height-relative:margin" o:gfxdata="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" strokecolor="#4472c4 [3204]" strokeweight=".5pt">
                 <v:stroke endarrow="block" joinstyle="miter"/>
               </v:shape>
             </w:pict>
@@ -2920,7 +4786,7 @@
         <mc:AlternateContent>
           <mc:Choice Requires="wpg">
             <w:drawing>
-              <wp:anchor distT="0" distB="0" distL="114300" distR="114300" simplePos="0" relativeHeight="251701248" behindDoc="0" locked="0" layoutInCell="1" allowOverlap="1" wp14:anchorId="08E616D4" wp14:editId="426E96F5">
+              <wp:anchor distT="0" distB="0" distL="114300" distR="114300" simplePos="0" relativeHeight="251700224" behindDoc="0" locked="0" layoutInCell="1" allowOverlap="1" wp14:anchorId="08E616D4" wp14:editId="320538BA">
                 <wp:simplePos x="0" y="0"/>
                 <wp:positionH relativeFrom="margin">
                   <wp:posOffset>2938799</wp:posOffset>
@@ -3055,8 +4921,8 @@
           </mc:Choice>
           <mc:Fallback>
             <w:pict>
-              <v:group w14:anchorId="08E616D4" id="Groupe 131" o:spid="_x0000_s1051" style="position:absolute;margin-left:231.4pt;margin-top:1.1pt;width:26.1pt;height:26.65pt;z-index:251701248;mso-position-horizontal-relative:margin" coordsize="331200,338400" o:gfxdata="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">
-                <v:shape id="Organigramme : Connecteur 132" o:spid="_x0000_s1052" type="#_x0000_t120" style="position:absolute;width:331200;height:338400;visibility:visible;mso-wrap-style:square;v-text-anchor:middle" o:gfxdata="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" fillcolor="#5b9bd5 [3208]" strokecolor="#1f4d78 [1608]" strokeweight="1pt">
+              <v:group w14:anchorId="08E616D4" id="Groupe 131" o:spid="_x0000_s1072" style="position:absolute;margin-left:231.4pt;margin-top:1.1pt;width:26.1pt;height:26.65pt;z-index:251700224;mso-position-horizontal-relative:margin" coordsize="331200,338400" o:gfxdata="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">
+                <v:shape id="Organigramme : Connecteur 132" o:spid="_x0000_s1073" type="#_x0000_t120" style="position:absolute;width:331200;height:338400;visibility:visible;mso-wrap-style:square;v-text-anchor:middle" o:gfxdata="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" fillcolor="#5b9bd5 [3208]" strokecolor="#1f4d78 [1608]" strokeweight="1pt">
                   <v:stroke joinstyle="miter"/>
                   <v:textbox>
                     <w:txbxContent>
@@ -3068,7 +4934,7 @@
                     </w:txbxContent>
                   </v:textbox>
                 </v:shape>
-                <v:shape id="Zone de texte 133" o:spid="_x0000_s1053" type="#_x0000_t202" style="position:absolute;left:41563;top:17813;width:243205;height:249143;visibility:visible;mso-wrap-style:square;v-text-anchor:top" o:gfxdata="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" filled="f" stroked="f">
+                <v:shape id="Zone de texte 133" o:spid="_x0000_s1074" type="#_x0000_t202" style="position:absolute;left:41563;top:17813;width:243205;height:249143;visibility:visible;mso-wrap-style:square;v-text-anchor:top" o:gfxdata="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" filled="f" stroked="f">
                   <v:textbox>
                     <w:txbxContent>
                       <w:p>
@@ -3110,7 +4976,7 @@
         <mc:AlternateContent>
           <mc:Choice Requires="wpg">
             <w:drawing>
-              <wp:anchor distT="0" distB="0" distL="114300" distR="114300" simplePos="0" relativeHeight="251660288" behindDoc="0" locked="0" layoutInCell="1" allowOverlap="1" wp14:anchorId="3EF11515" wp14:editId="72521674">
+              <wp:anchor distT="0" distB="0" distL="114300" distR="114300" simplePos="0" relativeHeight="251659264" behindDoc="0" locked="0" layoutInCell="1" allowOverlap="1" wp14:anchorId="3EF11515" wp14:editId="0D5E0221">
                 <wp:simplePos x="0" y="0"/>
                 <wp:positionH relativeFrom="column">
                   <wp:posOffset>2710304</wp:posOffset>
@@ -3248,8 +5114,8 @@
           </mc:Choice>
           <mc:Fallback>
             <w:pict>
-              <v:group w14:anchorId="3EF11515" id="Groupe 10" o:spid="_x0000_s1054" style="position:absolute;margin-left:213.4pt;margin-top:15.6pt;width:26.1pt;height:26.65pt;z-index:251660288;mso-height-relative:margin" coordsize="331200,338400" o:gfxdata="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">
-                <v:shape id="Organigramme : Connecteur 5" o:spid="_x0000_s1055" type="#_x0000_t120" style="position:absolute;width:331200;height:338400;visibility:visible;mso-wrap-style:square;v-text-anchor:middle" o:gfxdata="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" fillcolor="#5b9bd5 [3208]" strokecolor="#1f4d78 [1608]" strokeweight="1pt">
+              <v:group w14:anchorId="3EF11515" id="Groupe 10" o:spid="_x0000_s1075" style="position:absolute;margin-left:213.4pt;margin-top:15.6pt;width:26.1pt;height:26.65pt;z-index:251659264;mso-height-relative:margin" coordsize="331200,338400" o:gfxdata="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">
+                <v:shape id="Organigramme : Connecteur 5" o:spid="_x0000_s1076" type="#_x0000_t120" style="position:absolute;width:331200;height:338400;visibility:visible;mso-wrap-style:square;v-text-anchor:middle" o:gfxdata="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" fillcolor="#5b9bd5 [3208]" strokecolor="#1f4d78 [1608]" strokeweight="1pt">
                   <v:stroke joinstyle="miter"/>
                   <v:textbox>
                     <w:txbxContent>
@@ -3261,7 +5127,7 @@
                     </w:txbxContent>
                   </v:textbox>
                 </v:shape>
-                <v:shape id="Zone de texte 6" o:spid="_x0000_s1056" type="#_x0000_t202" style="position:absolute;left:41563;top:17813;width:243205;height:249143;visibility:visible;mso-wrap-style:square;v-text-anchor:top" o:gfxdata="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" filled="f" stroked="f">
+                <v:shape id="Zone de texte 6" o:spid="_x0000_s1077" type="#_x0000_t202" style="position:absolute;left:41563;top:17813;width:243205;height:249143;visibility:visible;mso-wrap-style:square;v-text-anchor:top" o:gfxdata="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" filled="f" stroked="f">
                   <v:textbox>
                     <w:txbxContent>
                       <w:p>
@@ -3298,7 +5164,7 @@
         <mc:AlternateContent>
           <mc:Choice Requires="wps">
             <w:drawing>
-              <wp:anchor distT="0" distB="0" distL="114300" distR="114300" simplePos="0" relativeHeight="251694080" behindDoc="0" locked="0" layoutInCell="1" allowOverlap="1" wp14:anchorId="646D8FF4" wp14:editId="78E56A4B">
+              <wp:anchor distT="0" distB="0" distL="114300" distR="114300" simplePos="0" relativeHeight="251693056" behindDoc="0" locked="0" layoutInCell="1" allowOverlap="1" wp14:anchorId="646D8FF4" wp14:editId="6A845532">
                 <wp:simplePos x="0" y="0"/>
                 <wp:positionH relativeFrom="column">
                   <wp:posOffset>3048750</wp:posOffset>
@@ -3356,7 +5222,7 @@
           </mc:Choice>
           <mc:Fallback>
             <w:pict>
-              <v:shape w14:anchorId="2CE673F5" id="Connecteur droit avec flèche 49" o:spid="_x0000_s1026" type="#_x0000_t32" style="position:absolute;margin-left:240.05pt;margin-top:113.25pt;width:64.05pt;height:33.65pt;z-index:251694080;visibility:visible;mso-wrap-style:square;mso-width-percent:0;mso-height-percent:0;mso-wrap-distance-left:9pt;mso-wrap-distance-top:0;mso-wrap-distance-right:9pt;mso-wrap-distance-bottom:0;mso-position-horizontal:absolute;mso-position-horizontal-relative:text;mso-position-vertical:absolute;mso-position-vertical-relative:text;mso-width-percent:0;mso-height-percent:0;mso-width-relative:margin;mso-height-relative:margin" o:gfxdata="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" strokecolor="#4472c4 [3204]" strokeweight=".5pt">
+              <v:shape w14:anchorId="2FC55DEB" id="Connecteur droit avec flèche 49" o:spid="_x0000_s1026" type="#_x0000_t32" style="position:absolute;margin-left:240.05pt;margin-top:113.25pt;width:64.05pt;height:33.65pt;z-index:251693056;visibility:visible;mso-wrap-style:square;mso-width-percent:0;mso-height-percent:0;mso-wrap-distance-left:9pt;mso-wrap-distance-top:0;mso-wrap-distance-right:9pt;mso-wrap-distance-bottom:0;mso-position-horizontal:absolute;mso-position-horizontal-relative:text;mso-position-vertical:absolute;mso-position-vertical-relative:text;mso-width-percent:0;mso-height-percent:0;mso-width-relative:margin;mso-height-relative:margin" o:gfxdata="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" strokecolor="#4472c4 [3204]" strokeweight=".5pt">
                 <v:stroke endarrow="block" joinstyle="miter"/>
               </v:shape>
             </w:pict>
@@ -3370,7 +5236,7 @@
         <mc:AlternateContent>
           <mc:Choice Requires="wps">
             <w:drawing>
-              <wp:anchor distT="0" distB="0" distL="114300" distR="114300" simplePos="0" relativeHeight="251692032" behindDoc="0" locked="0" layoutInCell="1" allowOverlap="1" wp14:anchorId="2ACCABE5" wp14:editId="42E6B26F">
+              <wp:anchor distT="0" distB="0" distL="114300" distR="114300" simplePos="0" relativeHeight="251691008" behindDoc="0" locked="0" layoutInCell="1" allowOverlap="1" wp14:anchorId="2ACCABE5" wp14:editId="71C55B9E">
                 <wp:simplePos x="0" y="0"/>
                 <wp:positionH relativeFrom="column">
                   <wp:posOffset>2306543</wp:posOffset>
@@ -3428,7 +5294,7 @@
           </mc:Choice>
           <mc:Fallback>
             <w:pict>
-              <v:shape w14:anchorId="74C9663A" id="Connecteur droit avec flèche 48" o:spid="_x0000_s1026" type="#_x0000_t32" style="position:absolute;margin-left:181.6pt;margin-top:105.1pt;width:26pt;height:3.6pt;flip:x;z-index:251692032;visibility:visible;mso-wrap-style:square;mso-width-percent:0;mso-height-percent:0;mso-wrap-distance-left:9pt;mso-wrap-distance-top:0;mso-wrap-distance-right:9pt;mso-wrap-distance-bottom:0;mso-position-horizontal:absolute;mso-position-horizontal-relative:text;mso-position-vertical:absolute;mso-position-vertical-relative:text;mso-width-percent:0;mso-height-percent:0;mso-width-relative:margin;mso-height-relative:margin" o:gfxdata="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" strokecolor="#4472c4 [3204]" strokeweight=".5pt">
+              <v:shape w14:anchorId="473E20B0" id="Connecteur droit avec flèche 48" o:spid="_x0000_s1026" type="#_x0000_t32" style="position:absolute;margin-left:181.6pt;margin-top:105.1pt;width:26pt;height:3.6pt;flip:x;z-index:251691008;visibility:visible;mso-wrap-style:square;mso-width-percent:0;mso-height-percent:0;mso-wrap-distance-left:9pt;mso-wrap-distance-top:0;mso-wrap-distance-right:9pt;mso-wrap-distance-bottom:0;mso-position-horizontal:absolute;mso-position-horizontal-relative:text;mso-position-vertical:absolute;mso-position-vertical-relative:text;mso-width-percent:0;mso-height-percent:0;mso-width-relative:margin;mso-height-relative:margin" o:gfxdata="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" strokecolor="#4472c4 [3204]" strokeweight=".5pt">
                 <v:stroke endarrow="block" joinstyle="miter"/>
               </v:shape>
             </w:pict>
@@ -3442,7 +5308,7 @@
         <mc:AlternateContent>
           <mc:Choice Requires="wps">
             <w:drawing>
-              <wp:anchor distT="0" distB="0" distL="114300" distR="114300" simplePos="0" relativeHeight="251679744" behindDoc="0" locked="0" layoutInCell="1" allowOverlap="1" wp14:anchorId="6308AE4A" wp14:editId="5DA6ED26">
+              <wp:anchor distT="0" distB="0" distL="114300" distR="114300" simplePos="0" relativeHeight="251678720" behindDoc="0" locked="0" layoutInCell="1" allowOverlap="1" wp14:anchorId="6308AE4A" wp14:editId="3B58B14A">
                 <wp:simplePos x="0" y="0"/>
                 <wp:positionH relativeFrom="column">
                   <wp:posOffset>2211541</wp:posOffset>
@@ -3500,7 +5366,7 @@
           </mc:Choice>
           <mc:Fallback>
             <w:pict>
-              <v:shape w14:anchorId="295E6131" id="Connecteur droit avec flèche 42" o:spid="_x0000_s1026" type="#_x0000_t32" style="position:absolute;margin-left:174.15pt;margin-top:68.35pt;width:10.75pt;height:20.1pt;flip:x;z-index:251679744;visibility:visible;mso-wrap-style:square;mso-width-percent:0;mso-height-percent:0;mso-wrap-distance-left:9pt;mso-wrap-distance-top:0;mso-wrap-distance-right:9pt;mso-wrap-distance-bottom:0;mso-position-horizontal:absolute;mso-position-horizontal-relative:text;mso-position-vertical:absolute;mso-position-vertical-relative:text;mso-width-percent:0;mso-height-percent:0;mso-width-relative:margin;mso-height-relative:margin" o:gfxdata="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" strokecolor="#4472c4 [3204]" strokeweight=".5pt">
+              <v:shape w14:anchorId="0BA8C3BE" id="Connecteur droit avec flèche 42" o:spid="_x0000_s1026" type="#_x0000_t32" style="position:absolute;margin-left:174.15pt;margin-top:68.35pt;width:10.75pt;height:20.1pt;flip:x;z-index:251678720;visibility:visible;mso-wrap-style:square;mso-width-percent:0;mso-height-percent:0;mso-wrap-distance-left:9pt;mso-wrap-distance-top:0;mso-wrap-distance-right:9pt;mso-wrap-distance-bottom:0;mso-position-horizontal:absolute;mso-position-horizontal-relative:text;mso-position-vertical:absolute;mso-position-vertical-relative:text;mso-width-percent:0;mso-height-percent:0;mso-width-relative:margin;mso-height-relative:margin" o:gfxdata="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" strokecolor="#4472c4 [3204]" strokeweight=".5pt">
                 <v:stroke endarrow="block" joinstyle="miter"/>
               </v:shape>
             </w:pict>
@@ -3514,7 +5380,7 @@
         <mc:AlternateContent>
           <mc:Choice Requires="wps">
             <w:drawing>
-              <wp:anchor distT="0" distB="0" distL="114300" distR="114300" simplePos="0" relativeHeight="251685888" behindDoc="0" locked="0" layoutInCell="1" allowOverlap="1" wp14:anchorId="1BF2B355" wp14:editId="31ED5B7D">
+              <wp:anchor distT="0" distB="0" distL="114300" distR="114300" simplePos="0" relativeHeight="251684864" behindDoc="0" locked="0" layoutInCell="1" allowOverlap="1" wp14:anchorId="1BF2B355" wp14:editId="54962525">
                 <wp:simplePos x="0" y="0"/>
                 <wp:positionH relativeFrom="column">
                   <wp:posOffset>2579675</wp:posOffset>
@@ -3572,7 +5438,7 @@
           </mc:Choice>
           <mc:Fallback>
             <w:pict>
-              <v:shape w14:anchorId="136C6242" id="Connecteur droit avec flèche 45" o:spid="_x0000_s1026" type="#_x0000_t32" style="position:absolute;margin-left:203.1pt;margin-top:18.8pt;width:12.6pt;height:19.65pt;flip:x;z-index:251685888;visibility:visible;mso-wrap-style:square;mso-width-percent:0;mso-height-percent:0;mso-wrap-distance-left:9pt;mso-wrap-distance-top:0;mso-wrap-distance-right:9pt;mso-wrap-distance-bottom:0;mso-position-horizontal:absolute;mso-position-horizontal-relative:text;mso-position-vertical:absolute;mso-position-vertical-relative:text;mso-width-percent:0;mso-height-percent:0;mso-width-relative:margin;mso-height-relative:margin" o:gfxdata="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" strokecolor="#4472c4 [3204]" strokeweight=".5pt">
+              <v:shape w14:anchorId="4536582D" id="Connecteur droit avec flèche 45" o:spid="_x0000_s1026" type="#_x0000_t32" style="position:absolute;margin-left:203.1pt;margin-top:18.8pt;width:12.6pt;height:19.65pt;flip:x;z-index:251684864;visibility:visible;mso-wrap-style:square;mso-width-percent:0;mso-height-percent:0;mso-wrap-distance-left:9pt;mso-wrap-distance-top:0;mso-wrap-distance-right:9pt;mso-wrap-distance-bottom:0;mso-position-horizontal:absolute;mso-position-horizontal-relative:text;mso-position-vertical:absolute;mso-position-vertical-relative:text;mso-width-percent:0;mso-height-percent:0;mso-width-relative:margin;mso-height-relative:margin" o:gfxdata="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" strokecolor="#4472c4 [3204]" strokeweight=".5pt">
                 <v:stroke endarrow="block" joinstyle="miter"/>
               </v:shape>
             </w:pict>
@@ -3586,7 +5452,7 @@
         <mc:AlternateContent>
           <mc:Choice Requires="wps">
             <w:drawing>
-              <wp:anchor distT="0" distB="0" distL="114300" distR="114300" simplePos="0" relativeHeight="251683840" behindDoc="0" locked="0" layoutInCell="1" allowOverlap="1" wp14:anchorId="1A08387F" wp14:editId="678FC435">
+              <wp:anchor distT="0" distB="0" distL="114300" distR="114300" simplePos="0" relativeHeight="251682816" behindDoc="0" locked="0" layoutInCell="1" allowOverlap="1" wp14:anchorId="1A08387F" wp14:editId="1F1BDE4D">
                 <wp:simplePos x="0" y="0"/>
                 <wp:positionH relativeFrom="column">
                   <wp:posOffset>2607186</wp:posOffset>
@@ -3638,7 +5504,7 @@
           </mc:Choice>
           <mc:Fallback>
             <w:pict>
-              <v:shape w14:anchorId="7BB9E5E3" id="Connecteur droit avec flèche 44" o:spid="_x0000_s1026" type="#_x0000_t32" style="position:absolute;margin-left:205.3pt;margin-top:68.2pt;width:15.9pt;height:19.15pt;z-index:251683840;visibility:visible;mso-wrap-style:square;mso-wrap-distance-left:9pt;mso-wrap-distance-top:0;mso-wrap-distance-right:9pt;mso-wrap-distance-bottom:0;mso-position-horizontal:absolute;mso-position-horizontal-relative:text;mso-position-vertical:absolute;mso-position-vertical-relative:text" o:gfxdata="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" strokecolor="#4472c4 [3204]" strokeweight=".5pt">
+              <v:shape w14:anchorId="77517E51" id="Connecteur droit avec flèche 44" o:spid="_x0000_s1026" type="#_x0000_t32" style="position:absolute;margin-left:205.3pt;margin-top:68.2pt;width:15.9pt;height:19.15pt;z-index:251682816;visibility:visible;mso-wrap-style:square;mso-wrap-distance-left:9pt;mso-wrap-distance-top:0;mso-wrap-distance-right:9pt;mso-wrap-distance-bottom:0;mso-position-horizontal:absolute;mso-position-horizontal-relative:text;mso-position-vertical:absolute;mso-position-vertical-relative:text" o:gfxdata="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" strokecolor="#4472c4 [3204]" strokeweight=".5pt">
                 <v:stroke endarrow="block" joinstyle="miter"/>
               </v:shape>
             </w:pict>
@@ -3652,7 +5518,7 @@
         <mc:AlternateContent>
           <mc:Choice Requires="wps">
             <w:drawing>
-              <wp:anchor distT="0" distB="0" distL="114300" distR="114300" simplePos="0" relativeHeight="251687936" behindDoc="0" locked="0" layoutInCell="1" allowOverlap="1" wp14:anchorId="5F563123" wp14:editId="3176A2A7">
+              <wp:anchor distT="0" distB="0" distL="114300" distR="114300" simplePos="0" relativeHeight="251686912" behindDoc="0" locked="0" layoutInCell="1" allowOverlap="1" wp14:anchorId="5F563123" wp14:editId="0B2BEBFE">
                 <wp:simplePos x="0" y="0"/>
                 <wp:positionH relativeFrom="column">
                   <wp:posOffset>4153156</wp:posOffset>
@@ -3710,7 +5576,7 @@
           </mc:Choice>
           <mc:Fallback>
             <w:pict>
-              <v:shape w14:anchorId="0974ED69" id="Connecteur droit avec flèche 46" o:spid="_x0000_s1026" type="#_x0000_t32" style="position:absolute;margin-left:327pt;margin-top:166.05pt;width:12.15pt;height:17.75pt;z-index:251687936;visibility:visible;mso-wrap-style:square;mso-width-percent:0;mso-height-percent:0;mso-wrap-distance-left:9pt;mso-wrap-distance-top:0;mso-wrap-distance-right:9pt;mso-wrap-distance-bottom:0;mso-position-horizontal:absolute;mso-position-horizontal-relative:text;mso-position-vertical:absolute;mso-position-vertical-relative:text;mso-width-percent:0;mso-height-percent:0;mso-width-relative:margin;mso-height-relative:margin" o:gfxdata="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" strokecolor="#4472c4 [3204]" strokeweight=".5pt">
+              <v:shape w14:anchorId="341E00F0" id="Connecteur droit avec flèche 46" o:spid="_x0000_s1026" type="#_x0000_t32" style="position:absolute;margin-left:327pt;margin-top:166.05pt;width:12.15pt;height:17.75pt;z-index:251686912;visibility:visible;mso-wrap-style:square;mso-width-percent:0;mso-height-percent:0;mso-wrap-distance-left:9pt;mso-wrap-distance-top:0;mso-wrap-distance-right:9pt;mso-wrap-distance-bottom:0;mso-position-horizontal:absolute;mso-position-horizontal-relative:text;mso-position-vertical:absolute;mso-position-vertical-relative:text;mso-width-percent:0;mso-height-percent:0;mso-width-relative:margin;mso-height-relative:margin" o:gfxdata="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" strokecolor="#4472c4 [3204]" strokeweight=".5pt">
                 <v:stroke endarrow="block" joinstyle="miter"/>
               </v:shape>
             </w:pict>
@@ -3724,7 +5590,7 @@
         <mc:AlternateContent>
           <mc:Choice Requires="wps">
             <w:drawing>
-              <wp:anchor distT="0" distB="0" distL="114300" distR="114300" simplePos="0" relativeHeight="251689984" behindDoc="0" locked="0" layoutInCell="1" allowOverlap="1" wp14:anchorId="47F73C64" wp14:editId="43949217">
+              <wp:anchor distT="0" distB="0" distL="114300" distR="114300" simplePos="0" relativeHeight="251688960" behindDoc="0" locked="0" layoutInCell="1" allowOverlap="1" wp14:anchorId="47F73C64" wp14:editId="2F0935B5">
                 <wp:simplePos x="0" y="0"/>
                 <wp:positionH relativeFrom="column">
                   <wp:posOffset>3814709</wp:posOffset>
@@ -3782,7 +5648,7 @@
           </mc:Choice>
           <mc:Fallback>
             <w:pict>
-              <v:shape w14:anchorId="3FE046EA" id="Connecteur droit avec flèche 47" o:spid="_x0000_s1026" type="#_x0000_t32" style="position:absolute;margin-left:300.35pt;margin-top:116.5pt;width:11.7pt;height:19.65pt;z-index:251689984;visibility:visible;mso-wrap-style:square;mso-width-percent:0;mso-height-percent:0;mso-wrap-distance-left:9pt;mso-wrap-distance-top:0;mso-wrap-distance-right:9pt;mso-wrap-distance-bottom:0;mso-position-horizontal:absolute;mso-position-horizontal-relative:text;mso-position-vertical:absolute;mso-position-vertical-relative:text;mso-width-percent:0;mso-height-percent:0;mso-width-relative:margin;mso-height-relative:margin" o:gfxdata="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" strokecolor="#4472c4 [3204]" strokeweight=".5pt">
+              <v:shape w14:anchorId="4497F9EA" id="Connecteur droit avec flèche 47" o:spid="_x0000_s1026" type="#_x0000_t32" style="position:absolute;margin-left:300.35pt;margin-top:116.5pt;width:11.7pt;height:19.65pt;z-index:251688960;visibility:visible;mso-wrap-style:square;mso-width-percent:0;mso-height-percent:0;mso-wrap-distance-left:9pt;mso-wrap-distance-top:0;mso-wrap-distance-right:9pt;mso-wrap-distance-bottom:0;mso-position-horizontal:absolute;mso-position-horizontal-relative:text;mso-position-vertical:absolute;mso-position-vertical-relative:text;mso-width-percent:0;mso-height-percent:0;mso-width-relative:margin;mso-height-relative:margin" o:gfxdata="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" strokecolor="#4472c4 [3204]" strokeweight=".5pt">
                 <v:stroke endarrow="block" joinstyle="miter"/>
               </v:shape>
             </w:pict>
@@ -3796,7 +5662,7 @@
         <mc:AlternateContent>
           <mc:Choice Requires="wps">
             <w:drawing>
-              <wp:anchor distT="0" distB="0" distL="114300" distR="114300" simplePos="0" relativeHeight="251681792" behindDoc="0" locked="0" layoutInCell="1" allowOverlap="1" wp14:anchorId="41F6D2CB" wp14:editId="03595A51">
+              <wp:anchor distT="0" distB="0" distL="114300" distR="114300" simplePos="0" relativeHeight="251680768" behindDoc="0" locked="0" layoutInCell="1" allowOverlap="1" wp14:anchorId="41F6D2CB" wp14:editId="0F5E30B5">
                 <wp:simplePos x="0" y="0"/>
                 <wp:positionH relativeFrom="column">
                   <wp:posOffset>3470324</wp:posOffset>
@@ -3854,7 +5720,7 @@
           </mc:Choice>
           <mc:Fallback>
             <w:pict>
-              <v:shape w14:anchorId="03705C34" id="Connecteur droit avec flèche 43" o:spid="_x0000_s1026" type="#_x0000_t32" style="position:absolute;margin-left:273.25pt;margin-top:64.6pt;width:13.1pt;height:21pt;z-index:251681792;visibility:visible;mso-wrap-style:square;mso-width-percent:0;mso-height-percent:0;mso-wrap-distance-left:9pt;mso-wrap-distance-top:0;mso-wrap-distance-right:9pt;mso-wrap-distance-bottom:0;mso-position-horizontal:absolute;mso-position-horizontal-relative:text;mso-position-vertical:absolute;mso-position-vertical-relative:text;mso-width-percent:0;mso-height-percent:0;mso-width-relative:margin;mso-height-relative:margin" o:gfxdata="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" strokecolor="#4472c4 [3204]" strokeweight=".5pt">
+              <v:shape w14:anchorId="176C7767" id="Connecteur droit avec flèche 43" o:spid="_x0000_s1026" type="#_x0000_t32" style="position:absolute;margin-left:273.25pt;margin-top:64.6pt;width:13.1pt;height:21pt;z-index:251680768;visibility:visible;mso-wrap-style:square;mso-width-percent:0;mso-height-percent:0;mso-wrap-distance-left:9pt;mso-wrap-distance-top:0;mso-wrap-distance-right:9pt;mso-wrap-distance-bottom:0;mso-position-horizontal:absolute;mso-position-horizontal-relative:text;mso-position-vertical:absolute;mso-position-vertical-relative:text;mso-width-percent:0;mso-height-percent:0;mso-width-relative:margin;mso-height-relative:margin" o:gfxdata="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" strokecolor="#4472c4 [3204]" strokeweight=".5pt">
                 <v:stroke endarrow="block" joinstyle="miter"/>
               </v:shape>
             </w:pict>
@@ -3868,7 +5734,7 @@
         <mc:AlternateContent>
           <mc:Choice Requires="wps">
             <w:drawing>
-              <wp:anchor distT="0" distB="0" distL="114300" distR="114300" simplePos="0" relativeHeight="251677696" behindDoc="0" locked="0" layoutInCell="1" allowOverlap="1" wp14:anchorId="16AE5F8F" wp14:editId="0DF42A64">
+              <wp:anchor distT="0" distB="0" distL="114300" distR="114300" simplePos="0" relativeHeight="251676672" behindDoc="0" locked="0" layoutInCell="1" allowOverlap="1" wp14:anchorId="16AE5F8F" wp14:editId="2B7F3BF7">
                 <wp:simplePos x="0" y="0"/>
                 <wp:positionH relativeFrom="column">
                   <wp:posOffset>3013124</wp:posOffset>
@@ -3920,7 +5786,7 @@
           </mc:Choice>
           <mc:Fallback>
             <w:pict>
-              <v:shape w14:anchorId="5842FC86" id="Connecteur droit avec flèche 35" o:spid="_x0000_s1026" type="#_x0000_t32" style="position:absolute;margin-left:237.25pt;margin-top:17.85pt;width:15.9pt;height:19.15pt;z-index:251677696;visibility:visible;mso-wrap-style:square;mso-wrap-distance-left:9pt;mso-wrap-distance-top:0;mso-wrap-distance-right:9pt;mso-wrap-distance-bottom:0;mso-position-horizontal:absolute;mso-position-horizontal-relative:text;mso-position-vertical:absolute;mso-position-vertical-relative:text" o:gfxdata="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" strokecolor="#4472c4 [3204]" strokeweight=".5pt">
+              <v:shape w14:anchorId="3B79AF22" id="Connecteur droit avec flèche 35" o:spid="_x0000_s1026" type="#_x0000_t32" style="position:absolute;margin-left:237.25pt;margin-top:17.85pt;width:15.9pt;height:19.15pt;z-index:251676672;visibility:visible;mso-wrap-style:square;mso-wrap-distance-left:9pt;mso-wrap-distance-top:0;mso-wrap-distance-right:9pt;mso-wrap-distance-bottom:0;mso-position-horizontal:absolute;mso-position-horizontal-relative:text;mso-position-vertical:absolute;mso-position-vertical-relative:text" o:gfxdata="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" strokecolor="#4472c4 [3204]" strokeweight=".5pt">
                 <v:stroke endarrow="block" joinstyle="miter"/>
               </v:shape>
             </w:pict>
@@ -3934,7 +5800,7 @@
         <mc:AlternateContent>
           <mc:Choice Requires="wpg">
             <w:drawing>
-              <wp:anchor distT="0" distB="0" distL="114300" distR="114300" simplePos="0" relativeHeight="251670528" behindDoc="0" locked="0" layoutInCell="1" allowOverlap="1" wp14:anchorId="4CCAD74B" wp14:editId="41E1BE8F">
+              <wp:anchor distT="0" distB="0" distL="114300" distR="114300" simplePos="0" relativeHeight="251669504" behindDoc="0" locked="0" layoutInCell="1" allowOverlap="1" wp14:anchorId="4CCAD74B" wp14:editId="4B2C2CA6">
                 <wp:simplePos x="0" y="0"/>
                 <wp:positionH relativeFrom="column">
                   <wp:posOffset>1947545</wp:posOffset>
@@ -4069,8 +5935,8 @@
           </mc:Choice>
           <mc:Fallback>
             <w:pict>
-              <v:group w14:anchorId="4CCAD74B" id="Groupe 23" o:spid="_x0000_s1057" style="position:absolute;margin-left:153.35pt;margin-top:91.4pt;width:26.05pt;height:26.6pt;z-index:251670528" coordsize="331200,338400" o:gfxdata="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">
-                <v:shape id="Organigramme : Connecteur 24" o:spid="_x0000_s1058" type="#_x0000_t120" style="position:absolute;width:331200;height:338400;visibility:visible;mso-wrap-style:square;v-text-anchor:middle" o:gfxdata="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" fillcolor="#5b9bd5 [3208]" strokecolor="#1f4d78 [1608]" strokeweight="1pt">
+              <v:group w14:anchorId="4CCAD74B" id="Groupe 23" o:spid="_x0000_s1078" style="position:absolute;margin-left:153.35pt;margin-top:91.4pt;width:26.05pt;height:26.6pt;z-index:251669504" coordsize="331200,338400" o:gfxdata="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">
+                <v:shape id="Organigramme : Connecteur 24" o:spid="_x0000_s1079" type="#_x0000_t120" style="position:absolute;width:331200;height:338400;visibility:visible;mso-wrap-style:square;v-text-anchor:middle" o:gfxdata="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" fillcolor="#5b9bd5 [3208]" strokecolor="#1f4d78 [1608]" strokeweight="1pt">
                   <v:stroke joinstyle="miter"/>
                   <v:textbox>
                     <w:txbxContent>
@@ -4082,7 +5948,7 @@
                     </w:txbxContent>
                   </v:textbox>
                 </v:shape>
-                <v:shape id="Zone de texte 25" o:spid="_x0000_s1059" type="#_x0000_t202" style="position:absolute;left:41563;top:17813;width:243205;height:249143;visibility:visible;mso-wrap-style:square;v-text-anchor:top" o:gfxdata="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" filled="f" stroked="f">
+                <v:shape id="Zone de texte 25" o:spid="_x0000_s1080" type="#_x0000_t202" style="position:absolute;left:41563;top:17813;width:243205;height:249143;visibility:visible;mso-wrap-style:square;v-text-anchor:top" o:gfxdata="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" filled="f" stroked="f">
                   <v:textbox>
                     <w:txbxContent>
                       <w:p>
@@ -4117,7 +5983,7 @@
         <mc:AlternateContent>
           <mc:Choice Requires="wpg">
             <w:drawing>
-              <wp:anchor distT="0" distB="0" distL="114300" distR="114300" simplePos="0" relativeHeight="251672576" behindDoc="0" locked="0" layoutInCell="1" allowOverlap="1" wp14:anchorId="29AD2E31" wp14:editId="743DF237">
+              <wp:anchor distT="0" distB="0" distL="114300" distR="114300" simplePos="0" relativeHeight="251671552" behindDoc="0" locked="0" layoutInCell="1" allowOverlap="1" wp14:anchorId="29AD2E31" wp14:editId="78B9C5CD">
                 <wp:simplePos x="0" y="0"/>
                 <wp:positionH relativeFrom="margin">
                   <wp:posOffset>2708910</wp:posOffset>
@@ -4252,8 +6118,8 @@
           </mc:Choice>
           <mc:Fallback>
             <w:pict>
-              <v:group w14:anchorId="29AD2E31" id="Groupe 26" o:spid="_x0000_s1060" style="position:absolute;margin-left:213.3pt;margin-top:89.35pt;width:26.1pt;height:26.65pt;z-index:251672576;mso-position-horizontal-relative:margin" coordsize="331200,338400" o:gfxdata="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">
-                <v:shape id="Organigramme : Connecteur 27" o:spid="_x0000_s1061" type="#_x0000_t120" style="position:absolute;width:331200;height:338400;visibility:visible;mso-wrap-style:square;v-text-anchor:middle" o:gfxdata="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" fillcolor="#5b9bd5 [3208]" strokecolor="#1f4d78 [1608]" strokeweight="1pt">
+              <v:group w14:anchorId="29AD2E31" id="Groupe 26" o:spid="_x0000_s1081" style="position:absolute;margin-left:213.3pt;margin-top:89.35pt;width:26.1pt;height:26.65pt;z-index:251671552;mso-position-horizontal-relative:margin" coordsize="331200,338400" o:gfxdata="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">
+                <v:shape id="Organigramme : Connecteur 27" o:spid="_x0000_s1082" type="#_x0000_t120" style="position:absolute;width:331200;height:338400;visibility:visible;mso-wrap-style:square;v-text-anchor:middle" o:gfxdata="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" fillcolor="#5b9bd5 [3208]" strokecolor="#1f4d78 [1608]" strokeweight="1pt">
                   <v:stroke joinstyle="miter"/>
                   <v:textbox>
                     <w:txbxContent>
@@ -4265,7 +6131,7 @@
                     </w:txbxContent>
                   </v:textbox>
                 </v:shape>
-                <v:shape id="Zone de texte 28" o:spid="_x0000_s1062" type="#_x0000_t202" style="position:absolute;left:41563;top:17813;width:243205;height:249143;visibility:visible;mso-wrap-style:square;v-text-anchor:top" o:gfxdata="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" filled="f" stroked="f">
+                <v:shape id="Zone de texte 28" o:spid="_x0000_s1083" type="#_x0000_t202" style="position:absolute;left:41563;top:17813;width:243205;height:249143;visibility:visible;mso-wrap-style:square;v-text-anchor:top" o:gfxdata="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" filled="f" stroked="f">
                   <v:textbox>
                     <w:txbxContent>
                       <w:p>
@@ -4301,7 +6167,7 @@
         <mc:AlternateContent>
           <mc:Choice Requires="wpg">
             <w:drawing>
-              <wp:anchor distT="0" distB="0" distL="114300" distR="114300" simplePos="0" relativeHeight="251664384" behindDoc="0" locked="0" layoutInCell="1" allowOverlap="1" wp14:anchorId="56ADA4F2" wp14:editId="3D60FA6F">
+              <wp:anchor distT="0" distB="0" distL="114300" distR="114300" simplePos="0" relativeHeight="251663360" behindDoc="0" locked="0" layoutInCell="1" allowOverlap="1" wp14:anchorId="56ADA4F2" wp14:editId="09E64016">
                 <wp:simplePos x="0" y="0"/>
                 <wp:positionH relativeFrom="column">
                   <wp:posOffset>4245487</wp:posOffset>
@@ -4436,8 +6302,8 @@
           </mc:Choice>
           <mc:Fallback>
             <w:pict>
-              <v:group w14:anchorId="56ADA4F2" id="Groupe 14" o:spid="_x0000_s1063" style="position:absolute;margin-left:334.3pt;margin-top:186.9pt;width:26.1pt;height:26.65pt;z-index:251664384" coordsize="331200,338400" o:gfxdata="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">
-                <v:shape id="Organigramme : Connecteur 15" o:spid="_x0000_s1064" type="#_x0000_t120" style="position:absolute;width:331200;height:338400;visibility:visible;mso-wrap-style:square;v-text-anchor:middle" o:gfxdata="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" fillcolor="#5b9bd5 [3208]" strokecolor="#1f4d78 [1608]" strokeweight="1pt">
+              <v:group w14:anchorId="56ADA4F2" id="Groupe 14" o:spid="_x0000_s1084" style="position:absolute;margin-left:334.3pt;margin-top:186.9pt;width:26.1pt;height:26.65pt;z-index:251663360" coordsize="331200,338400" o:gfxdata="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">
+                <v:shape id="Organigramme : Connecteur 15" o:spid="_x0000_s1085" type="#_x0000_t120" style="position:absolute;width:331200;height:338400;visibility:visible;mso-wrap-style:square;v-text-anchor:middle" o:gfxdata="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" fillcolor="#5b9bd5 [3208]" strokecolor="#1f4d78 [1608]" strokeweight="1pt">
                   <v:stroke joinstyle="miter"/>
                   <v:textbox>
                     <w:txbxContent>
@@ -4449,7 +6315,7 @@
                     </w:txbxContent>
                   </v:textbox>
                 </v:shape>
-                <v:shape id="Zone de texte 16" o:spid="_x0000_s1065" type="#_x0000_t202" style="position:absolute;left:41563;top:17813;width:243205;height:249143;visibility:visible;mso-wrap-style:square;v-text-anchor:top" o:gfxdata="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" filled="f" stroked="f">
+                <v:shape id="Zone de texte 16" o:spid="_x0000_s1086" type="#_x0000_t202" style="position:absolute;left:41563;top:17813;width:243205;height:249143;visibility:visible;mso-wrap-style:square;v-text-anchor:top" o:gfxdata="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" filled="f" stroked="f">
                   <v:textbox>
                     <w:txbxContent>
                       <w:p>
@@ -4484,7 +6350,7 @@
         <mc:AlternateContent>
           <mc:Choice Requires="wpg">
             <w:drawing>
-              <wp:anchor distT="0" distB="0" distL="114300" distR="114300" simplePos="0" relativeHeight="251674624" behindDoc="0" locked="0" layoutInCell="1" allowOverlap="1" wp14:anchorId="122F722B" wp14:editId="6F507115">
+              <wp:anchor distT="0" distB="0" distL="114300" distR="114300" simplePos="0" relativeHeight="251673600" behindDoc="0" locked="0" layoutInCell="1" allowOverlap="1" wp14:anchorId="122F722B" wp14:editId="61355425">
                 <wp:simplePos x="0" y="0"/>
                 <wp:positionH relativeFrom="column">
                   <wp:posOffset>3883603</wp:posOffset>
@@ -4619,8 +6485,8 @@
           </mc:Choice>
           <mc:Fallback>
             <w:pict>
-              <v:group w14:anchorId="122F722B" id="Groupe 29" o:spid="_x0000_s1066" style="position:absolute;margin-left:305.8pt;margin-top:138.3pt;width:26.1pt;height:26.65pt;z-index:251674624" coordsize="331200,338400" o:gfxdata="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">
-                <v:shape id="Organigramme : Connecteur 30" o:spid="_x0000_s1067" type="#_x0000_t120" style="position:absolute;width:331200;height:338400;visibility:visible;mso-wrap-style:square;v-text-anchor:middle" o:gfxdata="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" fillcolor="#5b9bd5 [3208]" strokecolor="#1f4d78 [1608]" strokeweight="1pt">
+              <v:group w14:anchorId="122F722B" id="Groupe 29" o:spid="_x0000_s1087" style="position:absolute;margin-left:305.8pt;margin-top:138.3pt;width:26.1pt;height:26.65pt;z-index:251673600" coordsize="331200,338400" o:gfxdata="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">
+                <v:shape id="Organigramme : Connecteur 30" o:spid="_x0000_s1088" type="#_x0000_t120" style="position:absolute;width:331200;height:338400;visibility:visible;mso-wrap-style:square;v-text-anchor:middle" o:gfxdata="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" fillcolor="#5b9bd5 [3208]" strokecolor="#1f4d78 [1608]" strokeweight="1pt">
                   <v:stroke joinstyle="miter"/>
                   <v:textbox>
                     <w:txbxContent>
@@ -4632,7 +6498,7 @@
                     </w:txbxContent>
                   </v:textbox>
                 </v:shape>
-                <v:shape id="Zone de texte 31" o:spid="_x0000_s1068" type="#_x0000_t202" style="position:absolute;left:41563;top:17813;width:243205;height:249143;visibility:visible;mso-wrap-style:square;v-text-anchor:top" o:gfxdata="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" filled="f" stroked="f">
+                <v:shape id="Zone de texte 31" o:spid="_x0000_s1089" type="#_x0000_t202" style="position:absolute;left:41563;top:17813;width:243205;height:249143;visibility:visible;mso-wrap-style:square;v-text-anchor:top" o:gfxdata="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" filled="f" stroked="f">
                   <v:textbox>
                     <w:txbxContent>
                       <w:p>
@@ -4667,7 +6533,7 @@
         <mc:AlternateContent>
           <mc:Choice Requires="wpg">
             <w:drawing>
-              <wp:anchor distT="0" distB="0" distL="114300" distR="114300" simplePos="0" relativeHeight="251676672" behindDoc="0" locked="0" layoutInCell="1" allowOverlap="1" wp14:anchorId="0729A729" wp14:editId="4BC2F290">
+              <wp:anchor distT="0" distB="0" distL="114300" distR="114300" simplePos="0" relativeHeight="251675648" behindDoc="0" locked="0" layoutInCell="1" allowOverlap="1" wp14:anchorId="0729A729" wp14:editId="55EA0C92">
                 <wp:simplePos x="0" y="0"/>
                 <wp:positionH relativeFrom="column">
                   <wp:posOffset>3550549</wp:posOffset>
@@ -4802,8 +6668,8 @@
           </mc:Choice>
           <mc:Fallback>
             <w:pict>
-              <v:group w14:anchorId="0729A729" id="Groupe 32" o:spid="_x0000_s1069" style="position:absolute;margin-left:279.55pt;margin-top:88.3pt;width:26.1pt;height:26.65pt;z-index:251676672" coordsize="331200,338400" o:gfxdata="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">
-                <v:shape id="Organigramme : Connecteur 33" o:spid="_x0000_s1070" type="#_x0000_t120" style="position:absolute;width:331200;height:338400;visibility:visible;mso-wrap-style:square;v-text-anchor:middle" o:gfxdata="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" fillcolor="#5b9bd5 [3208]" strokecolor="#1f4d78 [1608]" strokeweight="1pt">
+              <v:group w14:anchorId="0729A729" id="Groupe 32" o:spid="_x0000_s1090" style="position:absolute;margin-left:279.55pt;margin-top:88.3pt;width:26.1pt;height:26.65pt;z-index:251675648" coordsize="331200,338400" o:gfxdata="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">
+                <v:shape id="Organigramme : Connecteur 33" o:spid="_x0000_s1091" type="#_x0000_t120" style="position:absolute;width:331200;height:338400;visibility:visible;mso-wrap-style:square;v-text-anchor:middle" o:gfxdata="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" fillcolor="#5b9bd5 [3208]" strokecolor="#1f4d78 [1608]" strokeweight="1pt">
                   <v:stroke joinstyle="miter"/>
                   <v:textbox>
                     <w:txbxContent>
@@ -4815,7 +6681,7 @@
                     </w:txbxContent>
                   </v:textbox>
                 </v:shape>
-                <v:shape id="Zone de texte 34" o:spid="_x0000_s1071" type="#_x0000_t202" style="position:absolute;left:41563;top:17813;width:243205;height:249143;visibility:visible;mso-wrap-style:square;v-text-anchor:top" o:gfxdata="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" filled="f" stroked="f">
+                <v:shape id="Zone de texte 34" o:spid="_x0000_s1092" type="#_x0000_t202" style="position:absolute;left:41563;top:17813;width:243205;height:249143;visibility:visible;mso-wrap-style:square;v-text-anchor:top" o:gfxdata="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" filled="f" stroked="f">
                   <v:textbox>
                     <w:txbxContent>
                       <w:p>
@@ -4850,7 +6716,7 @@
         <mc:AlternateContent>
           <mc:Choice Requires="wpg">
             <w:drawing>
-              <wp:anchor distT="0" distB="0" distL="114300" distR="114300" simplePos="0" relativeHeight="251662336" behindDoc="0" locked="0" layoutInCell="1" allowOverlap="1" wp14:anchorId="44E3C91E" wp14:editId="7083CDD1">
+              <wp:anchor distT="0" distB="0" distL="114300" distR="114300" simplePos="0" relativeHeight="251661312" behindDoc="0" locked="0" layoutInCell="1" allowOverlap="1" wp14:anchorId="44E3C91E" wp14:editId="0EF123EB">
                 <wp:simplePos x="0" y="0"/>
                 <wp:positionH relativeFrom="column">
                   <wp:posOffset>3176419</wp:posOffset>
@@ -4985,8 +6851,8 @@
           </mc:Choice>
           <mc:Fallback>
             <w:pict>
-              <v:group w14:anchorId="44E3C91E" id="Groupe 11" o:spid="_x0000_s1072" style="position:absolute;margin-left:250.1pt;margin-top:38.5pt;width:26.1pt;height:26.65pt;z-index:251662336" coordsize="331200,338400" o:gfxdata="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">
-                <v:shape id="Organigramme : Connecteur 12" o:spid="_x0000_s1073" type="#_x0000_t120" style="position:absolute;width:331200;height:338400;visibility:visible;mso-wrap-style:square;v-text-anchor:middle" o:gfxdata="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" fillcolor="#5b9bd5 [3208]" strokecolor="#1f4d78 [1608]" strokeweight="1pt">
+              <v:group w14:anchorId="44E3C91E" id="Groupe 11" o:spid="_x0000_s1093" style="position:absolute;margin-left:250.1pt;margin-top:38.5pt;width:26.1pt;height:26.65pt;z-index:251661312" coordsize="331200,338400" o:gfxdata="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">
+                <v:shape id="Organigramme : Connecteur 12" o:spid="_x0000_s1094" type="#_x0000_t120" style="position:absolute;width:331200;height:338400;visibility:visible;mso-wrap-style:square;v-text-anchor:middle" o:gfxdata="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" fillcolor="#5b9bd5 [3208]" strokecolor="#1f4d78 [1608]" strokeweight="1pt">
                   <v:stroke joinstyle="miter"/>
                   <v:textbox>
                     <w:txbxContent>
@@ -4998,7 +6864,7 @@
                     </w:txbxContent>
                   </v:textbox>
                 </v:shape>
-                <v:shape id="Zone de texte 13" o:spid="_x0000_s1074" type="#_x0000_t202" style="position:absolute;left:41563;top:17813;width:243205;height:249143;visibility:visible;mso-wrap-style:square;v-text-anchor:top" o:gfxdata="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" filled="f" stroked="f">
+                <v:shape id="Zone de texte 13" o:spid="_x0000_s1095" type="#_x0000_t202" style="position:absolute;left:41563;top:17813;width:243205;height:249143;visibility:visible;mso-wrap-style:square;v-text-anchor:top" o:gfxdata="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" filled="f" stroked="f">
                   <v:textbox>
                     <w:txbxContent>
                       <w:p>
@@ -5033,7 +6899,7 @@
         <mc:AlternateContent>
           <mc:Choice Requires="wpg">
             <w:drawing>
-              <wp:anchor distT="0" distB="0" distL="114300" distR="114300" simplePos="0" relativeHeight="251668480" behindDoc="0" locked="0" layoutInCell="1" allowOverlap="1" wp14:anchorId="00040E22" wp14:editId="5D6BABC4">
+              <wp:anchor distT="0" distB="0" distL="114300" distR="114300" simplePos="0" relativeHeight="251667456" behindDoc="0" locked="0" layoutInCell="1" allowOverlap="1" wp14:anchorId="00040E22" wp14:editId="53FBB0E8">
                 <wp:simplePos x="0" y="0"/>
                 <wp:positionH relativeFrom="column">
                   <wp:posOffset>2309825</wp:posOffset>
@@ -5168,8 +7034,8 @@
           </mc:Choice>
           <mc:Fallback>
             <w:pict>
-              <v:group w14:anchorId="00040E22" id="Groupe 20" o:spid="_x0000_s1075" style="position:absolute;margin-left:181.9pt;margin-top:40.6pt;width:26.1pt;height:26.65pt;z-index:251668480" coordsize="331200,338400" o:gfxdata="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">
-                <v:shape id="Organigramme : Connecteur 21" o:spid="_x0000_s1076" type="#_x0000_t120" style="position:absolute;width:331200;height:338400;visibility:visible;mso-wrap-style:square;v-text-anchor:middle" o:gfxdata="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" fillcolor="#5b9bd5 [3208]" strokecolor="#1f4d78 [1608]" strokeweight="1pt">
+              <v:group w14:anchorId="00040E22" id="Groupe 20" o:spid="_x0000_s1096" style="position:absolute;margin-left:181.9pt;margin-top:40.6pt;width:26.1pt;height:26.65pt;z-index:251667456" coordsize="331200,338400" o:gfxdata="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">
+                <v:shape id="Organigramme : Connecteur 21" o:spid="_x0000_s1097" type="#_x0000_t120" style="position:absolute;width:331200;height:338400;visibility:visible;mso-wrap-style:square;v-text-anchor:middle" o:gfxdata="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" fillcolor="#5b9bd5 [3208]" strokecolor="#1f4d78 [1608]" strokeweight="1pt">
                   <v:stroke joinstyle="miter"/>
                   <v:textbox>
                     <w:txbxContent>
@@ -5181,7 +7047,7 @@
                     </w:txbxContent>
                   </v:textbox>
                 </v:shape>
-                <v:shape id="Zone de texte 22" o:spid="_x0000_s1077" type="#_x0000_t202" style="position:absolute;left:41563;top:17813;width:243205;height:249143;visibility:visible;mso-wrap-style:square;v-text-anchor:top" o:gfxdata="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" filled="f" stroked="f">
+                <v:shape id="Zone de texte 22" o:spid="_x0000_s1098" type="#_x0000_t202" style="position:absolute;left:41563;top:17813;width:243205;height:249143;visibility:visible;mso-wrap-style:square;v-text-anchor:top" o:gfxdata="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" filled="f" stroked="f">
                   <v:textbox>
                     <w:txbxContent>
                       <w:p>

</xml_diff>